<commit_message>
tried out the autocovariance
</commit_message>
<xml_diff>
--- a/HW7/HW7_worddoc.docx
+++ b/HW7/HW7_worddoc.docx
@@ -1,6 +1,6 @@
 
 <file path=word/document.xml><?xml version="1.0" encoding="utf-8"?>
-<w:document xmlns:wpc="http://schemas.microsoft.com/office/word/2010/wordprocessingCanvas" xmlns:mo="http://schemas.microsoft.com/office/mac/office/2008/main" xmlns:mc="http://schemas.openxmlformats.org/markup-compatibility/2006" xmlns:mv="urn:schemas-microsoft-com:mac:vml" xmlns:o="urn:schemas-microsoft-com:office:office" xmlns:r="http://schemas.openxmlformats.org/officeDocument/2006/relationships" xmlns:m="http://schemas.openxmlformats.org/officeDocument/2006/math" xmlns:v="urn:schemas-microsoft-com:vml" xmlns:wp14="http://schemas.microsoft.com/office/word/2010/wordprocessingDrawing" xmlns:wp="http://schemas.openxmlformats.org/drawingml/2006/wordprocessingDrawing" xmlns:w10="urn:schemas-microsoft-com:office:word" xmlns:w="http://schemas.openxmlformats.org/wordprocessingml/2006/main" xmlns:w14="http://schemas.microsoft.com/office/word/2010/wordml" xmlns:w15="http://schemas.microsoft.com/office/word/2012/wordml" xmlns:wpg="http://schemas.microsoft.com/office/word/2010/wordprocessingGroup" xmlns:wpi="http://schemas.microsoft.com/office/word/2010/wordprocessingInk" xmlns:wne="http://schemas.microsoft.com/office/word/2006/wordml" xmlns:wps="http://schemas.microsoft.com/office/word/2010/wordprocessingShape" mc:Ignorable="w14 w15 wp14">
+<w:document xmlns:wpc="http://schemas.microsoft.com/office/word/2010/wordprocessingCanvas" xmlns:mo="http://schemas.microsoft.com/office/mac/office/2008/main" xmlns:mc="http://schemas.openxmlformats.org/markup-compatibility/2006" xmlns:mv="urn:schemas-microsoft-com:mac:vml" xmlns:o="urn:schemas-microsoft-com:office:office" xmlns:r="http://schemas.openxmlformats.org/officeDocument/2006/relationships" xmlns:m="http://schemas.openxmlformats.org/officeDocument/2006/math" xmlns:v="urn:schemas-microsoft-com:vml" xmlns:wp14="http://schemas.microsoft.com/office/word/2010/wordprocessingDrawing" xmlns:wp="http://schemas.openxmlformats.org/drawingml/2006/wordprocessingDrawing" xmlns:w10="urn:schemas-microsoft-com:office:word" xmlns:w="http://schemas.openxmlformats.org/wordprocessingml/2006/main" xmlns:w14="http://schemas.microsoft.com/office/word/2010/wordml" xmlns:wpg="http://schemas.microsoft.com/office/word/2010/wordprocessingGroup" xmlns:wpi="http://schemas.microsoft.com/office/word/2010/wordprocessingInk" xmlns:wne="http://schemas.microsoft.com/office/word/2006/wordml" xmlns:wps="http://schemas.microsoft.com/office/word/2010/wordprocessingShape" mc:Ignorable="w14 wp14">
   <w:body>
     <w:p>
       <w:pPr>
@@ -141,6 +141,64 @@
           <w:szCs w:val="32"/>
         </w:rPr>
         <w:t>Make degree signs in axis labels</w:t>
+      </w:r>
+    </w:p>
+    <w:p>
+      <w:pPr>
+        <w:pStyle w:val="ListParagraph"/>
+        <w:widowControl w:val="0"/>
+        <w:numPr>
+          <w:ilvl w:val="0"/>
+          <w:numId w:val="3"/>
+        </w:numPr>
+        <w:autoSpaceDE w:val="0"/>
+        <w:autoSpaceDN w:val="0"/>
+        <w:adjustRightInd w:val="0"/>
+        <w:spacing w:after="240" w:line="360" w:lineRule="atLeast"/>
+        <w:rPr>
+          <w:rFonts w:ascii="Cambria" w:hAnsi="Cambria" w:cs="Times"/>
+          <w:color w:val="000000"/>
+          <w:sz w:val="32"/>
+          <w:szCs w:val="32"/>
+        </w:rPr>
+      </w:pPr>
+      <w:r>
+        <w:rPr>
+          <w:rFonts w:ascii="Cambria" w:hAnsi="Cambria" w:cs="Times"/>
+          <w:color w:val="000000"/>
+          <w:sz w:val="32"/>
+          <w:szCs w:val="32"/>
+        </w:rPr>
+        <w:t>Look at class slides to see if has more helpful information</w:t>
+      </w:r>
+    </w:p>
+    <w:p>
+      <w:pPr>
+        <w:pStyle w:val="ListParagraph"/>
+        <w:widowControl w:val="0"/>
+        <w:numPr>
+          <w:ilvl w:val="0"/>
+          <w:numId w:val="3"/>
+        </w:numPr>
+        <w:autoSpaceDE w:val="0"/>
+        <w:autoSpaceDN w:val="0"/>
+        <w:adjustRightInd w:val="0"/>
+        <w:spacing w:after="240" w:line="360" w:lineRule="atLeast"/>
+        <w:rPr>
+          <w:rFonts w:ascii="Cambria" w:hAnsi="Cambria" w:cs="Times"/>
+          <w:color w:val="000000"/>
+          <w:sz w:val="32"/>
+          <w:szCs w:val="32"/>
+        </w:rPr>
+      </w:pPr>
+      <w:r>
+        <w:rPr>
+          <w:rFonts w:ascii="Cambria" w:hAnsi="Cambria" w:cs="Times"/>
+          <w:color w:val="000000"/>
+          <w:sz w:val="32"/>
+          <w:szCs w:val="32"/>
+        </w:rPr>
+        <w:t>A little confused about when/where I want to use hanning windows</w:t>
       </w:r>
       <w:bookmarkStart w:id="0" w:name="_GoBack"/>
       <w:bookmarkEnd w:id="0"/>
@@ -664,6 +722,7 @@
           <w:sz w:val="32"/>
           <w:szCs w:val="32"/>
         </w:rPr>
+        <w:lastRenderedPageBreak/>
         <w:t>Identify and discuss the spectral peaks.</w:t>
       </w:r>
     </w:p>
@@ -769,7 +828,6 @@
           <w:sz w:val="32"/>
           <w:szCs w:val="32"/>
         </w:rPr>
-        <w:lastRenderedPageBreak/>
         <w:t xml:space="preserve">Ignoring spectral peaks, roughly what is the spectral slope for each variable? </w:t>
       </w:r>
     </w:p>
@@ -976,6 +1034,33 @@
           <w:szCs w:val="32"/>
         </w:rPr>
         <w:t>What is highlighted by the variance preserving spectrum?</w:t>
+      </w:r>
+    </w:p>
+    <w:p>
+      <w:pPr>
+        <w:pStyle w:val="ListParagraph"/>
+        <w:widowControl w:val="0"/>
+        <w:numPr>
+          <w:ilvl w:val="2"/>
+          <w:numId w:val="2"/>
+        </w:numPr>
+        <w:autoSpaceDE w:val="0"/>
+        <w:autoSpaceDN w:val="0"/>
+        <w:adjustRightInd w:val="0"/>
+        <w:spacing w:after="240" w:line="360" w:lineRule="atLeast"/>
+        <w:rPr>
+          <w:rFonts w:ascii="Cambria" w:hAnsi="Cambria" w:cs="Times"/>
+          <w:color w:val="000000"/>
+        </w:rPr>
+      </w:pPr>
+      <w:r>
+        <w:rPr>
+          <w:rFonts w:ascii="Cambria" w:hAnsi="Cambria" w:cs="Times"/>
+          <w:color w:val="000000"/>
+          <w:sz w:val="32"/>
+          <w:szCs w:val="32"/>
+        </w:rPr>
+        <w:t>Peaks stand out more, get more noise at higher frequencies</w:t>
       </w:r>
     </w:p>
     <w:p>
@@ -1285,7 +1370,7 @@
 </file>
 
 <file path=word/numbering.xml><?xml version="1.0" encoding="utf-8"?>
-<w:numbering xmlns:wpc="http://schemas.microsoft.com/office/word/2010/wordprocessingCanvas" xmlns:mo="http://schemas.microsoft.com/office/mac/office/2008/main" xmlns:mc="http://schemas.openxmlformats.org/markup-compatibility/2006" xmlns:mv="urn:schemas-microsoft-com:mac:vml" xmlns:o="urn:schemas-microsoft-com:office:office" xmlns:r="http://schemas.openxmlformats.org/officeDocument/2006/relationships" xmlns:m="http://schemas.openxmlformats.org/officeDocument/2006/math" xmlns:v="urn:schemas-microsoft-com:vml" xmlns:wp14="http://schemas.microsoft.com/office/word/2010/wordprocessingDrawing" xmlns:wp="http://schemas.openxmlformats.org/drawingml/2006/wordprocessingDrawing" xmlns:w10="urn:schemas-microsoft-com:office:word" xmlns:w="http://schemas.openxmlformats.org/wordprocessingml/2006/main" xmlns:w14="http://schemas.microsoft.com/office/word/2010/wordml" xmlns:w15="http://schemas.microsoft.com/office/word/2012/wordml" xmlns:wpg="http://schemas.microsoft.com/office/word/2010/wordprocessingGroup" xmlns:wpi="http://schemas.microsoft.com/office/word/2010/wordprocessingInk" xmlns:wne="http://schemas.microsoft.com/office/word/2006/wordml" xmlns:wps="http://schemas.microsoft.com/office/word/2010/wordprocessingShape" mc:Ignorable="w14 w15 wp14">
+<w:numbering xmlns:wpc="http://schemas.microsoft.com/office/word/2010/wordprocessingCanvas" xmlns:mo="http://schemas.microsoft.com/office/mac/office/2008/main" xmlns:mc="http://schemas.openxmlformats.org/markup-compatibility/2006" xmlns:mv="urn:schemas-microsoft-com:mac:vml" xmlns:o="urn:schemas-microsoft-com:office:office" xmlns:r="http://schemas.openxmlformats.org/officeDocument/2006/relationships" xmlns:m="http://schemas.openxmlformats.org/officeDocument/2006/math" xmlns:v="urn:schemas-microsoft-com:vml" xmlns:wp14="http://schemas.microsoft.com/office/word/2010/wordprocessingDrawing" xmlns:wp="http://schemas.openxmlformats.org/drawingml/2006/wordprocessingDrawing" xmlns:w10="urn:schemas-microsoft-com:office:word" xmlns:w="http://schemas.openxmlformats.org/wordprocessingml/2006/main" xmlns:w14="http://schemas.microsoft.com/office/word/2010/wordml" xmlns:wpg="http://schemas.microsoft.com/office/word/2010/wordprocessingGroup" xmlns:wpi="http://schemas.microsoft.com/office/word/2010/wordprocessingInk" xmlns:wne="http://schemas.microsoft.com/office/word/2006/wordml" xmlns:wps="http://schemas.microsoft.com/office/word/2010/wordprocessingShape" mc:Ignorable="w14 wp14">
   <w:abstractNum w:abstractNumId="0">
     <w:nsid w:val="19307013"/>
     <w:multiLevelType w:val="hybridMultilevel"/>
@@ -1588,7 +1673,7 @@
 </file>
 
 <file path=word/styles.xml><?xml version="1.0" encoding="utf-8"?>
-<w:styles xmlns:mc="http://schemas.openxmlformats.org/markup-compatibility/2006" xmlns:r="http://schemas.openxmlformats.org/officeDocument/2006/relationships" xmlns:w="http://schemas.openxmlformats.org/wordprocessingml/2006/main" xmlns:w14="http://schemas.microsoft.com/office/word/2010/wordml" xmlns:w15="http://schemas.microsoft.com/office/word/2012/wordml" mc:Ignorable="w14 w15">
+<w:styles xmlns:mc="http://schemas.openxmlformats.org/markup-compatibility/2006" xmlns:r="http://schemas.openxmlformats.org/officeDocument/2006/relationships" xmlns:w="http://schemas.openxmlformats.org/wordprocessingml/2006/main" xmlns:w14="http://schemas.microsoft.com/office/word/2010/wordml" mc:Ignorable="w14">
   <w:docDefaults>
     <w:rPrDefault>
       <w:rPr>
@@ -1600,389 +1685,378 @@
     </w:rPrDefault>
     <w:pPrDefault/>
   </w:docDefaults>
-  <w:latentStyles w:defLockedState="0" w:defUIPriority="99" w:defSemiHidden="0" w:defUnhideWhenUsed="0" w:defQFormat="0" w:count="382">
-    <w:lsdException w:name="Normal" w:uiPriority="0" w:qFormat="1"/>
-    <w:lsdException w:name="heading 1" w:uiPriority="9" w:qFormat="1"/>
-    <w:lsdException w:name="heading 2" w:semiHidden="1" w:uiPriority="9" w:unhideWhenUsed="1" w:qFormat="1"/>
-    <w:lsdException w:name="heading 3" w:semiHidden="1" w:uiPriority="9" w:unhideWhenUsed="1" w:qFormat="1"/>
-    <w:lsdException w:name="heading 4" w:semiHidden="1" w:uiPriority="9" w:unhideWhenUsed="1" w:qFormat="1"/>
-    <w:lsdException w:name="heading 5" w:semiHidden="1" w:uiPriority="9" w:unhideWhenUsed="1" w:qFormat="1"/>
-    <w:lsdException w:name="heading 6" w:semiHidden="1" w:uiPriority="9" w:unhideWhenUsed="1" w:qFormat="1"/>
-    <w:lsdException w:name="heading 7" w:semiHidden="1" w:uiPriority="9" w:unhideWhenUsed="1" w:qFormat="1"/>
-    <w:lsdException w:name="heading 8" w:semiHidden="1" w:uiPriority="9" w:unhideWhenUsed="1" w:qFormat="1"/>
-    <w:lsdException w:name="heading 9" w:semiHidden="1" w:uiPriority="9" w:unhideWhenUsed="1" w:qFormat="1"/>
-    <w:lsdException w:name="index 1" w:semiHidden="1" w:unhideWhenUsed="1"/>
-    <w:lsdException w:name="index 2" w:semiHidden="1" w:unhideWhenUsed="1"/>
-    <w:lsdException w:name="index 3" w:semiHidden="1" w:unhideWhenUsed="1"/>
-    <w:lsdException w:name="index 4" w:semiHidden="1" w:unhideWhenUsed="1"/>
-    <w:lsdException w:name="index 5" w:semiHidden="1" w:unhideWhenUsed="1"/>
-    <w:lsdException w:name="index 6" w:semiHidden="1" w:unhideWhenUsed="1"/>
-    <w:lsdException w:name="index 7" w:semiHidden="1" w:unhideWhenUsed="1"/>
-    <w:lsdException w:name="index 8" w:semiHidden="1" w:unhideWhenUsed="1"/>
-    <w:lsdException w:name="index 9" w:semiHidden="1" w:unhideWhenUsed="1"/>
-    <w:lsdException w:name="toc 1" w:semiHidden="1" w:uiPriority="39" w:unhideWhenUsed="1"/>
-    <w:lsdException w:name="toc 2" w:semiHidden="1" w:uiPriority="39" w:unhideWhenUsed="1"/>
-    <w:lsdException w:name="toc 3" w:semiHidden="1" w:uiPriority="39" w:unhideWhenUsed="1"/>
-    <w:lsdException w:name="toc 4" w:semiHidden="1" w:uiPriority="39" w:unhideWhenUsed="1"/>
-    <w:lsdException w:name="toc 5" w:semiHidden="1" w:uiPriority="39" w:unhideWhenUsed="1"/>
-    <w:lsdException w:name="toc 6" w:semiHidden="1" w:uiPriority="39" w:unhideWhenUsed="1"/>
-    <w:lsdException w:name="toc 7" w:semiHidden="1" w:uiPriority="39" w:unhideWhenUsed="1"/>
-    <w:lsdException w:name="toc 8" w:semiHidden="1" w:uiPriority="39" w:unhideWhenUsed="1"/>
-    <w:lsdException w:name="toc 9" w:semiHidden="1" w:uiPriority="39" w:unhideWhenUsed="1"/>
-    <w:lsdException w:name="Normal Indent" w:semiHidden="1" w:unhideWhenUsed="1"/>
-    <w:lsdException w:name="footnote text" w:semiHidden="1" w:unhideWhenUsed="1"/>
-    <w:lsdException w:name="annotation text" w:semiHidden="1" w:unhideWhenUsed="1"/>
-    <w:lsdException w:name="header" w:semiHidden="1" w:unhideWhenUsed="1"/>
-    <w:lsdException w:name="footer" w:semiHidden="1" w:unhideWhenUsed="1"/>
-    <w:lsdException w:name="index heading" w:semiHidden="1" w:unhideWhenUsed="1"/>
-    <w:lsdException w:name="caption" w:semiHidden="1" w:uiPriority="35" w:unhideWhenUsed="1" w:qFormat="1"/>
-    <w:lsdException w:name="table of figures" w:semiHidden="1" w:unhideWhenUsed="1"/>
-    <w:lsdException w:name="envelope address" w:semiHidden="1" w:unhideWhenUsed="1"/>
-    <w:lsdException w:name="envelope return" w:semiHidden="1" w:unhideWhenUsed="1"/>
-    <w:lsdException w:name="footnote reference" w:semiHidden="1" w:unhideWhenUsed="1"/>
-    <w:lsdException w:name="annotation reference" w:semiHidden="1" w:unhideWhenUsed="1"/>
-    <w:lsdException w:name="line number" w:semiHidden="1" w:unhideWhenUsed="1"/>
-    <w:lsdException w:name="page number" w:semiHidden="1" w:unhideWhenUsed="1"/>
-    <w:lsdException w:name="endnote reference" w:semiHidden="1" w:unhideWhenUsed="1"/>
-    <w:lsdException w:name="endnote text" w:semiHidden="1" w:unhideWhenUsed="1"/>
-    <w:lsdException w:name="table of authorities" w:semiHidden="1" w:unhideWhenUsed="1"/>
-    <w:lsdException w:name="macro" w:semiHidden="1" w:unhideWhenUsed="1"/>
-    <w:lsdException w:name="toa heading" w:semiHidden="1" w:unhideWhenUsed="1"/>
-    <w:lsdException w:name="List" w:semiHidden="1" w:unhideWhenUsed="1"/>
-    <w:lsdException w:name="List Bullet" w:semiHidden="1" w:unhideWhenUsed="1"/>
-    <w:lsdException w:name="List Number" w:semiHidden="1" w:unhideWhenUsed="1"/>
-    <w:lsdException w:name="List 2" w:semiHidden="1" w:unhideWhenUsed="1"/>
-    <w:lsdException w:name="List 3" w:semiHidden="1" w:unhideWhenUsed="1"/>
-    <w:lsdException w:name="List 4" w:semiHidden="1" w:unhideWhenUsed="1"/>
-    <w:lsdException w:name="List 5" w:semiHidden="1" w:unhideWhenUsed="1"/>
-    <w:lsdException w:name="List Bullet 2" w:semiHidden="1" w:unhideWhenUsed="1"/>
-    <w:lsdException w:name="List Bullet 3" w:semiHidden="1" w:unhideWhenUsed="1"/>
-    <w:lsdException w:name="List Bullet 4" w:semiHidden="1" w:unhideWhenUsed="1"/>
-    <w:lsdException w:name="List Bullet 5" w:semiHidden="1" w:unhideWhenUsed="1"/>
-    <w:lsdException w:name="List Number 2" w:semiHidden="1" w:unhideWhenUsed="1"/>
-    <w:lsdException w:name="List Number 3" w:semiHidden="1" w:unhideWhenUsed="1"/>
-    <w:lsdException w:name="List Number 4" w:semiHidden="1" w:unhideWhenUsed="1"/>
-    <w:lsdException w:name="List Number 5" w:semiHidden="1" w:unhideWhenUsed="1"/>
-    <w:lsdException w:name="Title" w:uiPriority="10" w:qFormat="1"/>
-    <w:lsdException w:name="Closing" w:semiHidden="1" w:unhideWhenUsed="1"/>
-    <w:lsdException w:name="Signature" w:semiHidden="1" w:unhideWhenUsed="1"/>
-    <w:lsdException w:name="Default Paragraph Font" w:semiHidden="1" w:uiPriority="1" w:unhideWhenUsed="1"/>
-    <w:lsdException w:name="Body Text" w:semiHidden="1" w:unhideWhenUsed="1"/>
-    <w:lsdException w:name="Body Text Indent" w:semiHidden="1" w:unhideWhenUsed="1"/>
-    <w:lsdException w:name="List Continue" w:semiHidden="1" w:unhideWhenUsed="1"/>
-    <w:lsdException w:name="List Continue 2" w:semiHidden="1" w:unhideWhenUsed="1"/>
-    <w:lsdException w:name="List Continue 3" w:semiHidden="1" w:unhideWhenUsed="1"/>
-    <w:lsdException w:name="List Continue 4" w:semiHidden="1" w:unhideWhenUsed="1"/>
-    <w:lsdException w:name="List Continue 5" w:semiHidden="1" w:unhideWhenUsed="1"/>
-    <w:lsdException w:name="Message Header" w:semiHidden="1" w:unhideWhenUsed="1"/>
-    <w:lsdException w:name="Subtitle" w:uiPriority="11" w:qFormat="1"/>
-    <w:lsdException w:name="Salutation" w:semiHidden="1" w:unhideWhenUsed="1"/>
-    <w:lsdException w:name="Date" w:semiHidden="1" w:unhideWhenUsed="1"/>
-    <w:lsdException w:name="Body Text First Indent" w:semiHidden="1" w:unhideWhenUsed="1"/>
-    <w:lsdException w:name="Body Text First Indent 2" w:semiHidden="1" w:unhideWhenUsed="1"/>
-    <w:lsdException w:name="Note Heading" w:semiHidden="1" w:unhideWhenUsed="1"/>
-    <w:lsdException w:name="Body Text 2" w:semiHidden="1" w:unhideWhenUsed="1"/>
-    <w:lsdException w:name="Body Text 3" w:semiHidden="1" w:unhideWhenUsed="1"/>
-    <w:lsdException w:name="Body Text Indent 2" w:semiHidden="1" w:unhideWhenUsed="1"/>
-    <w:lsdException w:name="Body Text Indent 3" w:semiHidden="1" w:unhideWhenUsed="1"/>
-    <w:lsdException w:name="Block Text" w:semiHidden="1" w:unhideWhenUsed="1"/>
-    <w:lsdException w:name="Hyperlink" w:semiHidden="1" w:unhideWhenUsed="1"/>
-    <w:lsdException w:name="FollowedHyperlink" w:semiHidden="1" w:unhideWhenUsed="1"/>
-    <w:lsdException w:name="Strong" w:uiPriority="22" w:qFormat="1"/>
-    <w:lsdException w:name="Emphasis" w:uiPriority="20" w:qFormat="1"/>
-    <w:lsdException w:name="Document Map" w:semiHidden="1" w:unhideWhenUsed="1"/>
-    <w:lsdException w:name="Plain Text" w:semiHidden="1" w:unhideWhenUsed="1"/>
-    <w:lsdException w:name="E-mail Signature" w:semiHidden="1" w:unhideWhenUsed="1"/>
-    <w:lsdException w:name="HTML Top of Form" w:semiHidden="1" w:unhideWhenUsed="1"/>
-    <w:lsdException w:name="HTML Bottom of Form" w:semiHidden="1" w:unhideWhenUsed="1"/>
-    <w:lsdException w:name="Normal (Web)" w:semiHidden="1" w:unhideWhenUsed="1"/>
-    <w:lsdException w:name="HTML Acronym" w:semiHidden="1" w:unhideWhenUsed="1"/>
-    <w:lsdException w:name="HTML Address" w:semiHidden="1" w:unhideWhenUsed="1"/>
-    <w:lsdException w:name="HTML Cite" w:semiHidden="1" w:unhideWhenUsed="1"/>
-    <w:lsdException w:name="HTML Code" w:semiHidden="1" w:unhideWhenUsed="1"/>
-    <w:lsdException w:name="HTML Definition" w:semiHidden="1" w:unhideWhenUsed="1"/>
-    <w:lsdException w:name="HTML Keyboard" w:semiHidden="1" w:unhideWhenUsed="1"/>
-    <w:lsdException w:name="HTML Preformatted" w:semiHidden="1" w:unhideWhenUsed="1"/>
-    <w:lsdException w:name="HTML Sample" w:semiHidden="1" w:unhideWhenUsed="1"/>
-    <w:lsdException w:name="HTML Typewriter" w:semiHidden="1" w:unhideWhenUsed="1"/>
-    <w:lsdException w:name="HTML Variable" w:semiHidden="1" w:unhideWhenUsed="1"/>
-    <w:lsdException w:name="Normal Table" w:semiHidden="1" w:unhideWhenUsed="1"/>
-    <w:lsdException w:name="annotation subject" w:semiHidden="1" w:unhideWhenUsed="1"/>
-    <w:lsdException w:name="No List" w:semiHidden="1" w:unhideWhenUsed="1"/>
-    <w:lsdException w:name="Outline List 1" w:semiHidden="1" w:unhideWhenUsed="1"/>
-    <w:lsdException w:name="Outline List 2" w:semiHidden="1" w:unhideWhenUsed="1"/>
-    <w:lsdException w:name="Outline List 3" w:semiHidden="1" w:unhideWhenUsed="1"/>
-    <w:lsdException w:name="Table Simple 1" w:semiHidden="1" w:unhideWhenUsed="1"/>
-    <w:lsdException w:name="Table Simple 2" w:semiHidden="1" w:unhideWhenUsed="1"/>
-    <w:lsdException w:name="Table Simple 3" w:semiHidden="1" w:unhideWhenUsed="1"/>
-    <w:lsdException w:name="Table Classic 1" w:semiHidden="1" w:unhideWhenUsed="1"/>
-    <w:lsdException w:name="Table Classic 2" w:semiHidden="1" w:unhideWhenUsed="1"/>
-    <w:lsdException w:name="Table Classic 3" w:semiHidden="1" w:unhideWhenUsed="1"/>
-    <w:lsdException w:name="Table Classic 4" w:semiHidden="1" w:unhideWhenUsed="1"/>
-    <w:lsdException w:name="Table Colorful 1" w:semiHidden="1" w:unhideWhenUsed="1"/>
-    <w:lsdException w:name="Table Colorful 2" w:semiHidden="1" w:unhideWhenUsed="1"/>
-    <w:lsdException w:name="Table Colorful 3" w:semiHidden="1" w:unhideWhenUsed="1"/>
-    <w:lsdException w:name="Table Columns 1" w:semiHidden="1" w:unhideWhenUsed="1"/>
-    <w:lsdException w:name="Table Columns 2" w:semiHidden="1" w:unhideWhenUsed="1"/>
-    <w:lsdException w:name="Table Columns 3" w:semiHidden="1" w:unhideWhenUsed="1"/>
-    <w:lsdException w:name="Table Columns 4" w:semiHidden="1" w:unhideWhenUsed="1"/>
-    <w:lsdException w:name="Table Columns 5" w:semiHidden="1" w:unhideWhenUsed="1"/>
-    <w:lsdException w:name="Table Grid 1" w:semiHidden="1" w:unhideWhenUsed="1"/>
-    <w:lsdException w:name="Table Grid 2" w:semiHidden="1" w:unhideWhenUsed="1"/>
-    <w:lsdException w:name="Table Grid 3" w:semiHidden="1" w:unhideWhenUsed="1"/>
-    <w:lsdException w:name="Table Grid 4" w:semiHidden="1" w:unhideWhenUsed="1"/>
-    <w:lsdException w:name="Table Grid 5" w:semiHidden="1" w:unhideWhenUsed="1"/>
-    <w:lsdException w:name="Table Grid 6" w:semiHidden="1" w:unhideWhenUsed="1"/>
-    <w:lsdException w:name="Table Grid 7" w:semiHidden="1" w:unhideWhenUsed="1"/>
-    <w:lsdException w:name="Table Grid 8" w:semiHidden="1" w:unhideWhenUsed="1"/>
-    <w:lsdException w:name="Table List 1" w:semiHidden="1" w:unhideWhenUsed="1"/>
-    <w:lsdException w:name="Table List 2" w:semiHidden="1" w:unhideWhenUsed="1"/>
-    <w:lsdException w:name="Table List 3" w:semiHidden="1" w:unhideWhenUsed="1"/>
-    <w:lsdException w:name="Table List 4" w:semiHidden="1" w:unhideWhenUsed="1"/>
-    <w:lsdException w:name="Table List 5" w:semiHidden="1" w:unhideWhenUsed="1"/>
-    <w:lsdException w:name="Table List 6" w:semiHidden="1" w:unhideWhenUsed="1"/>
-    <w:lsdException w:name="Table List 7" w:semiHidden="1" w:unhideWhenUsed="1"/>
-    <w:lsdException w:name="Table List 8" w:semiHidden="1" w:unhideWhenUsed="1"/>
-    <w:lsdException w:name="Table 3D effects 1" w:semiHidden="1" w:unhideWhenUsed="1"/>
-    <w:lsdException w:name="Table 3D effects 2" w:semiHidden="1" w:unhideWhenUsed="1"/>
-    <w:lsdException w:name="Table 3D effects 3" w:semiHidden="1" w:unhideWhenUsed="1"/>
-    <w:lsdException w:name="Table Contemporary" w:semiHidden="1" w:unhideWhenUsed="1"/>
-    <w:lsdException w:name="Table Elegant" w:semiHidden="1" w:unhideWhenUsed="1"/>
-    <w:lsdException w:name="Table Professional" w:semiHidden="1" w:unhideWhenUsed="1"/>
-    <w:lsdException w:name="Table Subtle 1" w:semiHidden="1" w:unhideWhenUsed="1"/>
-    <w:lsdException w:name="Table Subtle 2" w:semiHidden="1" w:unhideWhenUsed="1"/>
-    <w:lsdException w:name="Table Web 1" w:semiHidden="1" w:unhideWhenUsed="1"/>
-    <w:lsdException w:name="Table Web 2" w:semiHidden="1" w:unhideWhenUsed="1"/>
-    <w:lsdException w:name="Table Web 3" w:semiHidden="1" w:unhideWhenUsed="1"/>
-    <w:lsdException w:name="Balloon Text" w:semiHidden="1" w:unhideWhenUsed="1"/>
-    <w:lsdException w:name="Table Grid" w:uiPriority="39"/>
-    <w:lsdException w:name="Table Theme" w:semiHidden="1" w:unhideWhenUsed="1"/>
-    <w:lsdException w:name="Note Level 1" w:semiHidden="1" w:unhideWhenUsed="1"/>
-    <w:lsdException w:name="Note Level 2" w:semiHidden="1" w:unhideWhenUsed="1"/>
-    <w:lsdException w:name="Note Level 3" w:semiHidden="1" w:unhideWhenUsed="1"/>
-    <w:lsdException w:name="Note Level 4" w:semiHidden="1" w:unhideWhenUsed="1"/>
-    <w:lsdException w:name="Note Level 5" w:semiHidden="1" w:unhideWhenUsed="1"/>
-    <w:lsdException w:name="Note Level 6" w:semiHidden="1" w:unhideWhenUsed="1"/>
-    <w:lsdException w:name="Note Level 7" w:semiHidden="1" w:unhideWhenUsed="1"/>
-    <w:lsdException w:name="Note Level 8" w:semiHidden="1" w:unhideWhenUsed="1"/>
-    <w:lsdException w:name="Note Level 9" w:semiHidden="1" w:unhideWhenUsed="1"/>
-    <w:lsdException w:name="Placeholder Text" w:semiHidden="1"/>
-    <w:lsdException w:name="No Spacing" w:uiPriority="1" w:qFormat="1"/>
-    <w:lsdException w:name="Light Shading" w:uiPriority="60"/>
-    <w:lsdException w:name="Light List" w:uiPriority="61"/>
-    <w:lsdException w:name="Light Grid" w:uiPriority="62"/>
-    <w:lsdException w:name="Medium Shading 1" w:uiPriority="63"/>
-    <w:lsdException w:name="Medium Shading 2" w:uiPriority="64"/>
-    <w:lsdException w:name="Medium List 1" w:uiPriority="65"/>
-    <w:lsdException w:name="Medium List 2" w:uiPriority="66"/>
-    <w:lsdException w:name="Medium Grid 1" w:uiPriority="67"/>
-    <w:lsdException w:name="Medium Grid 2" w:uiPriority="68"/>
-    <w:lsdException w:name="Medium Grid 3" w:uiPriority="69"/>
-    <w:lsdException w:name="Dark List" w:uiPriority="70"/>
-    <w:lsdException w:name="Colorful Shading" w:uiPriority="71"/>
-    <w:lsdException w:name="Colorful List" w:uiPriority="72"/>
-    <w:lsdException w:name="Colorful Grid" w:uiPriority="73"/>
-    <w:lsdException w:name="Light Shading Accent 1" w:uiPriority="60"/>
-    <w:lsdException w:name="Light List Accent 1" w:uiPriority="61"/>
-    <w:lsdException w:name="Light Grid Accent 1" w:uiPriority="62"/>
-    <w:lsdException w:name="Medium Shading 1 Accent 1" w:uiPriority="63"/>
-    <w:lsdException w:name="Medium Shading 2 Accent 1" w:uiPriority="64"/>
-    <w:lsdException w:name="Medium List 1 Accent 1" w:uiPriority="65"/>
-    <w:lsdException w:name="Revision" w:semiHidden="1"/>
-    <w:lsdException w:name="List Paragraph" w:uiPriority="34" w:qFormat="1"/>
-    <w:lsdException w:name="Quote" w:uiPriority="29" w:qFormat="1"/>
-    <w:lsdException w:name="Intense Quote" w:uiPriority="30" w:qFormat="1"/>
-    <w:lsdException w:name="Medium List 2 Accent 1" w:uiPriority="66"/>
-    <w:lsdException w:name="Medium Grid 1 Accent 1" w:uiPriority="67"/>
-    <w:lsdException w:name="Medium Grid 2 Accent 1" w:uiPriority="68"/>
-    <w:lsdException w:name="Medium Grid 3 Accent 1" w:uiPriority="69"/>
-    <w:lsdException w:name="Dark List Accent 1" w:uiPriority="70"/>
-    <w:lsdException w:name="Colorful Shading Accent 1" w:uiPriority="71"/>
-    <w:lsdException w:name="Colorful List Accent 1" w:uiPriority="72"/>
-    <w:lsdException w:name="Colorful Grid Accent 1" w:uiPriority="73"/>
-    <w:lsdException w:name="Light Shading Accent 2" w:uiPriority="60"/>
-    <w:lsdException w:name="Light List Accent 2" w:uiPriority="61"/>
-    <w:lsdException w:name="Light Grid Accent 2" w:uiPriority="62"/>
-    <w:lsdException w:name="Medium Shading 1 Accent 2" w:uiPriority="63"/>
-    <w:lsdException w:name="Medium Shading 2 Accent 2" w:uiPriority="64"/>
-    <w:lsdException w:name="Medium List 1 Accent 2" w:uiPriority="65"/>
-    <w:lsdException w:name="Medium List 2 Accent 2" w:uiPriority="66"/>
-    <w:lsdException w:name="Medium Grid 1 Accent 2" w:uiPriority="67"/>
-    <w:lsdException w:name="Medium Grid 2 Accent 2" w:uiPriority="68"/>
-    <w:lsdException w:name="Medium Grid 3 Accent 2" w:uiPriority="69"/>
-    <w:lsdException w:name="Dark List Accent 2" w:uiPriority="70"/>
-    <w:lsdException w:name="Colorful Shading Accent 2" w:uiPriority="71"/>
-    <w:lsdException w:name="Colorful List Accent 2" w:uiPriority="72"/>
-    <w:lsdException w:name="Colorful Grid Accent 2" w:uiPriority="73"/>
-    <w:lsdException w:name="Light Shading Accent 3" w:uiPriority="60"/>
-    <w:lsdException w:name="Light List Accent 3" w:uiPriority="61"/>
-    <w:lsdException w:name="Light Grid Accent 3" w:uiPriority="62"/>
-    <w:lsdException w:name="Medium Shading 1 Accent 3" w:uiPriority="63"/>
-    <w:lsdException w:name="Medium Shading 2 Accent 3" w:uiPriority="64"/>
-    <w:lsdException w:name="Medium List 1 Accent 3" w:uiPriority="65"/>
-    <w:lsdException w:name="Medium List 2 Accent 3" w:uiPriority="66"/>
-    <w:lsdException w:name="Medium Grid 1 Accent 3" w:uiPriority="67"/>
-    <w:lsdException w:name="Medium Grid 2 Accent 3" w:uiPriority="68"/>
-    <w:lsdException w:name="Medium Grid 3 Accent 3" w:uiPriority="69"/>
-    <w:lsdException w:name="Dark List Accent 3" w:uiPriority="70"/>
-    <w:lsdException w:name="Colorful Shading Accent 3" w:uiPriority="71"/>
-    <w:lsdException w:name="Colorful List Accent 3" w:uiPriority="72"/>
-    <w:lsdException w:name="Colorful Grid Accent 3" w:uiPriority="73"/>
-    <w:lsdException w:name="Light Shading Accent 4" w:uiPriority="60"/>
-    <w:lsdException w:name="Light List Accent 4" w:uiPriority="61"/>
-    <w:lsdException w:name="Light Grid Accent 4" w:uiPriority="62"/>
-    <w:lsdException w:name="Medium Shading 1 Accent 4" w:uiPriority="63"/>
-    <w:lsdException w:name="Medium Shading 2 Accent 4" w:uiPriority="64"/>
-    <w:lsdException w:name="Medium List 1 Accent 4" w:uiPriority="65"/>
-    <w:lsdException w:name="Medium List 2 Accent 4" w:uiPriority="66"/>
-    <w:lsdException w:name="Medium Grid 1 Accent 4" w:uiPriority="67"/>
-    <w:lsdException w:name="Medium Grid 2 Accent 4" w:uiPriority="68"/>
-    <w:lsdException w:name="Medium Grid 3 Accent 4" w:uiPriority="69"/>
-    <w:lsdException w:name="Dark List Accent 4" w:uiPriority="70"/>
-    <w:lsdException w:name="Colorful Shading Accent 4" w:uiPriority="71"/>
-    <w:lsdException w:name="Colorful List Accent 4" w:uiPriority="72"/>
-    <w:lsdException w:name="Colorful Grid Accent 4" w:uiPriority="73"/>
-    <w:lsdException w:name="Light Shading Accent 5" w:uiPriority="60"/>
-    <w:lsdException w:name="Light List Accent 5" w:uiPriority="61"/>
-    <w:lsdException w:name="Light Grid Accent 5" w:uiPriority="62"/>
-    <w:lsdException w:name="Medium Shading 1 Accent 5" w:uiPriority="63"/>
-    <w:lsdException w:name="Medium Shading 2 Accent 5" w:uiPriority="64"/>
-    <w:lsdException w:name="Medium List 1 Accent 5" w:uiPriority="65"/>
-    <w:lsdException w:name="Medium List 2 Accent 5" w:uiPriority="66"/>
-    <w:lsdException w:name="Medium Grid 1 Accent 5" w:uiPriority="67"/>
-    <w:lsdException w:name="Medium Grid 2 Accent 5" w:uiPriority="68"/>
-    <w:lsdException w:name="Medium Grid 3 Accent 5" w:uiPriority="69"/>
-    <w:lsdException w:name="Dark List Accent 5" w:uiPriority="70"/>
-    <w:lsdException w:name="Colorful Shading Accent 5" w:uiPriority="71"/>
-    <w:lsdException w:name="Colorful List Accent 5" w:uiPriority="72"/>
-    <w:lsdException w:name="Colorful Grid Accent 5" w:uiPriority="73"/>
-    <w:lsdException w:name="Light Shading Accent 6" w:uiPriority="60"/>
-    <w:lsdException w:name="Light List Accent 6" w:uiPriority="61"/>
-    <w:lsdException w:name="Light Grid Accent 6" w:uiPriority="62"/>
-    <w:lsdException w:name="Medium Shading 1 Accent 6" w:uiPriority="63"/>
-    <w:lsdException w:name="Medium Shading 2 Accent 6" w:uiPriority="64"/>
-    <w:lsdException w:name="Medium List 1 Accent 6" w:uiPriority="65"/>
-    <w:lsdException w:name="Medium List 2 Accent 6" w:uiPriority="66"/>
-    <w:lsdException w:name="Medium Grid 1 Accent 6" w:uiPriority="67"/>
-    <w:lsdException w:name="Medium Grid 2 Accent 6" w:uiPriority="68"/>
-    <w:lsdException w:name="Medium Grid 3 Accent 6" w:uiPriority="69"/>
-    <w:lsdException w:name="Dark List Accent 6" w:uiPriority="70"/>
-    <w:lsdException w:name="Colorful Shading Accent 6" w:uiPriority="71"/>
-    <w:lsdException w:name="Colorful List Accent 6" w:uiPriority="72"/>
-    <w:lsdException w:name="Colorful Grid Accent 6" w:uiPriority="73"/>
-    <w:lsdException w:name="Subtle Emphasis" w:uiPriority="19" w:qFormat="1"/>
-    <w:lsdException w:name="Intense Emphasis" w:uiPriority="21" w:qFormat="1"/>
-    <w:lsdException w:name="Subtle Reference" w:uiPriority="31" w:qFormat="1"/>
-    <w:lsdException w:name="Intense Reference" w:uiPriority="32" w:qFormat="1"/>
-    <w:lsdException w:name="Book Title" w:uiPriority="33" w:qFormat="1"/>
-    <w:lsdException w:name="Bibliography" w:semiHidden="1" w:uiPriority="37" w:unhideWhenUsed="1"/>
-    <w:lsdException w:name="TOC Heading" w:semiHidden="1" w:uiPriority="39" w:unhideWhenUsed="1" w:qFormat="1"/>
-    <w:lsdException w:name="Plain Table 1" w:uiPriority="41"/>
-    <w:lsdException w:name="Plain Table 2" w:uiPriority="42"/>
-    <w:lsdException w:name="Plain Table 3" w:uiPriority="43"/>
-    <w:lsdException w:name="Plain Table 4" w:uiPriority="44"/>
-    <w:lsdException w:name="Plain Table 5" w:uiPriority="45"/>
-    <w:lsdException w:name="Grid Table Light" w:uiPriority="40"/>
-    <w:lsdException w:name="Grid Table 1 Light" w:uiPriority="46"/>
-    <w:lsdException w:name="Grid Table 2" w:uiPriority="47"/>
-    <w:lsdException w:name="Grid Table 3" w:uiPriority="48"/>
-    <w:lsdException w:name="Grid Table 4" w:uiPriority="49"/>
-    <w:lsdException w:name="Grid Table 5 Dark" w:uiPriority="50"/>
-    <w:lsdException w:name="Grid Table 6 Colorful" w:uiPriority="51"/>
-    <w:lsdException w:name="Grid Table 7 Colorful" w:uiPriority="52"/>
-    <w:lsdException w:name="Grid Table 1 Light Accent 1" w:uiPriority="46"/>
-    <w:lsdException w:name="Grid Table 2 Accent 1" w:uiPriority="47"/>
-    <w:lsdException w:name="Grid Table 3 Accent 1" w:uiPriority="48"/>
-    <w:lsdException w:name="Grid Table 4 Accent 1" w:uiPriority="49"/>
-    <w:lsdException w:name="Grid Table 5 Dark Accent 1" w:uiPriority="50"/>
-    <w:lsdException w:name="Grid Table 6 Colorful Accent 1" w:uiPriority="51"/>
-    <w:lsdException w:name="Grid Table 7 Colorful Accent 1" w:uiPriority="52"/>
-    <w:lsdException w:name="Grid Table 1 Light Accent 2" w:uiPriority="46"/>
-    <w:lsdException w:name="Grid Table 2 Accent 2" w:uiPriority="47"/>
-    <w:lsdException w:name="Grid Table 3 Accent 2" w:uiPriority="48"/>
-    <w:lsdException w:name="Grid Table 4 Accent 2" w:uiPriority="49"/>
-    <w:lsdException w:name="Grid Table 5 Dark Accent 2" w:uiPriority="50"/>
-    <w:lsdException w:name="Grid Table 6 Colorful Accent 2" w:uiPriority="51"/>
-    <w:lsdException w:name="Grid Table 7 Colorful Accent 2" w:uiPriority="52"/>
-    <w:lsdException w:name="Grid Table 1 Light Accent 3" w:uiPriority="46"/>
-    <w:lsdException w:name="Grid Table 2 Accent 3" w:uiPriority="47"/>
-    <w:lsdException w:name="Grid Table 3 Accent 3" w:uiPriority="48"/>
-    <w:lsdException w:name="Grid Table 4 Accent 3" w:uiPriority="49"/>
-    <w:lsdException w:name="Grid Table 5 Dark Accent 3" w:uiPriority="50"/>
-    <w:lsdException w:name="Grid Table 6 Colorful Accent 3" w:uiPriority="51"/>
-    <w:lsdException w:name="Grid Table 7 Colorful Accent 3" w:uiPriority="52"/>
-    <w:lsdException w:name="Grid Table 1 Light Accent 4" w:uiPriority="46"/>
-    <w:lsdException w:name="Grid Table 2 Accent 4" w:uiPriority="47"/>
-    <w:lsdException w:name="Grid Table 3 Accent 4" w:uiPriority="48"/>
-    <w:lsdException w:name="Grid Table 4 Accent 4" w:uiPriority="49"/>
-    <w:lsdException w:name="Grid Table 5 Dark Accent 4" w:uiPriority="50"/>
-    <w:lsdException w:name="Grid Table 6 Colorful Accent 4" w:uiPriority="51"/>
-    <w:lsdException w:name="Grid Table 7 Colorful Accent 4" w:uiPriority="52"/>
-    <w:lsdException w:name="Grid Table 1 Light Accent 5" w:uiPriority="46"/>
-    <w:lsdException w:name="Grid Table 2 Accent 5" w:uiPriority="47"/>
-    <w:lsdException w:name="Grid Table 3 Accent 5" w:uiPriority="48"/>
-    <w:lsdException w:name="Grid Table 4 Accent 5" w:uiPriority="49"/>
-    <w:lsdException w:name="Grid Table 5 Dark Accent 5" w:uiPriority="50"/>
-    <w:lsdException w:name="Grid Table 6 Colorful Accent 5" w:uiPriority="51"/>
-    <w:lsdException w:name="Grid Table 7 Colorful Accent 5" w:uiPriority="52"/>
-    <w:lsdException w:name="Grid Table 1 Light Accent 6" w:uiPriority="46"/>
-    <w:lsdException w:name="Grid Table 2 Accent 6" w:uiPriority="47"/>
-    <w:lsdException w:name="Grid Table 3 Accent 6" w:uiPriority="48"/>
-    <w:lsdException w:name="Grid Table 4 Accent 6" w:uiPriority="49"/>
-    <w:lsdException w:name="Grid Table 5 Dark Accent 6" w:uiPriority="50"/>
-    <w:lsdException w:name="Grid Table 6 Colorful Accent 6" w:uiPriority="51"/>
-    <w:lsdException w:name="Grid Table 7 Colorful Accent 6" w:uiPriority="52"/>
-    <w:lsdException w:name="List Table 1 Light" w:uiPriority="46"/>
-    <w:lsdException w:name="List Table 2" w:uiPriority="47"/>
-    <w:lsdException w:name="List Table 3" w:uiPriority="48"/>
-    <w:lsdException w:name="List Table 4" w:uiPriority="49"/>
-    <w:lsdException w:name="List Table 5 Dark" w:uiPriority="50"/>
-    <w:lsdException w:name="List Table 6 Colorful" w:uiPriority="51"/>
-    <w:lsdException w:name="List Table 7 Colorful" w:uiPriority="52"/>
-    <w:lsdException w:name="List Table 1 Light Accent 1" w:uiPriority="46"/>
-    <w:lsdException w:name="List Table 2 Accent 1" w:uiPriority="47"/>
-    <w:lsdException w:name="List Table 3 Accent 1" w:uiPriority="48"/>
-    <w:lsdException w:name="List Table 4 Accent 1" w:uiPriority="49"/>
-    <w:lsdException w:name="List Table 5 Dark Accent 1" w:uiPriority="50"/>
-    <w:lsdException w:name="List Table 6 Colorful Accent 1" w:uiPriority="51"/>
-    <w:lsdException w:name="List Table 7 Colorful Accent 1" w:uiPriority="52"/>
-    <w:lsdException w:name="List Table 1 Light Accent 2" w:uiPriority="46"/>
-    <w:lsdException w:name="List Table 2 Accent 2" w:uiPriority="47"/>
-    <w:lsdException w:name="List Table 3 Accent 2" w:uiPriority="48"/>
-    <w:lsdException w:name="List Table 4 Accent 2" w:uiPriority="49"/>
-    <w:lsdException w:name="List Table 5 Dark Accent 2" w:uiPriority="50"/>
-    <w:lsdException w:name="List Table 6 Colorful Accent 2" w:uiPriority="51"/>
-    <w:lsdException w:name="List Table 7 Colorful Accent 2" w:uiPriority="52"/>
-    <w:lsdException w:name="List Table 1 Light Accent 3" w:uiPriority="46"/>
-    <w:lsdException w:name="List Table 2 Accent 3" w:uiPriority="47"/>
-    <w:lsdException w:name="List Table 3 Accent 3" w:uiPriority="48"/>
-    <w:lsdException w:name="List Table 4 Accent 3" w:uiPriority="49"/>
-    <w:lsdException w:name="List Table 5 Dark Accent 3" w:uiPriority="50"/>
-    <w:lsdException w:name="List Table 6 Colorful Accent 3" w:uiPriority="51"/>
-    <w:lsdException w:name="List Table 7 Colorful Accent 3" w:uiPriority="52"/>
-    <w:lsdException w:name="List Table 1 Light Accent 4" w:uiPriority="46"/>
-    <w:lsdException w:name="List Table 2 Accent 4" w:uiPriority="47"/>
-    <w:lsdException w:name="List Table 3 Accent 4" w:uiPriority="48"/>
-    <w:lsdException w:name="List Table 4 Accent 4" w:uiPriority="49"/>
-    <w:lsdException w:name="List Table 5 Dark Accent 4" w:uiPriority="50"/>
-    <w:lsdException w:name="List Table 6 Colorful Accent 4" w:uiPriority="51"/>
-    <w:lsdException w:name="List Table 7 Colorful Accent 4" w:uiPriority="52"/>
-    <w:lsdException w:name="List Table 1 Light Accent 5" w:uiPriority="46"/>
-    <w:lsdException w:name="List Table 2 Accent 5" w:uiPriority="47"/>
-    <w:lsdException w:name="List Table 3 Accent 5" w:uiPriority="48"/>
-    <w:lsdException w:name="List Table 4 Accent 5" w:uiPriority="49"/>
-    <w:lsdException w:name="List Table 5 Dark Accent 5" w:uiPriority="50"/>
-    <w:lsdException w:name="List Table 6 Colorful Accent 5" w:uiPriority="51"/>
-    <w:lsdException w:name="List Table 7 Colorful Accent 5" w:uiPriority="52"/>
-    <w:lsdException w:name="List Table 1 Light Accent 6" w:uiPriority="46"/>
-    <w:lsdException w:name="List Table 2 Accent 6" w:uiPriority="47"/>
-    <w:lsdException w:name="List Table 3 Accent 6" w:uiPriority="48"/>
-    <w:lsdException w:name="List Table 4 Accent 6" w:uiPriority="49"/>
-    <w:lsdException w:name="List Table 5 Dark Accent 6" w:uiPriority="50"/>
-    <w:lsdException w:name="List Table 6 Colorful Accent 6" w:uiPriority="51"/>
-    <w:lsdException w:name="List Table 7 Colorful Accent 6" w:uiPriority="52"/>
-    <w:lsdException w:name="Mention" w:semiHidden="1" w:unhideWhenUsed="1"/>
-    <w:lsdException w:name="Smart Hyperlink" w:semiHidden="1" w:unhideWhenUsed="1"/>
+  <w:latentStyles w:defLockedState="0" w:defUIPriority="99" w:defSemiHidden="1" w:defUnhideWhenUsed="1" w:defQFormat="0" w:count="276">
+    <w:lsdException w:name="Normal" w:semiHidden="0" w:uiPriority="0" w:unhideWhenUsed="0" w:qFormat="1"/>
+    <w:lsdException w:name="heading 1" w:semiHidden="0" w:uiPriority="9" w:unhideWhenUsed="0" w:qFormat="1"/>
+    <w:lsdException w:name="heading 2" w:uiPriority="9" w:qFormat="1"/>
+    <w:lsdException w:name="heading 3" w:uiPriority="9" w:qFormat="1"/>
+    <w:lsdException w:name="heading 4" w:uiPriority="9" w:qFormat="1"/>
+    <w:lsdException w:name="heading 5" w:uiPriority="9" w:qFormat="1"/>
+    <w:lsdException w:name="heading 6" w:uiPriority="9" w:qFormat="1"/>
+    <w:lsdException w:name="heading 7" w:uiPriority="9" w:qFormat="1"/>
+    <w:lsdException w:name="heading 8" w:uiPriority="9" w:qFormat="1"/>
+    <w:lsdException w:name="heading 9" w:uiPriority="9" w:qFormat="1"/>
+    <w:lsdException w:name="toc 1" w:uiPriority="39"/>
+    <w:lsdException w:name="toc 2" w:uiPriority="39"/>
+    <w:lsdException w:name="toc 3" w:uiPriority="39"/>
+    <w:lsdException w:name="toc 4" w:uiPriority="39"/>
+    <w:lsdException w:name="toc 5" w:uiPriority="39"/>
+    <w:lsdException w:name="toc 6" w:uiPriority="39"/>
+    <w:lsdException w:name="toc 7" w:uiPriority="39"/>
+    <w:lsdException w:name="toc 8" w:uiPriority="39"/>
+    <w:lsdException w:name="toc 9" w:uiPriority="39"/>
+    <w:lsdException w:name="caption" w:uiPriority="35" w:qFormat="1"/>
+    <w:lsdException w:name="Title" w:semiHidden="0" w:uiPriority="10" w:unhideWhenUsed="0" w:qFormat="1"/>
+    <w:lsdException w:name="Default Paragraph Font" w:uiPriority="1"/>
+    <w:lsdException w:name="Subtitle" w:semiHidden="0" w:uiPriority="11" w:unhideWhenUsed="0" w:qFormat="1"/>
+    <w:lsdException w:name="Strong" w:semiHidden="0" w:uiPriority="22" w:unhideWhenUsed="0" w:qFormat="1"/>
+    <w:lsdException w:name="Emphasis" w:semiHidden="0" w:uiPriority="20" w:unhideWhenUsed="0" w:qFormat="1"/>
+    <w:lsdException w:name="Table Grid" w:semiHidden="0" w:uiPriority="39" w:unhideWhenUsed="0"/>
+    <w:lsdException w:name="Placeholder Text" w:unhideWhenUsed="0"/>
+    <w:lsdException w:name="No Spacing" w:semiHidden="0" w:uiPriority="1" w:unhideWhenUsed="0" w:qFormat="1"/>
+    <w:lsdException w:name="Light Shading" w:semiHidden="0" w:uiPriority="60" w:unhideWhenUsed="0"/>
+    <w:lsdException w:name="Light List" w:semiHidden="0" w:uiPriority="61" w:unhideWhenUsed="0"/>
+    <w:lsdException w:name="Light Grid" w:semiHidden="0" w:uiPriority="62" w:unhideWhenUsed="0"/>
+    <w:lsdException w:name="Medium Shading 1" w:semiHidden="0" w:uiPriority="63" w:unhideWhenUsed="0"/>
+    <w:lsdException w:name="Medium Shading 2" w:semiHidden="0" w:uiPriority="64" w:unhideWhenUsed="0"/>
+    <w:lsdException w:name="Medium List 1" w:semiHidden="0" w:uiPriority="65" w:unhideWhenUsed="0"/>
+    <w:lsdException w:name="Medium List 2" w:semiHidden="0" w:uiPriority="66" w:unhideWhenUsed="0"/>
+    <w:lsdException w:name="Medium Grid 1" w:semiHidden="0" w:uiPriority="67" w:unhideWhenUsed="0"/>
+    <w:lsdException w:name="Medium Grid 2" w:semiHidden="0" w:uiPriority="68" w:unhideWhenUsed="0"/>
+    <w:lsdException w:name="Medium Grid 3" w:semiHidden="0" w:uiPriority="69" w:unhideWhenUsed="0"/>
+    <w:lsdException w:name="Dark List" w:semiHidden="0" w:uiPriority="70" w:unhideWhenUsed="0"/>
+    <w:lsdException w:name="Colorful Shading" w:semiHidden="0" w:uiPriority="71" w:unhideWhenUsed="0"/>
+    <w:lsdException w:name="Colorful List" w:semiHidden="0" w:uiPriority="72" w:unhideWhenUsed="0"/>
+    <w:lsdException w:name="Colorful Grid" w:semiHidden="0" w:uiPriority="73" w:unhideWhenUsed="0"/>
+    <w:lsdException w:name="Light Shading Accent 1" w:semiHidden="0" w:uiPriority="60" w:unhideWhenUsed="0"/>
+    <w:lsdException w:name="Light List Accent 1" w:semiHidden="0" w:uiPriority="61" w:unhideWhenUsed="0"/>
+    <w:lsdException w:name="Light Grid Accent 1" w:semiHidden="0" w:uiPriority="62" w:unhideWhenUsed="0"/>
+    <w:lsdException w:name="Medium Shading 1 Accent 1" w:semiHidden="0" w:uiPriority="63" w:unhideWhenUsed="0"/>
+    <w:lsdException w:name="Medium Shading 2 Accent 1" w:semiHidden="0" w:uiPriority="64" w:unhideWhenUsed="0"/>
+    <w:lsdException w:name="Medium List 1 Accent 1" w:semiHidden="0" w:uiPriority="65" w:unhideWhenUsed="0"/>
+    <w:lsdException w:name="Revision" w:unhideWhenUsed="0"/>
+    <w:lsdException w:name="List Paragraph" w:semiHidden="0" w:uiPriority="34" w:unhideWhenUsed="0" w:qFormat="1"/>
+    <w:lsdException w:name="Quote" w:semiHidden="0" w:uiPriority="29" w:unhideWhenUsed="0" w:qFormat="1"/>
+    <w:lsdException w:name="Intense Quote" w:semiHidden="0" w:uiPriority="30" w:unhideWhenUsed="0" w:qFormat="1"/>
+    <w:lsdException w:name="Medium List 2 Accent 1" w:semiHidden="0" w:uiPriority="66" w:unhideWhenUsed="0"/>
+    <w:lsdException w:name="Medium Grid 1 Accent 1" w:semiHidden="0" w:uiPriority="67" w:unhideWhenUsed="0"/>
+    <w:lsdException w:name="Medium Grid 2 Accent 1" w:semiHidden="0" w:uiPriority="68" w:unhideWhenUsed="0"/>
+    <w:lsdException w:name="Medium Grid 3 Accent 1" w:semiHidden="0" w:uiPriority="69" w:unhideWhenUsed="0"/>
+    <w:lsdException w:name="Dark List Accent 1" w:semiHidden="0" w:uiPriority="70" w:unhideWhenUsed="0"/>
+    <w:lsdException w:name="Colorful Shading Accent 1" w:semiHidden="0" w:uiPriority="71" w:unhideWhenUsed="0"/>
+    <w:lsdException w:name="Colorful List Accent 1" w:semiHidden="0" w:uiPriority="72" w:unhideWhenUsed="0"/>
+    <w:lsdException w:name="Colorful Grid Accent 1" w:semiHidden="0" w:uiPriority="73" w:unhideWhenUsed="0"/>
+    <w:lsdException w:name="Light Shading Accent 2" w:semiHidden="0" w:uiPriority="60" w:unhideWhenUsed="0"/>
+    <w:lsdException w:name="Light List Accent 2" w:semiHidden="0" w:uiPriority="61" w:unhideWhenUsed="0"/>
+    <w:lsdException w:name="Light Grid Accent 2" w:semiHidden="0" w:uiPriority="62" w:unhideWhenUsed="0"/>
+    <w:lsdException w:name="Medium Shading 1 Accent 2" w:semiHidden="0" w:uiPriority="63" w:unhideWhenUsed="0"/>
+    <w:lsdException w:name="Medium Shading 2 Accent 2" w:semiHidden="0" w:uiPriority="64" w:unhideWhenUsed="0"/>
+    <w:lsdException w:name="Medium List 1 Accent 2" w:semiHidden="0" w:uiPriority="65" w:unhideWhenUsed="0"/>
+    <w:lsdException w:name="Medium List 2 Accent 2" w:semiHidden="0" w:uiPriority="66" w:unhideWhenUsed="0"/>
+    <w:lsdException w:name="Medium Grid 1 Accent 2" w:semiHidden="0" w:uiPriority="67" w:unhideWhenUsed="0"/>
+    <w:lsdException w:name="Medium Grid 2 Accent 2" w:semiHidden="0" w:uiPriority="68" w:unhideWhenUsed="0"/>
+    <w:lsdException w:name="Medium Grid 3 Accent 2" w:semiHidden="0" w:uiPriority="69" w:unhideWhenUsed="0"/>
+    <w:lsdException w:name="Dark List Accent 2" w:semiHidden="0" w:uiPriority="70" w:unhideWhenUsed="0"/>
+    <w:lsdException w:name="Colorful Shading Accent 2" w:semiHidden="0" w:uiPriority="71" w:unhideWhenUsed="0"/>
+    <w:lsdException w:name="Colorful List Accent 2" w:semiHidden="0" w:uiPriority="72" w:unhideWhenUsed="0"/>
+    <w:lsdException w:name="Colorful Grid Accent 2" w:semiHidden="0" w:uiPriority="73" w:unhideWhenUsed="0"/>
+    <w:lsdException w:name="Light Shading Accent 3" w:semiHidden="0" w:uiPriority="60" w:unhideWhenUsed="0"/>
+    <w:lsdException w:name="Light List Accent 3" w:semiHidden="0" w:uiPriority="61" w:unhideWhenUsed="0"/>
+    <w:lsdException w:name="Light Grid Accent 3" w:semiHidden="0" w:uiPriority="62" w:unhideWhenUsed="0"/>
+    <w:lsdException w:name="Medium Shading 1 Accent 3" w:semiHidden="0" w:uiPriority="63" w:unhideWhenUsed="0"/>
+    <w:lsdException w:name="Medium Shading 2 Accent 3" w:semiHidden="0" w:uiPriority="64" w:unhideWhenUsed="0"/>
+    <w:lsdException w:name="Medium List 1 Accent 3" w:semiHidden="0" w:uiPriority="65" w:unhideWhenUsed="0"/>
+    <w:lsdException w:name="Medium List 2 Accent 3" w:semiHidden="0" w:uiPriority="66" w:unhideWhenUsed="0"/>
+    <w:lsdException w:name="Medium Grid 1 Accent 3" w:semiHidden="0" w:uiPriority="67" w:unhideWhenUsed="0"/>
+    <w:lsdException w:name="Medium Grid 2 Accent 3" w:semiHidden="0" w:uiPriority="68" w:unhideWhenUsed="0"/>
+    <w:lsdException w:name="Medium Grid 3 Accent 3" w:semiHidden="0" w:uiPriority="69" w:unhideWhenUsed="0"/>
+    <w:lsdException w:name="Dark List Accent 3" w:semiHidden="0" w:uiPriority="70" w:unhideWhenUsed="0"/>
+    <w:lsdException w:name="Colorful Shading Accent 3" w:semiHidden="0" w:uiPriority="71" w:unhideWhenUsed="0"/>
+    <w:lsdException w:name="Colorful List Accent 3" w:semiHidden="0" w:uiPriority="72" w:unhideWhenUsed="0"/>
+    <w:lsdException w:name="Colorful Grid Accent 3" w:semiHidden="0" w:uiPriority="73" w:unhideWhenUsed="0"/>
+    <w:lsdException w:name="Light Shading Accent 4" w:semiHidden="0" w:uiPriority="60" w:unhideWhenUsed="0"/>
+    <w:lsdException w:name="Light List Accent 4" w:semiHidden="0" w:uiPriority="61" w:unhideWhenUsed="0"/>
+    <w:lsdException w:name="Light Grid Accent 4" w:semiHidden="0" w:uiPriority="62" w:unhideWhenUsed="0"/>
+    <w:lsdException w:name="Medium Shading 1 Accent 4" w:semiHidden="0" w:uiPriority="63" w:unhideWhenUsed="0"/>
+    <w:lsdException w:name="Medium Shading 2 Accent 4" w:semiHidden="0" w:uiPriority="64" w:unhideWhenUsed="0"/>
+    <w:lsdException w:name="Medium List 1 Accent 4" w:semiHidden="0" w:uiPriority="65" w:unhideWhenUsed="0"/>
+    <w:lsdException w:name="Medium List 2 Accent 4" w:semiHidden="0" w:uiPriority="66" w:unhideWhenUsed="0"/>
+    <w:lsdException w:name="Medium Grid 1 Accent 4" w:semiHidden="0" w:uiPriority="67" w:unhideWhenUsed="0"/>
+    <w:lsdException w:name="Medium Grid 2 Accent 4" w:semiHidden="0" w:uiPriority="68" w:unhideWhenUsed="0"/>
+    <w:lsdException w:name="Medium Grid 3 Accent 4" w:semiHidden="0" w:uiPriority="69" w:unhideWhenUsed="0"/>
+    <w:lsdException w:name="Dark List Accent 4" w:semiHidden="0" w:uiPriority="70" w:unhideWhenUsed="0"/>
+    <w:lsdException w:name="Colorful Shading Accent 4" w:semiHidden="0" w:uiPriority="71" w:unhideWhenUsed="0"/>
+    <w:lsdException w:name="Colorful List Accent 4" w:semiHidden="0" w:uiPriority="72" w:unhideWhenUsed="0"/>
+    <w:lsdException w:name="Colorful Grid Accent 4" w:semiHidden="0" w:uiPriority="73" w:unhideWhenUsed="0"/>
+    <w:lsdException w:name="Light Shading Accent 5" w:semiHidden="0" w:uiPriority="60" w:unhideWhenUsed="0"/>
+    <w:lsdException w:name="Light List Accent 5" w:semiHidden="0" w:uiPriority="61" w:unhideWhenUsed="0"/>
+    <w:lsdException w:name="Light Grid Accent 5" w:semiHidden="0" w:uiPriority="62" w:unhideWhenUsed="0"/>
+    <w:lsdException w:name="Medium Shading 1 Accent 5" w:semiHidden="0" w:uiPriority="63" w:unhideWhenUsed="0"/>
+    <w:lsdException w:name="Medium Shading 2 Accent 5" w:semiHidden="0" w:uiPriority="64" w:unhideWhenUsed="0"/>
+    <w:lsdException w:name="Medium List 1 Accent 5" w:semiHidden="0" w:uiPriority="65" w:unhideWhenUsed="0"/>
+    <w:lsdException w:name="Medium List 2 Accent 5" w:semiHidden="0" w:uiPriority="66" w:unhideWhenUsed="0"/>
+    <w:lsdException w:name="Medium Grid 1 Accent 5" w:semiHidden="0" w:uiPriority="67" w:unhideWhenUsed="0"/>
+    <w:lsdException w:name="Medium Grid 2 Accent 5" w:semiHidden="0" w:uiPriority="68" w:unhideWhenUsed="0"/>
+    <w:lsdException w:name="Medium Grid 3 Accent 5" w:semiHidden="0" w:uiPriority="69" w:unhideWhenUsed="0"/>
+    <w:lsdException w:name="Dark List Accent 5" w:semiHidden="0" w:uiPriority="70" w:unhideWhenUsed="0"/>
+    <w:lsdException w:name="Colorful Shading Accent 5" w:semiHidden="0" w:uiPriority="71" w:unhideWhenUsed="0"/>
+    <w:lsdException w:name="Colorful List Accent 5" w:semiHidden="0" w:uiPriority="72" w:unhideWhenUsed="0"/>
+    <w:lsdException w:name="Colorful Grid Accent 5" w:semiHidden="0" w:uiPriority="73" w:unhideWhenUsed="0"/>
+    <w:lsdException w:name="Light Shading Accent 6" w:semiHidden="0" w:uiPriority="60" w:unhideWhenUsed="0"/>
+    <w:lsdException w:name="Light List Accent 6" w:semiHidden="0" w:uiPriority="61" w:unhideWhenUsed="0"/>
+    <w:lsdException w:name="Light Grid Accent 6" w:semiHidden="0" w:uiPriority="62" w:unhideWhenUsed="0"/>
+    <w:lsdException w:name="Medium Shading 1 Accent 6" w:semiHidden="0" w:uiPriority="63" w:unhideWhenUsed="0"/>
+    <w:lsdException w:name="Medium Shading 2 Accent 6" w:semiHidden="0" w:uiPriority="64" w:unhideWhenUsed="0"/>
+    <w:lsdException w:name="Medium List 1 Accent 6" w:semiHidden="0" w:uiPriority="65" w:unhideWhenUsed="0"/>
+    <w:lsdException w:name="Medium List 2 Accent 6" w:semiHidden="0" w:uiPriority="66" w:unhideWhenUsed="0"/>
+    <w:lsdException w:name="Medium Grid 1 Accent 6" w:semiHidden="0" w:uiPriority="67" w:unhideWhenUsed="0"/>
+    <w:lsdException w:name="Medium Grid 2 Accent 6" w:semiHidden="0" w:uiPriority="68" w:unhideWhenUsed="0"/>
+    <w:lsdException w:name="Medium Grid 3 Accent 6" w:semiHidden="0" w:uiPriority="69" w:unhideWhenUsed="0"/>
+    <w:lsdException w:name="Dark List Accent 6" w:semiHidden="0" w:uiPriority="70" w:unhideWhenUsed="0"/>
+    <w:lsdException w:name="Colorful Shading Accent 6" w:semiHidden="0" w:uiPriority="71" w:unhideWhenUsed="0"/>
+    <w:lsdException w:name="Colorful List Accent 6" w:semiHidden="0" w:uiPriority="72" w:unhideWhenUsed="0"/>
+    <w:lsdException w:name="Colorful Grid Accent 6" w:semiHidden="0" w:uiPriority="73" w:unhideWhenUsed="0"/>
+    <w:lsdException w:name="Subtle Emphasis" w:semiHidden="0" w:uiPriority="19" w:unhideWhenUsed="0" w:qFormat="1"/>
+    <w:lsdException w:name="Intense Emphasis" w:semiHidden="0" w:uiPriority="21" w:unhideWhenUsed="0" w:qFormat="1"/>
+    <w:lsdException w:name="Subtle Reference" w:semiHidden="0" w:uiPriority="31" w:unhideWhenUsed="0" w:qFormat="1"/>
+    <w:lsdException w:name="Intense Reference" w:semiHidden="0" w:uiPriority="32" w:unhideWhenUsed="0" w:qFormat="1"/>
+    <w:lsdException w:name="Book Title" w:semiHidden="0" w:uiPriority="33" w:unhideWhenUsed="0" w:qFormat="1"/>
+    <w:lsdException w:name="Bibliography" w:uiPriority="37"/>
+    <w:lsdException w:name="TOC Heading" w:uiPriority="39" w:qFormat="1"/>
+  </w:latentStyles>
+  <w:style w:type="paragraph" w:default="1" w:styleId="Normal">
+    <w:name w:val="Normal"/>
+    <w:qFormat/>
+  </w:style>
+  <w:style w:type="character" w:default="1" w:styleId="DefaultParagraphFont">
+    <w:name w:val="Default Paragraph Font"/>
+    <w:uiPriority w:val="1"/>
+    <w:semiHidden/>
+    <w:unhideWhenUsed/>
+  </w:style>
+  <w:style w:type="table" w:default="1" w:styleId="TableNormal">
+    <w:name w:val="Normal Table"/>
+    <w:uiPriority w:val="99"/>
+    <w:semiHidden/>
+    <w:unhideWhenUsed/>
+    <w:tblPr>
+      <w:tblInd w:w="0" w:type="dxa"/>
+      <w:tblCellMar>
+        <w:top w:w="0" w:type="dxa"/>
+        <w:left w:w="108" w:type="dxa"/>
+        <w:bottom w:w="0" w:type="dxa"/>
+        <w:right w:w="108" w:type="dxa"/>
+      </w:tblCellMar>
+    </w:tblPr>
+  </w:style>
+  <w:style w:type="numbering" w:default="1" w:styleId="NoList">
+    <w:name w:val="No List"/>
+    <w:uiPriority w:val="99"/>
+    <w:semiHidden/>
+    <w:unhideWhenUsed/>
+  </w:style>
+  <w:style w:type="paragraph" w:styleId="ListParagraph">
+    <w:name w:val="List Paragraph"/>
+    <w:basedOn w:val="Normal"/>
+    <w:uiPriority w:val="34"/>
+    <w:qFormat/>
+    <w:rsid w:val="00FA4148"/>
+    <w:pPr>
+      <w:ind w:left="720"/>
+      <w:contextualSpacing/>
+    </w:pPr>
+  </w:style>
+  <w:style w:type="paragraph" w:customStyle="1" w:styleId="p1">
+    <w:name w:val="p1"/>
+    <w:basedOn w:val="Normal"/>
+    <w:rsid w:val="00E3579E"/>
+    <w:rPr>
+      <w:rFonts w:ascii="Courier" w:hAnsi="Courier" w:cs="Times New Roman"/>
+      <w:color w:val="25992D"/>
+      <w:sz w:val="15"/>
+      <w:szCs w:val="15"/>
+    </w:rPr>
+  </w:style>
+  <w:style w:type="paragraph" w:customStyle="1" w:styleId="p2">
+    <w:name w:val="p2"/>
+    <w:basedOn w:val="Normal"/>
+    <w:rsid w:val="00E3579E"/>
+    <w:rPr>
+      <w:rFonts w:ascii="Courier" w:hAnsi="Courier" w:cs="Times New Roman"/>
+      <w:color w:val="25992D"/>
+      <w:sz w:val="15"/>
+      <w:szCs w:val="15"/>
+    </w:rPr>
+  </w:style>
+  <w:style w:type="paragraph" w:customStyle="1" w:styleId="p3">
+    <w:name w:val="p3"/>
+    <w:basedOn w:val="Normal"/>
+    <w:rsid w:val="00E3579E"/>
+    <w:rPr>
+      <w:rFonts w:ascii="Courier" w:hAnsi="Courier" w:cs="Times New Roman"/>
+      <w:sz w:val="18"/>
+      <w:szCs w:val="18"/>
+    </w:rPr>
+  </w:style>
+  <w:style w:type="character" w:customStyle="1" w:styleId="apple-converted-space">
+    <w:name w:val="apple-converted-space"/>
+    <w:basedOn w:val="DefaultParagraphFont"/>
+    <w:rsid w:val="00E3579E"/>
+  </w:style>
+</w:styles>
+</file>
+
+<file path=word/stylesWithEffects.xml><?xml version="1.0" encoding="utf-8"?>
+<w:styles xmlns:wpc="http://schemas.microsoft.com/office/word/2010/wordprocessingCanvas" xmlns:mo="http://schemas.microsoft.com/office/mac/office/2008/main" xmlns:mc="http://schemas.openxmlformats.org/markup-compatibility/2006" xmlns:mv="urn:schemas-microsoft-com:mac:vml" xmlns:o="urn:schemas-microsoft-com:office:office" xmlns:r="http://schemas.openxmlformats.org/officeDocument/2006/relationships" xmlns:m="http://schemas.openxmlformats.org/officeDocument/2006/math" xmlns:v="urn:schemas-microsoft-com:vml" xmlns:wp14="http://schemas.microsoft.com/office/word/2010/wordprocessingDrawing" xmlns:wp="http://schemas.openxmlformats.org/drawingml/2006/wordprocessingDrawing" xmlns:w10="urn:schemas-microsoft-com:office:word" xmlns:w="http://schemas.openxmlformats.org/wordprocessingml/2006/main" xmlns:w14="http://schemas.microsoft.com/office/word/2010/wordml" xmlns:wpg="http://schemas.microsoft.com/office/word/2010/wordprocessingGroup" xmlns:wpi="http://schemas.microsoft.com/office/word/2010/wordprocessingInk" xmlns:wne="http://schemas.microsoft.com/office/word/2006/wordml" xmlns:wps="http://schemas.microsoft.com/office/word/2010/wordprocessingShape" mc:Ignorable="w14 wp14">
+  <w:docDefaults>
+    <w:rPrDefault>
+      <w:rPr>
+        <w:rFonts w:asciiTheme="minorHAnsi" w:eastAsiaTheme="minorHAnsi" w:hAnsiTheme="minorHAnsi" w:cstheme="minorBidi"/>
+        <w:sz w:val="24"/>
+        <w:szCs w:val="24"/>
+        <w:lang w:val="en-US" w:eastAsia="en-US" w:bidi="ar-SA"/>
+      </w:rPr>
+    </w:rPrDefault>
+    <w:pPrDefault/>
+  </w:docDefaults>
+  <w:latentStyles w:defLockedState="0" w:defUIPriority="99" w:defSemiHidden="1" w:defUnhideWhenUsed="1" w:defQFormat="0" w:count="276">
+    <w:lsdException w:name="Normal" w:semiHidden="0" w:uiPriority="0" w:unhideWhenUsed="0" w:qFormat="1"/>
+    <w:lsdException w:name="heading 1" w:semiHidden="0" w:uiPriority="9" w:unhideWhenUsed="0" w:qFormat="1"/>
+    <w:lsdException w:name="heading 2" w:uiPriority="9" w:qFormat="1"/>
+    <w:lsdException w:name="heading 3" w:uiPriority="9" w:qFormat="1"/>
+    <w:lsdException w:name="heading 4" w:uiPriority="9" w:qFormat="1"/>
+    <w:lsdException w:name="heading 5" w:uiPriority="9" w:qFormat="1"/>
+    <w:lsdException w:name="heading 6" w:uiPriority="9" w:qFormat="1"/>
+    <w:lsdException w:name="heading 7" w:uiPriority="9" w:qFormat="1"/>
+    <w:lsdException w:name="heading 8" w:uiPriority="9" w:qFormat="1"/>
+    <w:lsdException w:name="heading 9" w:uiPriority="9" w:qFormat="1"/>
+    <w:lsdException w:name="toc 1" w:uiPriority="39"/>
+    <w:lsdException w:name="toc 2" w:uiPriority="39"/>
+    <w:lsdException w:name="toc 3" w:uiPriority="39"/>
+    <w:lsdException w:name="toc 4" w:uiPriority="39"/>
+    <w:lsdException w:name="toc 5" w:uiPriority="39"/>
+    <w:lsdException w:name="toc 6" w:uiPriority="39"/>
+    <w:lsdException w:name="toc 7" w:uiPriority="39"/>
+    <w:lsdException w:name="toc 8" w:uiPriority="39"/>
+    <w:lsdException w:name="toc 9" w:uiPriority="39"/>
+    <w:lsdException w:name="caption" w:uiPriority="35" w:qFormat="1"/>
+    <w:lsdException w:name="Title" w:semiHidden="0" w:uiPriority="10" w:unhideWhenUsed="0" w:qFormat="1"/>
+    <w:lsdException w:name="Default Paragraph Font" w:uiPriority="1"/>
+    <w:lsdException w:name="Subtitle" w:semiHidden="0" w:uiPriority="11" w:unhideWhenUsed="0" w:qFormat="1"/>
+    <w:lsdException w:name="Strong" w:semiHidden="0" w:uiPriority="22" w:unhideWhenUsed="0" w:qFormat="1"/>
+    <w:lsdException w:name="Emphasis" w:semiHidden="0" w:uiPriority="20" w:unhideWhenUsed="0" w:qFormat="1"/>
+    <w:lsdException w:name="Table Grid" w:semiHidden="0" w:uiPriority="39" w:unhideWhenUsed="0"/>
+    <w:lsdException w:name="Placeholder Text" w:unhideWhenUsed="0"/>
+    <w:lsdException w:name="No Spacing" w:semiHidden="0" w:uiPriority="1" w:unhideWhenUsed="0" w:qFormat="1"/>
+    <w:lsdException w:name="Light Shading" w:semiHidden="0" w:uiPriority="60" w:unhideWhenUsed="0"/>
+    <w:lsdException w:name="Light List" w:semiHidden="0" w:uiPriority="61" w:unhideWhenUsed="0"/>
+    <w:lsdException w:name="Light Grid" w:semiHidden="0" w:uiPriority="62" w:unhideWhenUsed="0"/>
+    <w:lsdException w:name="Medium Shading 1" w:semiHidden="0" w:uiPriority="63" w:unhideWhenUsed="0"/>
+    <w:lsdException w:name="Medium Shading 2" w:semiHidden="0" w:uiPriority="64" w:unhideWhenUsed="0"/>
+    <w:lsdException w:name="Medium List 1" w:semiHidden="0" w:uiPriority="65" w:unhideWhenUsed="0"/>
+    <w:lsdException w:name="Medium List 2" w:semiHidden="0" w:uiPriority="66" w:unhideWhenUsed="0"/>
+    <w:lsdException w:name="Medium Grid 1" w:semiHidden="0" w:uiPriority="67" w:unhideWhenUsed="0"/>
+    <w:lsdException w:name="Medium Grid 2" w:semiHidden="0" w:uiPriority="68" w:unhideWhenUsed="0"/>
+    <w:lsdException w:name="Medium Grid 3" w:semiHidden="0" w:uiPriority="69" w:unhideWhenUsed="0"/>
+    <w:lsdException w:name="Dark List" w:semiHidden="0" w:uiPriority="70" w:unhideWhenUsed="0"/>
+    <w:lsdException w:name="Colorful Shading" w:semiHidden="0" w:uiPriority="71" w:unhideWhenUsed="0"/>
+    <w:lsdException w:name="Colorful List" w:semiHidden="0" w:uiPriority="72" w:unhideWhenUsed="0"/>
+    <w:lsdException w:name="Colorful Grid" w:semiHidden="0" w:uiPriority="73" w:unhideWhenUsed="0"/>
+    <w:lsdException w:name="Light Shading Accent 1" w:semiHidden="0" w:uiPriority="60" w:unhideWhenUsed="0"/>
+    <w:lsdException w:name="Light List Accent 1" w:semiHidden="0" w:uiPriority="61" w:unhideWhenUsed="0"/>
+    <w:lsdException w:name="Light Grid Accent 1" w:semiHidden="0" w:uiPriority="62" w:unhideWhenUsed="0"/>
+    <w:lsdException w:name="Medium Shading 1 Accent 1" w:semiHidden="0" w:uiPriority="63" w:unhideWhenUsed="0"/>
+    <w:lsdException w:name="Medium Shading 2 Accent 1" w:semiHidden="0" w:uiPriority="64" w:unhideWhenUsed="0"/>
+    <w:lsdException w:name="Medium List 1 Accent 1" w:semiHidden="0" w:uiPriority="65" w:unhideWhenUsed="0"/>
+    <w:lsdException w:name="Revision" w:unhideWhenUsed="0"/>
+    <w:lsdException w:name="List Paragraph" w:semiHidden="0" w:uiPriority="34" w:unhideWhenUsed="0" w:qFormat="1"/>
+    <w:lsdException w:name="Quote" w:semiHidden="0" w:uiPriority="29" w:unhideWhenUsed="0" w:qFormat="1"/>
+    <w:lsdException w:name="Intense Quote" w:semiHidden="0" w:uiPriority="30" w:unhideWhenUsed="0" w:qFormat="1"/>
+    <w:lsdException w:name="Medium List 2 Accent 1" w:semiHidden="0" w:uiPriority="66" w:unhideWhenUsed="0"/>
+    <w:lsdException w:name="Medium Grid 1 Accent 1" w:semiHidden="0" w:uiPriority="67" w:unhideWhenUsed="0"/>
+    <w:lsdException w:name="Medium Grid 2 Accent 1" w:semiHidden="0" w:uiPriority="68" w:unhideWhenUsed="0"/>
+    <w:lsdException w:name="Medium Grid 3 Accent 1" w:semiHidden="0" w:uiPriority="69" w:unhideWhenUsed="0"/>
+    <w:lsdException w:name="Dark List Accent 1" w:semiHidden="0" w:uiPriority="70" w:unhideWhenUsed="0"/>
+    <w:lsdException w:name="Colorful Shading Accent 1" w:semiHidden="0" w:uiPriority="71" w:unhideWhenUsed="0"/>
+    <w:lsdException w:name="Colorful List Accent 1" w:semiHidden="0" w:uiPriority="72" w:unhideWhenUsed="0"/>
+    <w:lsdException w:name="Colorful Grid Accent 1" w:semiHidden="0" w:uiPriority="73" w:unhideWhenUsed="0"/>
+    <w:lsdException w:name="Light Shading Accent 2" w:semiHidden="0" w:uiPriority="60" w:unhideWhenUsed="0"/>
+    <w:lsdException w:name="Light List Accent 2" w:semiHidden="0" w:uiPriority="61" w:unhideWhenUsed="0"/>
+    <w:lsdException w:name="Light Grid Accent 2" w:semiHidden="0" w:uiPriority="62" w:unhideWhenUsed="0"/>
+    <w:lsdException w:name="Medium Shading 1 Accent 2" w:semiHidden="0" w:uiPriority="63" w:unhideWhenUsed="0"/>
+    <w:lsdException w:name="Medium Shading 2 Accent 2" w:semiHidden="0" w:uiPriority="64" w:unhideWhenUsed="0"/>
+    <w:lsdException w:name="Medium List 1 Accent 2" w:semiHidden="0" w:uiPriority="65" w:unhideWhenUsed="0"/>
+    <w:lsdException w:name="Medium List 2 Accent 2" w:semiHidden="0" w:uiPriority="66" w:unhideWhenUsed="0"/>
+    <w:lsdException w:name="Medium Grid 1 Accent 2" w:semiHidden="0" w:uiPriority="67" w:unhideWhenUsed="0"/>
+    <w:lsdException w:name="Medium Grid 2 Accent 2" w:semiHidden="0" w:uiPriority="68" w:unhideWhenUsed="0"/>
+    <w:lsdException w:name="Medium Grid 3 Accent 2" w:semiHidden="0" w:uiPriority="69" w:unhideWhenUsed="0"/>
+    <w:lsdException w:name="Dark List Accent 2" w:semiHidden="0" w:uiPriority="70" w:unhideWhenUsed="0"/>
+    <w:lsdException w:name="Colorful Shading Accent 2" w:semiHidden="0" w:uiPriority="71" w:unhideWhenUsed="0"/>
+    <w:lsdException w:name="Colorful List Accent 2" w:semiHidden="0" w:uiPriority="72" w:unhideWhenUsed="0"/>
+    <w:lsdException w:name="Colorful Grid Accent 2" w:semiHidden="0" w:uiPriority="73" w:unhideWhenUsed="0"/>
+    <w:lsdException w:name="Light Shading Accent 3" w:semiHidden="0" w:uiPriority="60" w:unhideWhenUsed="0"/>
+    <w:lsdException w:name="Light List Accent 3" w:semiHidden="0" w:uiPriority="61" w:unhideWhenUsed="0"/>
+    <w:lsdException w:name="Light Grid Accent 3" w:semiHidden="0" w:uiPriority="62" w:unhideWhenUsed="0"/>
+    <w:lsdException w:name="Medium Shading 1 Accent 3" w:semiHidden="0" w:uiPriority="63" w:unhideWhenUsed="0"/>
+    <w:lsdException w:name="Medium Shading 2 Accent 3" w:semiHidden="0" w:uiPriority="64" w:unhideWhenUsed="0"/>
+    <w:lsdException w:name="Medium List 1 Accent 3" w:semiHidden="0" w:uiPriority="65" w:unhideWhenUsed="0"/>
+    <w:lsdException w:name="Medium List 2 Accent 3" w:semiHidden="0" w:uiPriority="66" w:unhideWhenUsed="0"/>
+    <w:lsdException w:name="Medium Grid 1 Accent 3" w:semiHidden="0" w:uiPriority="67" w:unhideWhenUsed="0"/>
+    <w:lsdException w:name="Medium Grid 2 Accent 3" w:semiHidden="0" w:uiPriority="68" w:unhideWhenUsed="0"/>
+    <w:lsdException w:name="Medium Grid 3 Accent 3" w:semiHidden="0" w:uiPriority="69" w:unhideWhenUsed="0"/>
+    <w:lsdException w:name="Dark List Accent 3" w:semiHidden="0" w:uiPriority="70" w:unhideWhenUsed="0"/>
+    <w:lsdException w:name="Colorful Shading Accent 3" w:semiHidden="0" w:uiPriority="71" w:unhideWhenUsed="0"/>
+    <w:lsdException w:name="Colorful List Accent 3" w:semiHidden="0" w:uiPriority="72" w:unhideWhenUsed="0"/>
+    <w:lsdException w:name="Colorful Grid Accent 3" w:semiHidden="0" w:uiPriority="73" w:unhideWhenUsed="0"/>
+    <w:lsdException w:name="Light Shading Accent 4" w:semiHidden="0" w:uiPriority="60" w:unhideWhenUsed="0"/>
+    <w:lsdException w:name="Light List Accent 4" w:semiHidden="0" w:uiPriority="61" w:unhideWhenUsed="0"/>
+    <w:lsdException w:name="Light Grid Accent 4" w:semiHidden="0" w:uiPriority="62" w:unhideWhenUsed="0"/>
+    <w:lsdException w:name="Medium Shading 1 Accent 4" w:semiHidden="0" w:uiPriority="63" w:unhideWhenUsed="0"/>
+    <w:lsdException w:name="Medium Shading 2 Accent 4" w:semiHidden="0" w:uiPriority="64" w:unhideWhenUsed="0"/>
+    <w:lsdException w:name="Medium List 1 Accent 4" w:semiHidden="0" w:uiPriority="65" w:unhideWhenUsed="0"/>
+    <w:lsdException w:name="Medium List 2 Accent 4" w:semiHidden="0" w:uiPriority="66" w:unhideWhenUsed="0"/>
+    <w:lsdException w:name="Medium Grid 1 Accent 4" w:semiHidden="0" w:uiPriority="67" w:unhideWhenUsed="0"/>
+    <w:lsdException w:name="Medium Grid 2 Accent 4" w:semiHidden="0" w:uiPriority="68" w:unhideWhenUsed="0"/>
+    <w:lsdException w:name="Medium Grid 3 Accent 4" w:semiHidden="0" w:uiPriority="69" w:unhideWhenUsed="0"/>
+    <w:lsdException w:name="Dark List Accent 4" w:semiHidden="0" w:uiPriority="70" w:unhideWhenUsed="0"/>
+    <w:lsdException w:name="Colorful Shading Accent 4" w:semiHidden="0" w:uiPriority="71" w:unhideWhenUsed="0"/>
+    <w:lsdException w:name="Colorful List Accent 4" w:semiHidden="0" w:uiPriority="72" w:unhideWhenUsed="0"/>
+    <w:lsdException w:name="Colorful Grid Accent 4" w:semiHidden="0" w:uiPriority="73" w:unhideWhenUsed="0"/>
+    <w:lsdException w:name="Light Shading Accent 5" w:semiHidden="0" w:uiPriority="60" w:unhideWhenUsed="0"/>
+    <w:lsdException w:name="Light List Accent 5" w:semiHidden="0" w:uiPriority="61" w:unhideWhenUsed="0"/>
+    <w:lsdException w:name="Light Grid Accent 5" w:semiHidden="0" w:uiPriority="62" w:unhideWhenUsed="0"/>
+    <w:lsdException w:name="Medium Shading 1 Accent 5" w:semiHidden="0" w:uiPriority="63" w:unhideWhenUsed="0"/>
+    <w:lsdException w:name="Medium Shading 2 Accent 5" w:semiHidden="0" w:uiPriority="64" w:unhideWhenUsed="0"/>
+    <w:lsdException w:name="Medium List 1 Accent 5" w:semiHidden="0" w:uiPriority="65" w:unhideWhenUsed="0"/>
+    <w:lsdException w:name="Medium List 2 Accent 5" w:semiHidden="0" w:uiPriority="66" w:unhideWhenUsed="0"/>
+    <w:lsdException w:name="Medium Grid 1 Accent 5" w:semiHidden="0" w:uiPriority="67" w:unhideWhenUsed="0"/>
+    <w:lsdException w:name="Medium Grid 2 Accent 5" w:semiHidden="0" w:uiPriority="68" w:unhideWhenUsed="0"/>
+    <w:lsdException w:name="Medium Grid 3 Accent 5" w:semiHidden="0" w:uiPriority="69" w:unhideWhenUsed="0"/>
+    <w:lsdException w:name="Dark List Accent 5" w:semiHidden="0" w:uiPriority="70" w:unhideWhenUsed="0"/>
+    <w:lsdException w:name="Colorful Shading Accent 5" w:semiHidden="0" w:uiPriority="71" w:unhideWhenUsed="0"/>
+    <w:lsdException w:name="Colorful List Accent 5" w:semiHidden="0" w:uiPriority="72" w:unhideWhenUsed="0"/>
+    <w:lsdException w:name="Colorful Grid Accent 5" w:semiHidden="0" w:uiPriority="73" w:unhideWhenUsed="0"/>
+    <w:lsdException w:name="Light Shading Accent 6" w:semiHidden="0" w:uiPriority="60" w:unhideWhenUsed="0"/>
+    <w:lsdException w:name="Light List Accent 6" w:semiHidden="0" w:uiPriority="61" w:unhideWhenUsed="0"/>
+    <w:lsdException w:name="Light Grid Accent 6" w:semiHidden="0" w:uiPriority="62" w:unhideWhenUsed="0"/>
+    <w:lsdException w:name="Medium Shading 1 Accent 6" w:semiHidden="0" w:uiPriority="63" w:unhideWhenUsed="0"/>
+    <w:lsdException w:name="Medium Shading 2 Accent 6" w:semiHidden="0" w:uiPriority="64" w:unhideWhenUsed="0"/>
+    <w:lsdException w:name="Medium List 1 Accent 6" w:semiHidden="0" w:uiPriority="65" w:unhideWhenUsed="0"/>
+    <w:lsdException w:name="Medium List 2 Accent 6" w:semiHidden="0" w:uiPriority="66" w:unhideWhenUsed="0"/>
+    <w:lsdException w:name="Medium Grid 1 Accent 6" w:semiHidden="0" w:uiPriority="67" w:unhideWhenUsed="0"/>
+    <w:lsdException w:name="Medium Grid 2 Accent 6" w:semiHidden="0" w:uiPriority="68" w:unhideWhenUsed="0"/>
+    <w:lsdException w:name="Medium Grid 3 Accent 6" w:semiHidden="0" w:uiPriority="69" w:unhideWhenUsed="0"/>
+    <w:lsdException w:name="Dark List Accent 6" w:semiHidden="0" w:uiPriority="70" w:unhideWhenUsed="0"/>
+    <w:lsdException w:name="Colorful Shading Accent 6" w:semiHidden="0" w:uiPriority="71" w:unhideWhenUsed="0"/>
+    <w:lsdException w:name="Colorful List Accent 6" w:semiHidden="0" w:uiPriority="72" w:unhideWhenUsed="0"/>
+    <w:lsdException w:name="Colorful Grid Accent 6" w:semiHidden="0" w:uiPriority="73" w:unhideWhenUsed="0"/>
+    <w:lsdException w:name="Subtle Emphasis" w:semiHidden="0" w:uiPriority="19" w:unhideWhenUsed="0" w:qFormat="1"/>
+    <w:lsdException w:name="Intense Emphasis" w:semiHidden="0" w:uiPriority="21" w:unhideWhenUsed="0" w:qFormat="1"/>
+    <w:lsdException w:name="Subtle Reference" w:semiHidden="0" w:uiPriority="31" w:unhideWhenUsed="0" w:qFormat="1"/>
+    <w:lsdException w:name="Intense Reference" w:semiHidden="0" w:uiPriority="32" w:unhideWhenUsed="0" w:qFormat="1"/>
+    <w:lsdException w:name="Book Title" w:semiHidden="0" w:uiPriority="33" w:unhideWhenUsed="0" w:qFormat="1"/>
+    <w:lsdException w:name="Bibliography" w:uiPriority="37"/>
+    <w:lsdException w:name="TOC Heading" w:uiPriority="39" w:qFormat="1"/>
   </w:latentStyles>
   <w:style w:type="paragraph" w:default="1" w:styleId="Normal">
     <w:name w:val="Normal"/>
@@ -2109,7 +2183,7 @@
     </a:clrScheme>
     <a:fontScheme name="Office">
       <a:majorFont>
-        <a:latin typeface="Calibri Light" panose="020F0302020204030204"/>
+        <a:latin typeface="Calibri Light"/>
         <a:ea typeface=""/>
         <a:cs typeface=""/>
         <a:font script="Jpan" typeface="Yu Gothic Light"/>
@@ -2144,7 +2218,7 @@
         <a:font script="Geor" typeface="Sylfaen"/>
       </a:majorFont>
       <a:minorFont>
-        <a:latin typeface="Calibri" panose="020F0502020204030204"/>
+        <a:latin typeface="Calibri"/>
         <a:ea typeface=""/>
         <a:cs typeface=""/>
         <a:font script="Jpan" typeface="Yu Mincho"/>
@@ -2321,7 +2395,7 @@
   <a:extraClrSchemeLst/>
   <a:extLst>
     <a:ext uri="{05A4C25C-085E-4340-85A3-A5531E510DB2}">
-      <thm15:themeFamily xmlns:thm15="http://schemas.microsoft.com/office/thememl/2012/main" name="Office Theme" id="{62F939B6-93AF-4DB8-9C6B-D6C7DFDC589F}" vid="{4A3C46E8-61CC-4603-A589-7422A47A8E4A}"/>
+      <thm15:themeFamily xmlns:thm15="http://schemas.microsoft.com/office/thememl/2012/main" xmlns="" name="Office Theme" id="{62F939B6-93AF-4DB8-9C6B-D6C7DFDC589F}" vid="{4A3C46E8-61CC-4603-A589-7422A47A8E4A}"/>
     </a:ext>
   </a:extLst>
 </a:theme>

</xml_diff>

<commit_message>
everything working now, parseval's still a problem
</commit_message>
<xml_diff>
--- a/HW7/HW7_worddoc.docx
+++ b/HW7/HW7_worddoc.docx
@@ -1,6 +1,6 @@
 
 <file path=word/document.xml><?xml version="1.0" encoding="utf-8"?>
-<w:document xmlns:wpc="http://schemas.microsoft.com/office/word/2010/wordprocessingCanvas" xmlns:mo="http://schemas.microsoft.com/office/mac/office/2008/main" xmlns:mc="http://schemas.openxmlformats.org/markup-compatibility/2006" xmlns:mv="urn:schemas-microsoft-com:mac:vml" xmlns:o="urn:schemas-microsoft-com:office:office" xmlns:r="http://schemas.openxmlformats.org/officeDocument/2006/relationships" xmlns:m="http://schemas.openxmlformats.org/officeDocument/2006/math" xmlns:v="urn:schemas-microsoft-com:vml" xmlns:wp14="http://schemas.microsoft.com/office/word/2010/wordprocessingDrawing" xmlns:wp="http://schemas.openxmlformats.org/drawingml/2006/wordprocessingDrawing" xmlns:w10="urn:schemas-microsoft-com:office:word" xmlns:w="http://schemas.openxmlformats.org/wordprocessingml/2006/main" xmlns:w14="http://schemas.microsoft.com/office/word/2010/wordml" xmlns:wpg="http://schemas.microsoft.com/office/word/2010/wordprocessingGroup" xmlns:wpi="http://schemas.microsoft.com/office/word/2010/wordprocessingInk" xmlns:wne="http://schemas.microsoft.com/office/word/2006/wordml" xmlns:wps="http://schemas.microsoft.com/office/word/2010/wordprocessingShape" mc:Ignorable="w14 wp14">
+<w:document xmlns:wpc="http://schemas.microsoft.com/office/word/2010/wordprocessingCanvas" xmlns:mo="http://schemas.microsoft.com/office/mac/office/2008/main" xmlns:mc="http://schemas.openxmlformats.org/markup-compatibility/2006" xmlns:mv="urn:schemas-microsoft-com:mac:vml" xmlns:o="urn:schemas-microsoft-com:office:office" xmlns:r="http://schemas.openxmlformats.org/officeDocument/2006/relationships" xmlns:m="http://schemas.openxmlformats.org/officeDocument/2006/math" xmlns:v="urn:schemas-microsoft-com:vml" xmlns:wp14="http://schemas.microsoft.com/office/word/2010/wordprocessingDrawing" xmlns:wp="http://schemas.openxmlformats.org/drawingml/2006/wordprocessingDrawing" xmlns:w10="urn:schemas-microsoft-com:office:word" xmlns:w="http://schemas.openxmlformats.org/wordprocessingml/2006/main" xmlns:w14="http://schemas.microsoft.com/office/word/2010/wordml" xmlns:w15="http://schemas.microsoft.com/office/word/2012/wordml" xmlns:wpg="http://schemas.microsoft.com/office/word/2010/wordprocessingGroup" xmlns:wpi="http://schemas.microsoft.com/office/word/2010/wordprocessingInk" xmlns:wne="http://schemas.microsoft.com/office/word/2006/wordml" xmlns:wps="http://schemas.microsoft.com/office/word/2010/wordprocessingShape" mc:Ignorable="w14 w15 wp14">
   <w:body>
     <w:p>
       <w:pPr>
@@ -53,7 +53,27 @@
           <w:sz w:val="32"/>
           <w:szCs w:val="32"/>
         </w:rPr>
-        <w:t>Make parseval’s work for part 2</w:t>
+        <w:t xml:space="preserve">Make </w:t>
+      </w:r>
+      <w:proofErr w:type="spellStart"/>
+      <w:r>
+        <w:rPr>
+          <w:rFonts w:ascii="Cambria" w:hAnsi="Cambria" w:cs="Times"/>
+          <w:color w:val="000000"/>
+          <w:sz w:val="32"/>
+          <w:szCs w:val="32"/>
+        </w:rPr>
+        <w:t>parseval’s</w:t>
+      </w:r>
+      <w:proofErr w:type="spellEnd"/>
+      <w:r>
+        <w:rPr>
+          <w:rFonts w:ascii="Cambria" w:hAnsi="Cambria" w:cs="Times"/>
+          <w:color w:val="000000"/>
+          <w:sz w:val="32"/>
+          <w:szCs w:val="32"/>
+        </w:rPr>
+        <w:t xml:space="preserve"> work for part 2</w:t>
       </w:r>
     </w:p>
     <w:p>
@@ -82,7 +102,7 @@
           <w:sz w:val="32"/>
           <w:szCs w:val="32"/>
         </w:rPr>
-        <w:t>Make more rigorous calculation for chunk length for part 2</w:t>
+        <w:t>Write everything up</w:t>
       </w:r>
     </w:p>
     <w:p>
@@ -111,7 +131,7 @@
           <w:sz w:val="32"/>
           <w:szCs w:val="32"/>
         </w:rPr>
-        <w:t>Write everything up</w:t>
+        <w:t>Look at class slides to see if has more helpful information</w:t>
       </w:r>
     </w:p>
     <w:p>
@@ -140,15 +160,35 @@
           <w:sz w:val="32"/>
           <w:szCs w:val="32"/>
         </w:rPr>
-        <w:t>Make degree signs in axis labels</w:t>
-      </w:r>
-    </w:p>
-    <w:p>
-      <w:pPr>
-        <w:pStyle w:val="ListParagraph"/>
-        <w:widowControl w:val="0"/>
-        <w:numPr>
-          <w:ilvl w:val="0"/>
+        <w:t xml:space="preserve">A little confused about when/where I want to use </w:t>
+      </w:r>
+      <w:proofErr w:type="spellStart"/>
+      <w:r>
+        <w:rPr>
+          <w:rFonts w:ascii="Cambria" w:hAnsi="Cambria" w:cs="Times"/>
+          <w:color w:val="000000"/>
+          <w:sz w:val="32"/>
+          <w:szCs w:val="32"/>
+        </w:rPr>
+        <w:t>hanning</w:t>
+      </w:r>
+      <w:proofErr w:type="spellEnd"/>
+      <w:r>
+        <w:rPr>
+          <w:rFonts w:ascii="Cambria" w:hAnsi="Cambria" w:cs="Times"/>
+          <w:color w:val="000000"/>
+          <w:sz w:val="32"/>
+          <w:szCs w:val="32"/>
+        </w:rPr>
+        <w:t xml:space="preserve"> windows</w:t>
+      </w:r>
+    </w:p>
+    <w:p>
+      <w:pPr>
+        <w:pStyle w:val="ListParagraph"/>
+        <w:widowControl w:val="0"/>
+        <w:numPr>
+          <w:ilvl w:val="1"/>
           <w:numId w:val="3"/>
         </w:numPr>
         <w:autoSpaceDE w:val="0"/>
@@ -169,15 +209,15 @@
           <w:sz w:val="32"/>
           <w:szCs w:val="32"/>
         </w:rPr>
-        <w:t>Look at class slides to see if has more helpful information</w:t>
-      </w:r>
-    </w:p>
-    <w:p>
-      <w:pPr>
-        <w:pStyle w:val="ListParagraph"/>
-        <w:widowControl w:val="0"/>
-        <w:numPr>
-          <w:ilvl w:val="0"/>
+        <w:t>The uncertainties in the spectra decrease as we average more spectra together, so using segments decreases uncertainty in the spectra</w:t>
+      </w:r>
+    </w:p>
+    <w:p>
+      <w:pPr>
+        <w:pStyle w:val="ListParagraph"/>
+        <w:widowControl w:val="0"/>
+        <w:numPr>
+          <w:ilvl w:val="1"/>
           <w:numId w:val="3"/>
         </w:numPr>
         <w:autoSpaceDE w:val="0"/>
@@ -191,31 +231,91 @@
           <w:szCs w:val="32"/>
         </w:rPr>
       </w:pPr>
-      <w:r>
-        <w:rPr>
-          <w:rFonts w:ascii="Cambria" w:hAnsi="Cambria" w:cs="Times"/>
-          <w:color w:val="000000"/>
-          <w:sz w:val="32"/>
-          <w:szCs w:val="32"/>
-        </w:rPr>
-        <w:t>A little confused about when/where I want to use hanning windows</w:t>
-      </w:r>
+      <w:proofErr w:type="spellStart"/>
+      <w:r>
+        <w:rPr>
+          <w:rFonts w:ascii="Cambria" w:hAnsi="Cambria" w:cs="Times"/>
+          <w:color w:val="000000"/>
+          <w:sz w:val="32"/>
+          <w:szCs w:val="32"/>
+        </w:rPr>
+        <w:t>Hanning</w:t>
+      </w:r>
+      <w:proofErr w:type="spellEnd"/>
+      <w:r>
+        <w:rPr>
+          <w:rFonts w:ascii="Cambria" w:hAnsi="Cambria" w:cs="Times"/>
+          <w:color w:val="000000"/>
+          <w:sz w:val="32"/>
+          <w:szCs w:val="32"/>
+        </w:rPr>
+        <w:t xml:space="preserve"> window is way to try to force more DOF out of spectra</w:t>
+      </w:r>
+    </w:p>
+    <w:p>
+      <w:pPr>
+        <w:pStyle w:val="ListParagraph"/>
+        <w:widowControl w:val="0"/>
+        <w:numPr>
+          <w:ilvl w:val="1"/>
+          <w:numId w:val="3"/>
+        </w:numPr>
+        <w:autoSpaceDE w:val="0"/>
+        <w:autoSpaceDN w:val="0"/>
+        <w:adjustRightInd w:val="0"/>
+        <w:spacing w:after="240" w:line="360" w:lineRule="atLeast"/>
+        <w:rPr>
+          <w:rFonts w:ascii="Cambria" w:hAnsi="Cambria" w:cs="Times"/>
+          <w:color w:val="000000"/>
+          <w:sz w:val="32"/>
+          <w:szCs w:val="32"/>
+        </w:rPr>
+      </w:pPr>
+      <w:r>
+        <w:rPr>
+          <w:rFonts w:ascii="Cambria" w:hAnsi="Cambria" w:cs="Times"/>
+          <w:color w:val="000000"/>
+          <w:sz w:val="32"/>
+          <w:szCs w:val="32"/>
+        </w:rPr>
+        <w:t xml:space="preserve">Don’t need to </w:t>
+      </w:r>
+      <w:proofErr w:type="spellStart"/>
+      <w:r>
+        <w:rPr>
+          <w:rFonts w:ascii="Cambria" w:hAnsi="Cambria" w:cs="Times"/>
+          <w:color w:val="000000"/>
+          <w:sz w:val="32"/>
+          <w:szCs w:val="32"/>
+        </w:rPr>
+        <w:t>hanning</w:t>
+      </w:r>
+      <w:proofErr w:type="spellEnd"/>
+      <w:r>
+        <w:rPr>
+          <w:rFonts w:ascii="Cambria" w:hAnsi="Cambria" w:cs="Times"/>
+          <w:color w:val="000000"/>
+          <w:sz w:val="32"/>
+          <w:szCs w:val="32"/>
+        </w:rPr>
+        <w:t xml:space="preserve"> window here</w:t>
+      </w:r>
+    </w:p>
+    <w:p>
+      <w:pPr>
+        <w:widowControl w:val="0"/>
+        <w:autoSpaceDE w:val="0"/>
+        <w:autoSpaceDN w:val="0"/>
+        <w:adjustRightInd w:val="0"/>
+        <w:spacing w:after="240" w:line="360" w:lineRule="atLeast"/>
+        <w:ind w:left="360"/>
+        <w:rPr>
+          <w:rFonts w:ascii="Cambria" w:hAnsi="Cambria" w:cs="Times"/>
+          <w:color w:val="000000"/>
+        </w:rPr>
+      </w:pPr>
       <w:bookmarkStart w:id="0" w:name="_GoBack"/>
       <w:bookmarkEnd w:id="0"/>
-    </w:p>
-    <w:p>
-      <w:pPr>
-        <w:widowControl w:val="0"/>
-        <w:autoSpaceDE w:val="0"/>
-        <w:autoSpaceDN w:val="0"/>
-        <w:adjustRightInd w:val="0"/>
-        <w:spacing w:after="240" w:line="360" w:lineRule="atLeast"/>
-        <w:ind w:left="360"/>
-        <w:rPr>
-          <w:rFonts w:ascii="Cambria" w:hAnsi="Cambria" w:cs="Times"/>
-          <w:color w:val="000000"/>
-        </w:rPr>
-      </w:pPr>
       <w:r>
         <w:rPr>
           <w:rFonts w:ascii="Cambria" w:hAnsi="Cambria" w:cs="Times"/>
@@ -277,7 +377,17 @@
           <w:sz w:val="32"/>
           <w:szCs w:val="32"/>
         </w:rPr>
-        <w:t>Retrieve the data, plot time series of sea water temperature (T</w:t>
+        <w:t>Retrieve the data, plot time series of sea water temperature (</w:t>
+      </w:r>
+      <w:proofErr w:type="spellStart"/>
+      <w:r>
+        <w:rPr>
+          <w:rFonts w:ascii="Cambria" w:hAnsi="Cambria" w:cs="Times"/>
+          <w:color w:val="000000"/>
+          <w:sz w:val="32"/>
+          <w:szCs w:val="32"/>
+        </w:rPr>
+        <w:t>T</w:t>
       </w:r>
       <w:r>
         <w:rPr>
@@ -289,6 +399,7 @@
         </w:rPr>
         <w:t>o</w:t>
       </w:r>
+      <w:proofErr w:type="spellEnd"/>
       <w:r>
         <w:rPr>
           <w:rFonts w:ascii="Cambria" w:hAnsi="Cambria" w:cs="Times"/>
@@ -342,7 +453,27 @@
           <w:sz w:val="32"/>
           <w:szCs w:val="32"/>
         </w:rPr>
-        <w:t xml:space="preserve">Be sure to check for values that might be flagged as bad data and treat them as NaN. </w:t>
+        <w:t xml:space="preserve">Be sure to check for values that might be flagged as bad data and treat them as </w:t>
+      </w:r>
+      <w:proofErr w:type="spellStart"/>
+      <w:r>
+        <w:rPr>
+          <w:rFonts w:ascii="Cambria" w:hAnsi="Cambria" w:cs="Times"/>
+          <w:color w:val="000000"/>
+          <w:sz w:val="32"/>
+          <w:szCs w:val="32"/>
+        </w:rPr>
+        <w:t>NaN</w:t>
+      </w:r>
+      <w:proofErr w:type="spellEnd"/>
+      <w:r>
+        <w:rPr>
+          <w:rFonts w:ascii="Cambria" w:hAnsi="Cambria" w:cs="Times"/>
+          <w:color w:val="000000"/>
+          <w:sz w:val="32"/>
+          <w:szCs w:val="32"/>
+        </w:rPr>
+        <w:t xml:space="preserve">. </w:t>
       </w:r>
     </w:p>
     <w:p>
@@ -396,7 +527,67 @@
           <w:sz w:val="32"/>
           <w:szCs w:val="32"/>
         </w:rPr>
-        <w:t xml:space="preserve">(If so, re- place missing values (NaN) with the mean of nonmissing values (nanmean(data)).) </w:t>
+        <w:t>(If so, re- place missing values (</w:t>
+      </w:r>
+      <w:proofErr w:type="spellStart"/>
+      <w:r>
+        <w:rPr>
+          <w:rFonts w:ascii="Cambria" w:hAnsi="Cambria" w:cs="Times"/>
+          <w:color w:val="000000"/>
+          <w:sz w:val="32"/>
+          <w:szCs w:val="32"/>
+        </w:rPr>
+        <w:t>NaN</w:t>
+      </w:r>
+      <w:proofErr w:type="spellEnd"/>
+      <w:r>
+        <w:rPr>
+          <w:rFonts w:ascii="Cambria" w:hAnsi="Cambria" w:cs="Times"/>
+          <w:color w:val="000000"/>
+          <w:sz w:val="32"/>
+          <w:szCs w:val="32"/>
+        </w:rPr>
+        <w:t xml:space="preserve">) with the mean of </w:t>
+      </w:r>
+      <w:proofErr w:type="spellStart"/>
+      <w:r>
+        <w:rPr>
+          <w:rFonts w:ascii="Cambria" w:hAnsi="Cambria" w:cs="Times"/>
+          <w:color w:val="000000"/>
+          <w:sz w:val="32"/>
+          <w:szCs w:val="32"/>
+        </w:rPr>
+        <w:t>nonmissing</w:t>
+      </w:r>
+      <w:proofErr w:type="spellEnd"/>
+      <w:r>
+        <w:rPr>
+          <w:rFonts w:ascii="Cambria" w:hAnsi="Cambria" w:cs="Times"/>
+          <w:color w:val="000000"/>
+          <w:sz w:val="32"/>
+          <w:szCs w:val="32"/>
+        </w:rPr>
+        <w:t xml:space="preserve"> values (</w:t>
+      </w:r>
+      <w:proofErr w:type="spellStart"/>
+      <w:r>
+        <w:rPr>
+          <w:rFonts w:ascii="Cambria" w:hAnsi="Cambria" w:cs="Times"/>
+          <w:color w:val="000000"/>
+          <w:sz w:val="32"/>
+          <w:szCs w:val="32"/>
+        </w:rPr>
+        <w:t>nanmean</w:t>
+      </w:r>
+      <w:proofErr w:type="spellEnd"/>
+      <w:r>
+        <w:rPr>
+          <w:rFonts w:ascii="Cambria" w:hAnsi="Cambria" w:cs="Times"/>
+          <w:color w:val="000000"/>
+          <w:sz w:val="32"/>
+          <w:szCs w:val="32"/>
+        </w:rPr>
+        <w:t xml:space="preserve">(data)).) </w:t>
       </w:r>
     </w:p>
     <w:p>
@@ -531,7 +722,29 @@
           <w:sz w:val="32"/>
           <w:szCs w:val="32"/>
         </w:rPr>
-        <w:t>Verify Parseval’s theorem.</w:t>
+        <w:t xml:space="preserve">Verify </w:t>
+      </w:r>
+      <w:proofErr w:type="spellStart"/>
+      <w:r>
+        <w:rPr>
+          <w:rFonts w:ascii="Cambria" w:hAnsi="Cambria" w:cs="Times"/>
+          <w:strike/>
+          <w:color w:val="000000"/>
+          <w:sz w:val="32"/>
+          <w:szCs w:val="32"/>
+        </w:rPr>
+        <w:t>Parseval’s</w:t>
+      </w:r>
+      <w:proofErr w:type="spellEnd"/>
+      <w:r>
+        <w:rPr>
+          <w:rFonts w:ascii="Cambria" w:hAnsi="Cambria" w:cs="Times"/>
+          <w:strike/>
+          <w:color w:val="000000"/>
+          <w:sz w:val="32"/>
+          <w:szCs w:val="32"/>
+        </w:rPr>
+        <w:t xml:space="preserve"> theorem.</w:t>
       </w:r>
     </w:p>
     <w:p>
@@ -589,6 +802,7 @@
           <w:sz w:val="32"/>
           <w:szCs w:val="32"/>
         </w:rPr>
+        <w:lastRenderedPageBreak/>
         <w:t>Be atten</w:t>
       </w:r>
       <w:r>
@@ -722,7 +936,6 @@
           <w:sz w:val="32"/>
           <w:szCs w:val="32"/>
         </w:rPr>
-        <w:lastRenderedPageBreak/>
         <w:t>Identify and discuss the spectral peaks.</w:t>
       </w:r>
     </w:p>
@@ -761,8 +974,39 @@
           <w:sz w:val="32"/>
           <w:szCs w:val="32"/>
         </w:rPr>
-        <w:t>1 cpd, 2 cpd</w:t>
-      </w:r>
+        <w:t xml:space="preserve">1 </w:t>
+      </w:r>
+      <w:proofErr w:type="spellStart"/>
+      <w:r>
+        <w:rPr>
+          <w:rFonts w:ascii="Cambria" w:hAnsi="Cambria" w:cs="Times"/>
+          <w:color w:val="000000"/>
+          <w:sz w:val="32"/>
+          <w:szCs w:val="32"/>
+        </w:rPr>
+        <w:t>cpd</w:t>
+      </w:r>
+      <w:proofErr w:type="spellEnd"/>
+      <w:r>
+        <w:rPr>
+          <w:rFonts w:ascii="Cambria" w:hAnsi="Cambria" w:cs="Times"/>
+          <w:color w:val="000000"/>
+          <w:sz w:val="32"/>
+          <w:szCs w:val="32"/>
+        </w:rPr>
+        <w:t xml:space="preserve">, 2 </w:t>
+      </w:r>
+      <w:proofErr w:type="spellStart"/>
+      <w:r>
+        <w:rPr>
+          <w:rFonts w:ascii="Cambria" w:hAnsi="Cambria" w:cs="Times"/>
+          <w:color w:val="000000"/>
+          <w:sz w:val="32"/>
+          <w:szCs w:val="32"/>
+        </w:rPr>
+        <w:t>cpd</w:t>
+      </w:r>
+      <w:proofErr w:type="spellEnd"/>
       <w:r>
         <w:rPr>
           <w:rFonts w:ascii="Cambria" w:hAnsi="Cambria" w:cs="Times"/>
@@ -799,7 +1043,27 @@
           <w:sz w:val="32"/>
           <w:szCs w:val="32"/>
         </w:rPr>
-        <w:t>Peak at 1 cpd for air temp, diurnal cycle</w:t>
+        <w:t xml:space="preserve">Peak at 1 </w:t>
+      </w:r>
+      <w:proofErr w:type="spellStart"/>
+      <w:r>
+        <w:rPr>
+          <w:rFonts w:ascii="Cambria" w:hAnsi="Cambria" w:cs="Times"/>
+          <w:color w:val="000000"/>
+          <w:sz w:val="32"/>
+          <w:szCs w:val="32"/>
+        </w:rPr>
+        <w:t>cpd</w:t>
+      </w:r>
+      <w:proofErr w:type="spellEnd"/>
+      <w:r>
+        <w:rPr>
+          <w:rFonts w:ascii="Cambria" w:hAnsi="Cambria" w:cs="Times"/>
+          <w:color w:val="000000"/>
+          <w:sz w:val="32"/>
+          <w:szCs w:val="32"/>
+        </w:rPr>
+        <w:t xml:space="preserve"> for air temp, diurnal cycle</w:t>
       </w:r>
     </w:p>
     <w:p>
@@ -910,7 +1174,27 @@
           <w:sz w:val="32"/>
           <w:szCs w:val="32"/>
         </w:rPr>
-        <w:t>All values are higher in air spectrum, less noise at higher frequencies than sw spectrum</w:t>
+        <w:t xml:space="preserve">All values are higher in air spectrum, less noise at higher frequencies than </w:t>
+      </w:r>
+      <w:proofErr w:type="spellStart"/>
+      <w:r>
+        <w:rPr>
+          <w:rFonts w:ascii="Cambria" w:eastAsia="MS Mincho" w:hAnsi="Cambria" w:cs="MS Mincho"/>
+          <w:color w:val="000000"/>
+          <w:sz w:val="32"/>
+          <w:szCs w:val="32"/>
+        </w:rPr>
+        <w:t>sw</w:t>
+      </w:r>
+      <w:proofErr w:type="spellEnd"/>
+      <w:r>
+        <w:rPr>
+          <w:rFonts w:ascii="Cambria" w:eastAsia="MS Mincho" w:hAnsi="Cambria" w:cs="MS Mincho"/>
+          <w:color w:val="000000"/>
+          <w:sz w:val="32"/>
+          <w:szCs w:val="32"/>
+        </w:rPr>
+        <w:t xml:space="preserve"> spectrum</w:t>
       </w:r>
     </w:p>
     <w:p>
@@ -1111,7 +1395,27 @@
           <w:sz w:val="32"/>
           <w:szCs w:val="32"/>
         </w:rPr>
-        <w:t xml:space="preserve">Bonus: Compute the autocovariance of your data and use this to </w:t>
+        <w:t xml:space="preserve">Bonus: Compute the </w:t>
+      </w:r>
+      <w:proofErr w:type="spellStart"/>
+      <w:r>
+        <w:rPr>
+          <w:rFonts w:ascii="Cambria" w:hAnsi="Cambria" w:cs="Times"/>
+          <w:color w:val="000000"/>
+          <w:sz w:val="32"/>
+          <w:szCs w:val="32"/>
+        </w:rPr>
+        <w:t>autocovariance</w:t>
+      </w:r>
+      <w:proofErr w:type="spellEnd"/>
+      <w:r>
+        <w:rPr>
+          <w:rFonts w:ascii="Cambria" w:hAnsi="Cambria" w:cs="Times"/>
+          <w:color w:val="000000"/>
+          <w:sz w:val="32"/>
+          <w:szCs w:val="32"/>
+        </w:rPr>
+        <w:t xml:space="preserve"> of your data and use this to </w:t>
       </w:r>
       <w:r>
         <w:rPr>
@@ -1147,7 +1451,27 @@
           <w:sz w:val="32"/>
           <w:szCs w:val="32"/>
         </w:rPr>
-        <w:t xml:space="preserve">What are the pros and cons of using the autocovariance rather than the original data? </w:t>
+        <w:t xml:space="preserve">What are the pros and cons of using the </w:t>
+      </w:r>
+      <w:proofErr w:type="spellStart"/>
+      <w:r>
+        <w:rPr>
+          <w:rFonts w:ascii="Cambria" w:hAnsi="Cambria" w:cs="Times"/>
+          <w:color w:val="000000"/>
+          <w:sz w:val="32"/>
+          <w:szCs w:val="32"/>
+        </w:rPr>
+        <w:t>autocovariance</w:t>
+      </w:r>
+      <w:proofErr w:type="spellEnd"/>
+      <w:r>
+        <w:rPr>
+          <w:rFonts w:ascii="Cambria" w:hAnsi="Cambria" w:cs="Times"/>
+          <w:color w:val="000000"/>
+          <w:sz w:val="32"/>
+          <w:szCs w:val="32"/>
+        </w:rPr>
+        <w:t xml:space="preserve"> rather than the original data? </w:t>
       </w:r>
     </w:p>
     <w:p>
@@ -1173,47 +1497,141 @@
         <w:rPr>
           <w:rFonts w:ascii="Cambria" w:hAnsi="Cambria"/>
         </w:rPr>
-        <w:t>% nyquist = 1 cycle every 2 minutes (0.5 cycle per minute)</w:t>
-      </w:r>
-    </w:p>
-    <w:p>
-      <w:pPr>
-        <w:rPr>
-          <w:rFonts w:ascii="Cambria" w:hAnsi="Cambria"/>
-        </w:rPr>
-      </w:pPr>
-      <w:r>
-        <w:rPr>
-          <w:rFonts w:ascii="Cambria" w:hAnsi="Cambria"/>
-        </w:rPr>
-        <w:t>% or 1 cycle/(2/1440) = 720 cpd</w:t>
-      </w:r>
-    </w:p>
-    <w:p>
-      <w:pPr>
-        <w:rPr>
-          <w:rFonts w:ascii="Cambria" w:hAnsi="Cambria"/>
-        </w:rPr>
-      </w:pPr>
-      <w:r>
-        <w:rPr>
-          <w:rFonts w:ascii="Cambria" w:hAnsi="Cambria"/>
-        </w:rPr>
-        <w:t>% frequency resolution = nyquist/N/2</w:t>
-      </w:r>
-    </w:p>
-    <w:p>
-      <w:pPr>
-        <w:rPr>
-          <w:rFonts w:ascii="Cambria" w:hAnsi="Cambria"/>
-        </w:rPr>
-      </w:pPr>
-      <w:r>
-        <w:rPr>
-          <w:rFonts w:ascii="Cambria" w:hAnsi="Cambria"/>
-        </w:rPr>
-        <w:t>% delf = 720 cpd/(427.588 days/2) = 3.3677 cpd</w:t>
-      </w:r>
+        <w:t xml:space="preserve">% </w:t>
+      </w:r>
+      <w:proofErr w:type="spellStart"/>
+      <w:r>
+        <w:rPr>
+          <w:rFonts w:ascii="Cambria" w:hAnsi="Cambria"/>
+        </w:rPr>
+        <w:t>nyquist</w:t>
+      </w:r>
+      <w:proofErr w:type="spellEnd"/>
+      <w:r>
+        <w:rPr>
+          <w:rFonts w:ascii="Cambria" w:hAnsi="Cambria"/>
+        </w:rPr>
+        <w:t xml:space="preserve"> = 1 cycle every 2 minutes (0.5 cycle per minute)</w:t>
+      </w:r>
+    </w:p>
+    <w:p>
+      <w:pPr>
+        <w:rPr>
+          <w:rFonts w:ascii="Cambria" w:hAnsi="Cambria"/>
+        </w:rPr>
+      </w:pPr>
+      <w:r>
+        <w:rPr>
+          <w:rFonts w:ascii="Cambria" w:hAnsi="Cambria"/>
+        </w:rPr>
+        <w:t>% or 1 cycle</w:t>
+      </w:r>
+      <w:proofErr w:type="gramStart"/>
+      <w:r>
+        <w:rPr>
+          <w:rFonts w:ascii="Cambria" w:hAnsi="Cambria"/>
+        </w:rPr>
+        <w:t>/(</w:t>
+      </w:r>
+      <w:proofErr w:type="gramEnd"/>
+      <w:r>
+        <w:rPr>
+          <w:rFonts w:ascii="Cambria" w:hAnsi="Cambria"/>
+        </w:rPr>
+        <w:t xml:space="preserve">2/1440) = 720 </w:t>
+      </w:r>
+      <w:proofErr w:type="spellStart"/>
+      <w:r>
+        <w:rPr>
+          <w:rFonts w:ascii="Cambria" w:hAnsi="Cambria"/>
+        </w:rPr>
+        <w:t>cpd</w:t>
+      </w:r>
+      <w:proofErr w:type="spellEnd"/>
+    </w:p>
+    <w:p>
+      <w:pPr>
+        <w:rPr>
+          <w:rFonts w:ascii="Cambria" w:hAnsi="Cambria"/>
+        </w:rPr>
+      </w:pPr>
+      <w:r>
+        <w:rPr>
+          <w:rFonts w:ascii="Cambria" w:hAnsi="Cambria"/>
+        </w:rPr>
+        <w:t xml:space="preserve">% frequency resolution = </w:t>
+      </w:r>
+      <w:proofErr w:type="spellStart"/>
+      <w:r>
+        <w:rPr>
+          <w:rFonts w:ascii="Cambria" w:hAnsi="Cambria"/>
+        </w:rPr>
+        <w:t>nyquist</w:t>
+      </w:r>
+      <w:proofErr w:type="spellEnd"/>
+      <w:r>
+        <w:rPr>
+          <w:rFonts w:ascii="Cambria" w:hAnsi="Cambria"/>
+        </w:rPr>
+        <w:t>/N/2</w:t>
+      </w:r>
+    </w:p>
+    <w:p>
+      <w:pPr>
+        <w:rPr>
+          <w:rFonts w:ascii="Cambria" w:hAnsi="Cambria"/>
+        </w:rPr>
+      </w:pPr>
+      <w:r>
+        <w:rPr>
+          <w:rFonts w:ascii="Cambria" w:hAnsi="Cambria"/>
+        </w:rPr>
+        <w:t xml:space="preserve">% </w:t>
+      </w:r>
+      <w:proofErr w:type="spellStart"/>
+      <w:r>
+        <w:rPr>
+          <w:rFonts w:ascii="Cambria" w:hAnsi="Cambria"/>
+        </w:rPr>
+        <w:t>delf</w:t>
+      </w:r>
+      <w:proofErr w:type="spellEnd"/>
+      <w:r>
+        <w:rPr>
+          <w:rFonts w:ascii="Cambria" w:hAnsi="Cambria"/>
+        </w:rPr>
+        <w:t xml:space="preserve"> = 720 </w:t>
+      </w:r>
+      <w:proofErr w:type="spellStart"/>
+      <w:r>
+        <w:rPr>
+          <w:rFonts w:ascii="Cambria" w:hAnsi="Cambria"/>
+        </w:rPr>
+        <w:t>cpd</w:t>
+      </w:r>
+      <w:proofErr w:type="spellEnd"/>
+      <w:proofErr w:type="gramStart"/>
+      <w:r>
+        <w:rPr>
+          <w:rFonts w:ascii="Cambria" w:hAnsi="Cambria"/>
+        </w:rPr>
+        <w:t>/(</w:t>
+      </w:r>
+      <w:proofErr w:type="gramEnd"/>
+      <w:r>
+        <w:rPr>
+          <w:rFonts w:ascii="Cambria" w:hAnsi="Cambria"/>
+        </w:rPr>
+        <w:t xml:space="preserve">427.588 days/2) = 3.3677 </w:t>
+      </w:r>
+      <w:proofErr w:type="spellStart"/>
+      <w:r>
+        <w:rPr>
+          <w:rFonts w:ascii="Cambria" w:hAnsi="Cambria"/>
+        </w:rPr>
+        <w:t>cpd</w:t>
+      </w:r>
+      <w:proofErr w:type="spellEnd"/>
     </w:p>
     <w:p>
       <w:pPr>
@@ -1251,20 +1669,62 @@
         <w:rPr>
           <w:rFonts w:ascii="Cambria" w:hAnsi="Cambria"/>
         </w:rPr>
-        <w:t>% length of record = 615727 minutes, so fundamental freq = 1/(615727) 1/mins</w:t>
-      </w:r>
-    </w:p>
-    <w:p>
-      <w:pPr>
-        <w:rPr>
-          <w:rFonts w:ascii="Cambria" w:hAnsi="Cambria"/>
-        </w:rPr>
-      </w:pPr>
-      <w:r>
-        <w:rPr>
-          <w:rFonts w:ascii="Cambria" w:hAnsi="Cambria"/>
-        </w:rPr>
-        <w:t>% in days: length of record = 427.588 days, so fundFreq = 1/427.588 1/days</w:t>
+        <w:t xml:space="preserve">% length of record = 615727 minutes, so fundamental </w:t>
+      </w:r>
+      <w:proofErr w:type="spellStart"/>
+      <w:r>
+        <w:rPr>
+          <w:rFonts w:ascii="Cambria" w:hAnsi="Cambria"/>
+        </w:rPr>
+        <w:t>freq</w:t>
+      </w:r>
+      <w:proofErr w:type="spellEnd"/>
+      <w:r>
+        <w:rPr>
+          <w:rFonts w:ascii="Cambria" w:hAnsi="Cambria"/>
+        </w:rPr>
+        <w:t xml:space="preserve"> = 1</w:t>
+      </w:r>
+      <w:proofErr w:type="gramStart"/>
+      <w:r>
+        <w:rPr>
+          <w:rFonts w:ascii="Cambria" w:hAnsi="Cambria"/>
+        </w:rPr>
+        <w:t>/(</w:t>
+      </w:r>
+      <w:proofErr w:type="gramEnd"/>
+      <w:r>
+        <w:rPr>
+          <w:rFonts w:ascii="Cambria" w:hAnsi="Cambria"/>
+        </w:rPr>
+        <w:t>615727) 1/mins</w:t>
+      </w:r>
+    </w:p>
+    <w:p>
+      <w:pPr>
+        <w:rPr>
+          <w:rFonts w:ascii="Cambria" w:hAnsi="Cambria"/>
+        </w:rPr>
+      </w:pPr>
+      <w:r>
+        <w:rPr>
+          <w:rFonts w:ascii="Cambria" w:hAnsi="Cambria"/>
+        </w:rPr>
+        <w:t xml:space="preserve">% in days: length of record = 427.588 days, so </w:t>
+      </w:r>
+      <w:proofErr w:type="spellStart"/>
+      <w:r>
+        <w:rPr>
+          <w:rFonts w:ascii="Cambria" w:hAnsi="Cambria"/>
+        </w:rPr>
+        <w:t>fundFreq</w:t>
+      </w:r>
+      <w:proofErr w:type="spellEnd"/>
+      <w:r>
+        <w:rPr>
+          <w:rFonts w:ascii="Cambria" w:hAnsi="Cambria"/>
+        </w:rPr>
+        <w:t xml:space="preserve"> = 1/427.588 1/days</w:t>
       </w:r>
     </w:p>
     <w:p>
@@ -1303,34 +1763,140 @@
         <w:rPr>
           <w:rFonts w:ascii="Cambria" w:hAnsi="Cambria"/>
         </w:rPr>
-        <w:t>% nyquist = 1 cycle per 2 minutes (0.5 cycle per minute)</w:t>
-      </w:r>
-    </w:p>
-    <w:p>
-      <w:pPr>
-        <w:rPr>
-          <w:rFonts w:ascii="Cambria" w:hAnsi="Cambria"/>
-        </w:rPr>
-      </w:pPr>
-      <w:r>
-        <w:rPr>
-          <w:rFonts w:ascii="Cambria" w:hAnsi="Cambria"/>
-        </w:rPr>
-        <w:t>% or 1 cycle/(2/1440) = 720 cpd </w:t>
-      </w:r>
-    </w:p>
-    <w:p>
-      <w:pPr>
-        <w:rPr>
-          <w:rFonts w:ascii="Cambria" w:hAnsi="Cambria"/>
-        </w:rPr>
-      </w:pPr>
-      <w:r>
-        <w:rPr>
-          <w:rFonts w:ascii="Cambria" w:hAnsi="Cambria"/>
-        </w:rPr>
-        <w:t>% delf = (720 cpd)/(16/2) = 90 cpd (two frequencies can be at max 90 cpd</w:t>
-      </w:r>
+        <w:t xml:space="preserve">% </w:t>
+      </w:r>
+      <w:proofErr w:type="spellStart"/>
+      <w:r>
+        <w:rPr>
+          <w:rFonts w:ascii="Cambria" w:hAnsi="Cambria"/>
+        </w:rPr>
+        <w:t>nyquist</w:t>
+      </w:r>
+      <w:proofErr w:type="spellEnd"/>
+      <w:r>
+        <w:rPr>
+          <w:rFonts w:ascii="Cambria" w:hAnsi="Cambria"/>
+        </w:rPr>
+        <w:t xml:space="preserve"> = 1 cycle per 2 minutes (0.5 cycle per minute)</w:t>
+      </w:r>
+    </w:p>
+    <w:p>
+      <w:pPr>
+        <w:rPr>
+          <w:rFonts w:ascii="Cambria" w:hAnsi="Cambria"/>
+        </w:rPr>
+      </w:pPr>
+      <w:r>
+        <w:rPr>
+          <w:rFonts w:ascii="Cambria" w:hAnsi="Cambria"/>
+        </w:rPr>
+        <w:t>% or 1 cycle</w:t>
+      </w:r>
+      <w:proofErr w:type="gramStart"/>
+      <w:r>
+        <w:rPr>
+          <w:rFonts w:ascii="Cambria" w:hAnsi="Cambria"/>
+        </w:rPr>
+        <w:t>/(</w:t>
+      </w:r>
+      <w:proofErr w:type="gramEnd"/>
+      <w:r>
+        <w:rPr>
+          <w:rFonts w:ascii="Cambria" w:hAnsi="Cambria"/>
+        </w:rPr>
+        <w:t xml:space="preserve">2/1440) = 720 </w:t>
+      </w:r>
+      <w:proofErr w:type="spellStart"/>
+      <w:r>
+        <w:rPr>
+          <w:rFonts w:ascii="Cambria" w:hAnsi="Cambria"/>
+        </w:rPr>
+        <w:t>cpd</w:t>
+      </w:r>
+      <w:proofErr w:type="spellEnd"/>
+      <w:r>
+        <w:rPr>
+          <w:rFonts w:ascii="Cambria" w:hAnsi="Cambria"/>
+        </w:rPr>
+        <w:t> </w:t>
+      </w:r>
+    </w:p>
+    <w:p>
+      <w:pPr>
+        <w:rPr>
+          <w:rFonts w:ascii="Cambria" w:hAnsi="Cambria"/>
+        </w:rPr>
+      </w:pPr>
+      <w:r>
+        <w:rPr>
+          <w:rFonts w:ascii="Cambria" w:hAnsi="Cambria"/>
+        </w:rPr>
+        <w:t xml:space="preserve">% </w:t>
+      </w:r>
+      <w:proofErr w:type="spellStart"/>
+      <w:r>
+        <w:rPr>
+          <w:rFonts w:ascii="Cambria" w:hAnsi="Cambria"/>
+        </w:rPr>
+        <w:t>delf</w:t>
+      </w:r>
+      <w:proofErr w:type="spellEnd"/>
+      <w:r>
+        <w:rPr>
+          <w:rFonts w:ascii="Cambria" w:hAnsi="Cambria"/>
+        </w:rPr>
+        <w:t xml:space="preserve"> = (720 </w:t>
+      </w:r>
+      <w:proofErr w:type="spellStart"/>
+      <w:r>
+        <w:rPr>
+          <w:rFonts w:ascii="Cambria" w:hAnsi="Cambria"/>
+        </w:rPr>
+        <w:t>cpd</w:t>
+      </w:r>
+      <w:proofErr w:type="spellEnd"/>
+      <w:r>
+        <w:rPr>
+          <w:rFonts w:ascii="Cambria" w:hAnsi="Cambria"/>
+        </w:rPr>
+        <w:t>)</w:t>
+      </w:r>
+      <w:proofErr w:type="gramStart"/>
+      <w:r>
+        <w:rPr>
+          <w:rFonts w:ascii="Cambria" w:hAnsi="Cambria"/>
+        </w:rPr>
+        <w:t>/(</w:t>
+      </w:r>
+      <w:proofErr w:type="gramEnd"/>
+      <w:r>
+        <w:rPr>
+          <w:rFonts w:ascii="Cambria" w:hAnsi="Cambria"/>
+        </w:rPr>
+        <w:t xml:space="preserve">16/2) = 90 </w:t>
+      </w:r>
+      <w:proofErr w:type="spellStart"/>
+      <w:r>
+        <w:rPr>
+          <w:rFonts w:ascii="Cambria" w:hAnsi="Cambria"/>
+        </w:rPr>
+        <w:t>cpd</w:t>
+      </w:r>
+      <w:proofErr w:type="spellEnd"/>
+      <w:r>
+        <w:rPr>
+          <w:rFonts w:ascii="Cambria" w:hAnsi="Cambria"/>
+        </w:rPr>
+        <w:t xml:space="preserve"> (two frequencies can be at max 90 </w:t>
+      </w:r>
+      <w:proofErr w:type="spellStart"/>
+      <w:r>
+        <w:rPr>
+          <w:rFonts w:ascii="Cambria" w:hAnsi="Cambria"/>
+        </w:rPr>
+        <w:t>cpd</w:t>
+      </w:r>
+      <w:proofErr w:type="spellEnd"/>
     </w:p>
     <w:p>
       <w:pPr>
@@ -1370,7 +1936,7 @@
 </file>
 
 <file path=word/numbering.xml><?xml version="1.0" encoding="utf-8"?>
-<w:numbering xmlns:wpc="http://schemas.microsoft.com/office/word/2010/wordprocessingCanvas" xmlns:mo="http://schemas.microsoft.com/office/mac/office/2008/main" xmlns:mc="http://schemas.openxmlformats.org/markup-compatibility/2006" xmlns:mv="urn:schemas-microsoft-com:mac:vml" xmlns:o="urn:schemas-microsoft-com:office:office" xmlns:r="http://schemas.openxmlformats.org/officeDocument/2006/relationships" xmlns:m="http://schemas.openxmlformats.org/officeDocument/2006/math" xmlns:v="urn:schemas-microsoft-com:vml" xmlns:wp14="http://schemas.microsoft.com/office/word/2010/wordprocessingDrawing" xmlns:wp="http://schemas.openxmlformats.org/drawingml/2006/wordprocessingDrawing" xmlns:w10="urn:schemas-microsoft-com:office:word" xmlns:w="http://schemas.openxmlformats.org/wordprocessingml/2006/main" xmlns:w14="http://schemas.microsoft.com/office/word/2010/wordml" xmlns:wpg="http://schemas.microsoft.com/office/word/2010/wordprocessingGroup" xmlns:wpi="http://schemas.microsoft.com/office/word/2010/wordprocessingInk" xmlns:wne="http://schemas.microsoft.com/office/word/2006/wordml" xmlns:wps="http://schemas.microsoft.com/office/word/2010/wordprocessingShape" mc:Ignorable="w14 wp14">
+<w:numbering xmlns:wpc="http://schemas.microsoft.com/office/word/2010/wordprocessingCanvas" xmlns:mo="http://schemas.microsoft.com/office/mac/office/2008/main" xmlns:mc="http://schemas.openxmlformats.org/markup-compatibility/2006" xmlns:mv="urn:schemas-microsoft-com:mac:vml" xmlns:o="urn:schemas-microsoft-com:office:office" xmlns:r="http://schemas.openxmlformats.org/officeDocument/2006/relationships" xmlns:m="http://schemas.openxmlformats.org/officeDocument/2006/math" xmlns:v="urn:schemas-microsoft-com:vml" xmlns:wp14="http://schemas.microsoft.com/office/word/2010/wordprocessingDrawing" xmlns:wp="http://schemas.openxmlformats.org/drawingml/2006/wordprocessingDrawing" xmlns:w10="urn:schemas-microsoft-com:office:word" xmlns:w="http://schemas.openxmlformats.org/wordprocessingml/2006/main" xmlns:w14="http://schemas.microsoft.com/office/word/2010/wordml" xmlns:w15="http://schemas.microsoft.com/office/word/2012/wordml" xmlns:wpg="http://schemas.microsoft.com/office/word/2010/wordprocessingGroup" xmlns:wpi="http://schemas.microsoft.com/office/word/2010/wordprocessingInk" xmlns:wne="http://schemas.microsoft.com/office/word/2006/wordml" xmlns:wps="http://schemas.microsoft.com/office/word/2010/wordprocessingShape" mc:Ignorable="w14 w15 wp14">
   <w:abstractNum w:abstractNumId="0">
     <w:nsid w:val="19307013"/>
     <w:multiLevelType w:val="hybridMultilevel"/>
@@ -1563,7 +2129,7 @@
         <w:rFonts w:ascii="Symbol" w:hAnsi="Symbol" w:hint="default"/>
       </w:rPr>
     </w:lvl>
-    <w:lvl w:ilvl="1" w:tplc="04090003" w:tentative="1">
+    <w:lvl w:ilvl="1" w:tplc="04090003">
       <w:start w:val="1"/>
       <w:numFmt w:val="bullet"/>
       <w:lvlText w:val="o"/>
@@ -1673,7 +2239,7 @@
 </file>
 
 <file path=word/styles.xml><?xml version="1.0" encoding="utf-8"?>
-<w:styles xmlns:mc="http://schemas.openxmlformats.org/markup-compatibility/2006" xmlns:r="http://schemas.openxmlformats.org/officeDocument/2006/relationships" xmlns:w="http://schemas.openxmlformats.org/wordprocessingml/2006/main" xmlns:w14="http://schemas.microsoft.com/office/word/2010/wordml" mc:Ignorable="w14">
+<w:styles xmlns:mc="http://schemas.openxmlformats.org/markup-compatibility/2006" xmlns:r="http://schemas.openxmlformats.org/officeDocument/2006/relationships" xmlns:w="http://schemas.openxmlformats.org/wordprocessingml/2006/main" xmlns:w14="http://schemas.microsoft.com/office/word/2010/wordml" xmlns:w15="http://schemas.microsoft.com/office/word/2012/wordml" mc:Ignorable="w14 w15">
   <w:docDefaults>
     <w:rPrDefault>
       <w:rPr>
@@ -1685,378 +2251,389 @@
     </w:rPrDefault>
     <w:pPrDefault/>
   </w:docDefaults>
-  <w:latentStyles w:defLockedState="0" w:defUIPriority="99" w:defSemiHidden="1" w:defUnhideWhenUsed="1" w:defQFormat="0" w:count="276">
-    <w:lsdException w:name="Normal" w:semiHidden="0" w:uiPriority="0" w:unhideWhenUsed="0" w:qFormat="1"/>
-    <w:lsdException w:name="heading 1" w:semiHidden="0" w:uiPriority="9" w:unhideWhenUsed="0" w:qFormat="1"/>
-    <w:lsdException w:name="heading 2" w:uiPriority="9" w:qFormat="1"/>
-    <w:lsdException w:name="heading 3" w:uiPriority="9" w:qFormat="1"/>
-    <w:lsdException w:name="heading 4" w:uiPriority="9" w:qFormat="1"/>
-    <w:lsdException w:name="heading 5" w:uiPriority="9" w:qFormat="1"/>
-    <w:lsdException w:name="heading 6" w:uiPriority="9" w:qFormat="1"/>
-    <w:lsdException w:name="heading 7" w:uiPriority="9" w:qFormat="1"/>
-    <w:lsdException w:name="heading 8" w:uiPriority="9" w:qFormat="1"/>
-    <w:lsdException w:name="heading 9" w:uiPriority="9" w:qFormat="1"/>
-    <w:lsdException w:name="toc 1" w:uiPriority="39"/>
-    <w:lsdException w:name="toc 2" w:uiPriority="39"/>
-    <w:lsdException w:name="toc 3" w:uiPriority="39"/>
-    <w:lsdException w:name="toc 4" w:uiPriority="39"/>
-    <w:lsdException w:name="toc 5" w:uiPriority="39"/>
-    <w:lsdException w:name="toc 6" w:uiPriority="39"/>
-    <w:lsdException w:name="toc 7" w:uiPriority="39"/>
-    <w:lsdException w:name="toc 8" w:uiPriority="39"/>
-    <w:lsdException w:name="toc 9" w:uiPriority="39"/>
-    <w:lsdException w:name="caption" w:uiPriority="35" w:qFormat="1"/>
-    <w:lsdException w:name="Title" w:semiHidden="0" w:uiPriority="10" w:unhideWhenUsed="0" w:qFormat="1"/>
-    <w:lsdException w:name="Default Paragraph Font" w:uiPriority="1"/>
-    <w:lsdException w:name="Subtitle" w:semiHidden="0" w:uiPriority="11" w:unhideWhenUsed="0" w:qFormat="1"/>
-    <w:lsdException w:name="Strong" w:semiHidden="0" w:uiPriority="22" w:unhideWhenUsed="0" w:qFormat="1"/>
-    <w:lsdException w:name="Emphasis" w:semiHidden="0" w:uiPriority="20" w:unhideWhenUsed="0" w:qFormat="1"/>
-    <w:lsdException w:name="Table Grid" w:semiHidden="0" w:uiPriority="39" w:unhideWhenUsed="0"/>
-    <w:lsdException w:name="Placeholder Text" w:unhideWhenUsed="0"/>
-    <w:lsdException w:name="No Spacing" w:semiHidden="0" w:uiPriority="1" w:unhideWhenUsed="0" w:qFormat="1"/>
-    <w:lsdException w:name="Light Shading" w:semiHidden="0" w:uiPriority="60" w:unhideWhenUsed="0"/>
-    <w:lsdException w:name="Light List" w:semiHidden="0" w:uiPriority="61" w:unhideWhenUsed="0"/>
-    <w:lsdException w:name="Light Grid" w:semiHidden="0" w:uiPriority="62" w:unhideWhenUsed="0"/>
-    <w:lsdException w:name="Medium Shading 1" w:semiHidden="0" w:uiPriority="63" w:unhideWhenUsed="0"/>
-    <w:lsdException w:name="Medium Shading 2" w:semiHidden="0" w:uiPriority="64" w:unhideWhenUsed="0"/>
-    <w:lsdException w:name="Medium List 1" w:semiHidden="0" w:uiPriority="65" w:unhideWhenUsed="0"/>
-    <w:lsdException w:name="Medium List 2" w:semiHidden="0" w:uiPriority="66" w:unhideWhenUsed="0"/>
-    <w:lsdException w:name="Medium Grid 1" w:semiHidden="0" w:uiPriority="67" w:unhideWhenUsed="0"/>
-    <w:lsdException w:name="Medium Grid 2" w:semiHidden="0" w:uiPriority="68" w:unhideWhenUsed="0"/>
-    <w:lsdException w:name="Medium Grid 3" w:semiHidden="0" w:uiPriority="69" w:unhideWhenUsed="0"/>
-    <w:lsdException w:name="Dark List" w:semiHidden="0" w:uiPriority="70" w:unhideWhenUsed="0"/>
-    <w:lsdException w:name="Colorful Shading" w:semiHidden="0" w:uiPriority="71" w:unhideWhenUsed="0"/>
-    <w:lsdException w:name="Colorful List" w:semiHidden="0" w:uiPriority="72" w:unhideWhenUsed="0"/>
-    <w:lsdException w:name="Colorful Grid" w:semiHidden="0" w:uiPriority="73" w:unhideWhenUsed="0"/>
-    <w:lsdException w:name="Light Shading Accent 1" w:semiHidden="0" w:uiPriority="60" w:unhideWhenUsed="0"/>
-    <w:lsdException w:name="Light List Accent 1" w:semiHidden="0" w:uiPriority="61" w:unhideWhenUsed="0"/>
-    <w:lsdException w:name="Light Grid Accent 1" w:semiHidden="0" w:uiPriority="62" w:unhideWhenUsed="0"/>
-    <w:lsdException w:name="Medium Shading 1 Accent 1" w:semiHidden="0" w:uiPriority="63" w:unhideWhenUsed="0"/>
-    <w:lsdException w:name="Medium Shading 2 Accent 1" w:semiHidden="0" w:uiPriority="64" w:unhideWhenUsed="0"/>
-    <w:lsdException w:name="Medium List 1 Accent 1" w:semiHidden="0" w:uiPriority="65" w:unhideWhenUsed="0"/>
-    <w:lsdException w:name="Revision" w:unhideWhenUsed="0"/>
-    <w:lsdException w:name="List Paragraph" w:semiHidden="0" w:uiPriority="34" w:unhideWhenUsed="0" w:qFormat="1"/>
-    <w:lsdException w:name="Quote" w:semiHidden="0" w:uiPriority="29" w:unhideWhenUsed="0" w:qFormat="1"/>
-    <w:lsdException w:name="Intense Quote" w:semiHidden="0" w:uiPriority="30" w:unhideWhenUsed="0" w:qFormat="1"/>
-    <w:lsdException w:name="Medium List 2 Accent 1" w:semiHidden="0" w:uiPriority="66" w:unhideWhenUsed="0"/>
-    <w:lsdException w:name="Medium Grid 1 Accent 1" w:semiHidden="0" w:uiPriority="67" w:unhideWhenUsed="0"/>
-    <w:lsdException w:name="Medium Grid 2 Accent 1" w:semiHidden="0" w:uiPriority="68" w:unhideWhenUsed="0"/>
-    <w:lsdException w:name="Medium Grid 3 Accent 1" w:semiHidden="0" w:uiPriority="69" w:unhideWhenUsed="0"/>
-    <w:lsdException w:name="Dark List Accent 1" w:semiHidden="0" w:uiPriority="70" w:unhideWhenUsed="0"/>
-    <w:lsdException w:name="Colorful Shading Accent 1" w:semiHidden="0" w:uiPriority="71" w:unhideWhenUsed="0"/>
-    <w:lsdException w:name="Colorful List Accent 1" w:semiHidden="0" w:uiPriority="72" w:unhideWhenUsed="0"/>
-    <w:lsdException w:name="Colorful Grid Accent 1" w:semiHidden="0" w:uiPriority="73" w:unhideWhenUsed="0"/>
-    <w:lsdException w:name="Light Shading Accent 2" w:semiHidden="0" w:uiPriority="60" w:unhideWhenUsed="0"/>
-    <w:lsdException w:name="Light List Accent 2" w:semiHidden="0" w:uiPriority="61" w:unhideWhenUsed="0"/>
-    <w:lsdException w:name="Light Grid Accent 2" w:semiHidden="0" w:uiPriority="62" w:unhideWhenUsed="0"/>
-    <w:lsdException w:name="Medium Shading 1 Accent 2" w:semiHidden="0" w:uiPriority="63" w:unhideWhenUsed="0"/>
-    <w:lsdException w:name="Medium Shading 2 Accent 2" w:semiHidden="0" w:uiPriority="64" w:unhideWhenUsed="0"/>
-    <w:lsdException w:name="Medium List 1 Accent 2" w:semiHidden="0" w:uiPriority="65" w:unhideWhenUsed="0"/>
-    <w:lsdException w:name="Medium List 2 Accent 2" w:semiHidden="0" w:uiPriority="66" w:unhideWhenUsed="0"/>
-    <w:lsdException w:name="Medium Grid 1 Accent 2" w:semiHidden="0" w:uiPriority="67" w:unhideWhenUsed="0"/>
-    <w:lsdException w:name="Medium Grid 2 Accent 2" w:semiHidden="0" w:uiPriority="68" w:unhideWhenUsed="0"/>
-    <w:lsdException w:name="Medium Grid 3 Accent 2" w:semiHidden="0" w:uiPriority="69" w:unhideWhenUsed="0"/>
-    <w:lsdException w:name="Dark List Accent 2" w:semiHidden="0" w:uiPriority="70" w:unhideWhenUsed="0"/>
-    <w:lsdException w:name="Colorful Shading Accent 2" w:semiHidden="0" w:uiPriority="71" w:unhideWhenUsed="0"/>
-    <w:lsdException w:name="Colorful List Accent 2" w:semiHidden="0" w:uiPriority="72" w:unhideWhenUsed="0"/>
-    <w:lsdException w:name="Colorful Grid Accent 2" w:semiHidden="0" w:uiPriority="73" w:unhideWhenUsed="0"/>
-    <w:lsdException w:name="Light Shading Accent 3" w:semiHidden="0" w:uiPriority="60" w:unhideWhenUsed="0"/>
-    <w:lsdException w:name="Light List Accent 3" w:semiHidden="0" w:uiPriority="61" w:unhideWhenUsed="0"/>
-    <w:lsdException w:name="Light Grid Accent 3" w:semiHidden="0" w:uiPriority="62" w:unhideWhenUsed="0"/>
-    <w:lsdException w:name="Medium Shading 1 Accent 3" w:semiHidden="0" w:uiPriority="63" w:unhideWhenUsed="0"/>
-    <w:lsdException w:name="Medium Shading 2 Accent 3" w:semiHidden="0" w:uiPriority="64" w:unhideWhenUsed="0"/>
-    <w:lsdException w:name="Medium List 1 Accent 3" w:semiHidden="0" w:uiPriority="65" w:unhideWhenUsed="0"/>
-    <w:lsdException w:name="Medium List 2 Accent 3" w:semiHidden="0" w:uiPriority="66" w:unhideWhenUsed="0"/>
-    <w:lsdException w:name="Medium Grid 1 Accent 3" w:semiHidden="0" w:uiPriority="67" w:unhideWhenUsed="0"/>
-    <w:lsdException w:name="Medium Grid 2 Accent 3" w:semiHidden="0" w:uiPriority="68" w:unhideWhenUsed="0"/>
-    <w:lsdException w:name="Medium Grid 3 Accent 3" w:semiHidden="0" w:uiPriority="69" w:unhideWhenUsed="0"/>
-    <w:lsdException w:name="Dark List Accent 3" w:semiHidden="0" w:uiPriority="70" w:unhideWhenUsed="0"/>
-    <w:lsdException w:name="Colorful Shading Accent 3" w:semiHidden="0" w:uiPriority="71" w:unhideWhenUsed="0"/>
-    <w:lsdException w:name="Colorful List Accent 3" w:semiHidden="0" w:uiPriority="72" w:unhideWhenUsed="0"/>
-    <w:lsdException w:name="Colorful Grid Accent 3" w:semiHidden="0" w:uiPriority="73" w:unhideWhenUsed="0"/>
-    <w:lsdException w:name="Light Shading Accent 4" w:semiHidden="0" w:uiPriority="60" w:unhideWhenUsed="0"/>
-    <w:lsdException w:name="Light List Accent 4" w:semiHidden="0" w:uiPriority="61" w:unhideWhenUsed="0"/>
-    <w:lsdException w:name="Light Grid Accent 4" w:semiHidden="0" w:uiPriority="62" w:unhideWhenUsed="0"/>
-    <w:lsdException w:name="Medium Shading 1 Accent 4" w:semiHidden="0" w:uiPriority="63" w:unhideWhenUsed="0"/>
-    <w:lsdException w:name="Medium Shading 2 Accent 4" w:semiHidden="0" w:uiPriority="64" w:unhideWhenUsed="0"/>
-    <w:lsdException w:name="Medium List 1 Accent 4" w:semiHidden="0" w:uiPriority="65" w:unhideWhenUsed="0"/>
-    <w:lsdException w:name="Medium List 2 Accent 4" w:semiHidden="0" w:uiPriority="66" w:unhideWhenUsed="0"/>
-    <w:lsdException w:name="Medium Grid 1 Accent 4" w:semiHidden="0" w:uiPriority="67" w:unhideWhenUsed="0"/>
-    <w:lsdException w:name="Medium Grid 2 Accent 4" w:semiHidden="0" w:uiPriority="68" w:unhideWhenUsed="0"/>
-    <w:lsdException w:name="Medium Grid 3 Accent 4" w:semiHidden="0" w:uiPriority="69" w:unhideWhenUsed="0"/>
-    <w:lsdException w:name="Dark List Accent 4" w:semiHidden="0" w:uiPriority="70" w:unhideWhenUsed="0"/>
-    <w:lsdException w:name="Colorful Shading Accent 4" w:semiHidden="0" w:uiPriority="71" w:unhideWhenUsed="0"/>
-    <w:lsdException w:name="Colorful List Accent 4" w:semiHidden="0" w:uiPriority="72" w:unhideWhenUsed="0"/>
-    <w:lsdException w:name="Colorful Grid Accent 4" w:semiHidden="0" w:uiPriority="73" w:unhideWhenUsed="0"/>
-    <w:lsdException w:name="Light Shading Accent 5" w:semiHidden="0" w:uiPriority="60" w:unhideWhenUsed="0"/>
-    <w:lsdException w:name="Light List Accent 5" w:semiHidden="0" w:uiPriority="61" w:unhideWhenUsed="0"/>
-    <w:lsdException w:name="Light Grid Accent 5" w:semiHidden="0" w:uiPriority="62" w:unhideWhenUsed="0"/>
-    <w:lsdException w:name="Medium Shading 1 Accent 5" w:semiHidden="0" w:uiPriority="63" w:unhideWhenUsed="0"/>
-    <w:lsdException w:name="Medium Shading 2 Accent 5" w:semiHidden="0" w:uiPriority="64" w:unhideWhenUsed="0"/>
-    <w:lsdException w:name="Medium List 1 Accent 5" w:semiHidden="0" w:uiPriority="65" w:unhideWhenUsed="0"/>
-    <w:lsdException w:name="Medium List 2 Accent 5" w:semiHidden="0" w:uiPriority="66" w:unhideWhenUsed="0"/>
-    <w:lsdException w:name="Medium Grid 1 Accent 5" w:semiHidden="0" w:uiPriority="67" w:unhideWhenUsed="0"/>
-    <w:lsdException w:name="Medium Grid 2 Accent 5" w:semiHidden="0" w:uiPriority="68" w:unhideWhenUsed="0"/>
-    <w:lsdException w:name="Medium Grid 3 Accent 5" w:semiHidden="0" w:uiPriority="69" w:unhideWhenUsed="0"/>
-    <w:lsdException w:name="Dark List Accent 5" w:semiHidden="0" w:uiPriority="70" w:unhideWhenUsed="0"/>
-    <w:lsdException w:name="Colorful Shading Accent 5" w:semiHidden="0" w:uiPriority="71" w:unhideWhenUsed="0"/>
-    <w:lsdException w:name="Colorful List Accent 5" w:semiHidden="0" w:uiPriority="72" w:unhideWhenUsed="0"/>
-    <w:lsdException w:name="Colorful Grid Accent 5" w:semiHidden="0" w:uiPriority="73" w:unhideWhenUsed="0"/>
-    <w:lsdException w:name="Light Shading Accent 6" w:semiHidden="0" w:uiPriority="60" w:unhideWhenUsed="0"/>
-    <w:lsdException w:name="Light List Accent 6" w:semiHidden="0" w:uiPriority="61" w:unhideWhenUsed="0"/>
-    <w:lsdException w:name="Light Grid Accent 6" w:semiHidden="0" w:uiPriority="62" w:unhideWhenUsed="0"/>
-    <w:lsdException w:name="Medium Shading 1 Accent 6" w:semiHidden="0" w:uiPriority="63" w:unhideWhenUsed="0"/>
-    <w:lsdException w:name="Medium Shading 2 Accent 6" w:semiHidden="0" w:uiPriority="64" w:unhideWhenUsed="0"/>
-    <w:lsdException w:name="Medium List 1 Accent 6" w:semiHidden="0" w:uiPriority="65" w:unhideWhenUsed="0"/>
-    <w:lsdException w:name="Medium List 2 Accent 6" w:semiHidden="0" w:uiPriority="66" w:unhideWhenUsed="0"/>
-    <w:lsdException w:name="Medium Grid 1 Accent 6" w:semiHidden="0" w:uiPriority="67" w:unhideWhenUsed="0"/>
-    <w:lsdException w:name="Medium Grid 2 Accent 6" w:semiHidden="0" w:uiPriority="68" w:unhideWhenUsed="0"/>
-    <w:lsdException w:name="Medium Grid 3 Accent 6" w:semiHidden="0" w:uiPriority="69" w:unhideWhenUsed="0"/>
-    <w:lsdException w:name="Dark List Accent 6" w:semiHidden="0" w:uiPriority="70" w:unhideWhenUsed="0"/>
-    <w:lsdException w:name="Colorful Shading Accent 6" w:semiHidden="0" w:uiPriority="71" w:unhideWhenUsed="0"/>
-    <w:lsdException w:name="Colorful List Accent 6" w:semiHidden="0" w:uiPriority="72" w:unhideWhenUsed="0"/>
-    <w:lsdException w:name="Colorful Grid Accent 6" w:semiHidden="0" w:uiPriority="73" w:unhideWhenUsed="0"/>
-    <w:lsdException w:name="Subtle Emphasis" w:semiHidden="0" w:uiPriority="19" w:unhideWhenUsed="0" w:qFormat="1"/>
-    <w:lsdException w:name="Intense Emphasis" w:semiHidden="0" w:uiPriority="21" w:unhideWhenUsed="0" w:qFormat="1"/>
-    <w:lsdException w:name="Subtle Reference" w:semiHidden="0" w:uiPriority="31" w:unhideWhenUsed="0" w:qFormat="1"/>
-    <w:lsdException w:name="Intense Reference" w:semiHidden="0" w:uiPriority="32" w:unhideWhenUsed="0" w:qFormat="1"/>
-    <w:lsdException w:name="Book Title" w:semiHidden="0" w:uiPriority="33" w:unhideWhenUsed="0" w:qFormat="1"/>
-    <w:lsdException w:name="Bibliography" w:uiPriority="37"/>
-    <w:lsdException w:name="TOC Heading" w:uiPriority="39" w:qFormat="1"/>
-  </w:latentStyles>
-  <w:style w:type="paragraph" w:default="1" w:styleId="Normal">
-    <w:name w:val="Normal"/>
-    <w:qFormat/>
-  </w:style>
-  <w:style w:type="character" w:default="1" w:styleId="DefaultParagraphFont">
-    <w:name w:val="Default Paragraph Font"/>
-    <w:uiPriority w:val="1"/>
-    <w:semiHidden/>
-    <w:unhideWhenUsed/>
-  </w:style>
-  <w:style w:type="table" w:default="1" w:styleId="TableNormal">
-    <w:name w:val="Normal Table"/>
-    <w:uiPriority w:val="99"/>
-    <w:semiHidden/>
-    <w:unhideWhenUsed/>
-    <w:tblPr>
-      <w:tblInd w:w="0" w:type="dxa"/>
-      <w:tblCellMar>
-        <w:top w:w="0" w:type="dxa"/>
-        <w:left w:w="108" w:type="dxa"/>
-        <w:bottom w:w="0" w:type="dxa"/>
-        <w:right w:w="108" w:type="dxa"/>
-      </w:tblCellMar>
-    </w:tblPr>
-  </w:style>
-  <w:style w:type="numbering" w:default="1" w:styleId="NoList">
-    <w:name w:val="No List"/>
-    <w:uiPriority w:val="99"/>
-    <w:semiHidden/>
-    <w:unhideWhenUsed/>
-  </w:style>
-  <w:style w:type="paragraph" w:styleId="ListParagraph">
-    <w:name w:val="List Paragraph"/>
-    <w:basedOn w:val="Normal"/>
-    <w:uiPriority w:val="34"/>
-    <w:qFormat/>
-    <w:rsid w:val="00FA4148"/>
-    <w:pPr>
-      <w:ind w:left="720"/>
-      <w:contextualSpacing/>
-    </w:pPr>
-  </w:style>
-  <w:style w:type="paragraph" w:customStyle="1" w:styleId="p1">
-    <w:name w:val="p1"/>
-    <w:basedOn w:val="Normal"/>
-    <w:rsid w:val="00E3579E"/>
-    <w:rPr>
-      <w:rFonts w:ascii="Courier" w:hAnsi="Courier" w:cs="Times New Roman"/>
-      <w:color w:val="25992D"/>
-      <w:sz w:val="15"/>
-      <w:szCs w:val="15"/>
-    </w:rPr>
-  </w:style>
-  <w:style w:type="paragraph" w:customStyle="1" w:styleId="p2">
-    <w:name w:val="p2"/>
-    <w:basedOn w:val="Normal"/>
-    <w:rsid w:val="00E3579E"/>
-    <w:rPr>
-      <w:rFonts w:ascii="Courier" w:hAnsi="Courier" w:cs="Times New Roman"/>
-      <w:color w:val="25992D"/>
-      <w:sz w:val="15"/>
-      <w:szCs w:val="15"/>
-    </w:rPr>
-  </w:style>
-  <w:style w:type="paragraph" w:customStyle="1" w:styleId="p3">
-    <w:name w:val="p3"/>
-    <w:basedOn w:val="Normal"/>
-    <w:rsid w:val="00E3579E"/>
-    <w:rPr>
-      <w:rFonts w:ascii="Courier" w:hAnsi="Courier" w:cs="Times New Roman"/>
-      <w:sz w:val="18"/>
-      <w:szCs w:val="18"/>
-    </w:rPr>
-  </w:style>
-  <w:style w:type="character" w:customStyle="1" w:styleId="apple-converted-space">
-    <w:name w:val="apple-converted-space"/>
-    <w:basedOn w:val="DefaultParagraphFont"/>
-    <w:rsid w:val="00E3579E"/>
-  </w:style>
-</w:styles>
-</file>
-
-<file path=word/stylesWithEffects.xml><?xml version="1.0" encoding="utf-8"?>
-<w:styles xmlns:wpc="http://schemas.microsoft.com/office/word/2010/wordprocessingCanvas" xmlns:mo="http://schemas.microsoft.com/office/mac/office/2008/main" xmlns:mc="http://schemas.openxmlformats.org/markup-compatibility/2006" xmlns:mv="urn:schemas-microsoft-com:mac:vml" xmlns:o="urn:schemas-microsoft-com:office:office" xmlns:r="http://schemas.openxmlformats.org/officeDocument/2006/relationships" xmlns:m="http://schemas.openxmlformats.org/officeDocument/2006/math" xmlns:v="urn:schemas-microsoft-com:vml" xmlns:wp14="http://schemas.microsoft.com/office/word/2010/wordprocessingDrawing" xmlns:wp="http://schemas.openxmlformats.org/drawingml/2006/wordprocessingDrawing" xmlns:w10="urn:schemas-microsoft-com:office:word" xmlns:w="http://schemas.openxmlformats.org/wordprocessingml/2006/main" xmlns:w14="http://schemas.microsoft.com/office/word/2010/wordml" xmlns:wpg="http://schemas.microsoft.com/office/word/2010/wordprocessingGroup" xmlns:wpi="http://schemas.microsoft.com/office/word/2010/wordprocessingInk" xmlns:wne="http://schemas.microsoft.com/office/word/2006/wordml" xmlns:wps="http://schemas.microsoft.com/office/word/2010/wordprocessingShape" mc:Ignorable="w14 wp14">
-  <w:docDefaults>
-    <w:rPrDefault>
-      <w:rPr>
-        <w:rFonts w:asciiTheme="minorHAnsi" w:eastAsiaTheme="minorHAnsi" w:hAnsiTheme="minorHAnsi" w:cstheme="minorBidi"/>
-        <w:sz w:val="24"/>
-        <w:szCs w:val="24"/>
-        <w:lang w:val="en-US" w:eastAsia="en-US" w:bidi="ar-SA"/>
-      </w:rPr>
-    </w:rPrDefault>
-    <w:pPrDefault/>
-  </w:docDefaults>
-  <w:latentStyles w:defLockedState="0" w:defUIPriority="99" w:defSemiHidden="1" w:defUnhideWhenUsed="1" w:defQFormat="0" w:count="276">
-    <w:lsdException w:name="Normal" w:semiHidden="0" w:uiPriority="0" w:unhideWhenUsed="0" w:qFormat="1"/>
-    <w:lsdException w:name="heading 1" w:semiHidden="0" w:uiPriority="9" w:unhideWhenUsed="0" w:qFormat="1"/>
-    <w:lsdException w:name="heading 2" w:uiPriority="9" w:qFormat="1"/>
-    <w:lsdException w:name="heading 3" w:uiPriority="9" w:qFormat="1"/>
-    <w:lsdException w:name="heading 4" w:uiPriority="9" w:qFormat="1"/>
-    <w:lsdException w:name="heading 5" w:uiPriority="9" w:qFormat="1"/>
-    <w:lsdException w:name="heading 6" w:uiPriority="9" w:qFormat="1"/>
-    <w:lsdException w:name="heading 7" w:uiPriority="9" w:qFormat="1"/>
-    <w:lsdException w:name="heading 8" w:uiPriority="9" w:qFormat="1"/>
-    <w:lsdException w:name="heading 9" w:uiPriority="9" w:qFormat="1"/>
-    <w:lsdException w:name="toc 1" w:uiPriority="39"/>
-    <w:lsdException w:name="toc 2" w:uiPriority="39"/>
-    <w:lsdException w:name="toc 3" w:uiPriority="39"/>
-    <w:lsdException w:name="toc 4" w:uiPriority="39"/>
-    <w:lsdException w:name="toc 5" w:uiPriority="39"/>
-    <w:lsdException w:name="toc 6" w:uiPriority="39"/>
-    <w:lsdException w:name="toc 7" w:uiPriority="39"/>
-    <w:lsdException w:name="toc 8" w:uiPriority="39"/>
-    <w:lsdException w:name="toc 9" w:uiPriority="39"/>
-    <w:lsdException w:name="caption" w:uiPriority="35" w:qFormat="1"/>
-    <w:lsdException w:name="Title" w:semiHidden="0" w:uiPriority="10" w:unhideWhenUsed="0" w:qFormat="1"/>
-    <w:lsdException w:name="Default Paragraph Font" w:uiPriority="1"/>
-    <w:lsdException w:name="Subtitle" w:semiHidden="0" w:uiPriority="11" w:unhideWhenUsed="0" w:qFormat="1"/>
-    <w:lsdException w:name="Strong" w:semiHidden="0" w:uiPriority="22" w:unhideWhenUsed="0" w:qFormat="1"/>
-    <w:lsdException w:name="Emphasis" w:semiHidden="0" w:uiPriority="20" w:unhideWhenUsed="0" w:qFormat="1"/>
-    <w:lsdException w:name="Table Grid" w:semiHidden="0" w:uiPriority="39" w:unhideWhenUsed="0"/>
-    <w:lsdException w:name="Placeholder Text" w:unhideWhenUsed="0"/>
-    <w:lsdException w:name="No Spacing" w:semiHidden="0" w:uiPriority="1" w:unhideWhenUsed="0" w:qFormat="1"/>
-    <w:lsdException w:name="Light Shading" w:semiHidden="0" w:uiPriority="60" w:unhideWhenUsed="0"/>
-    <w:lsdException w:name="Light List" w:semiHidden="0" w:uiPriority="61" w:unhideWhenUsed="0"/>
-    <w:lsdException w:name="Light Grid" w:semiHidden="0" w:uiPriority="62" w:unhideWhenUsed="0"/>
-    <w:lsdException w:name="Medium Shading 1" w:semiHidden="0" w:uiPriority="63" w:unhideWhenUsed="0"/>
-    <w:lsdException w:name="Medium Shading 2" w:semiHidden="0" w:uiPriority="64" w:unhideWhenUsed="0"/>
-    <w:lsdException w:name="Medium List 1" w:semiHidden="0" w:uiPriority="65" w:unhideWhenUsed="0"/>
-    <w:lsdException w:name="Medium List 2" w:semiHidden="0" w:uiPriority="66" w:unhideWhenUsed="0"/>
-    <w:lsdException w:name="Medium Grid 1" w:semiHidden="0" w:uiPriority="67" w:unhideWhenUsed="0"/>
-    <w:lsdException w:name="Medium Grid 2" w:semiHidden="0" w:uiPriority="68" w:unhideWhenUsed="0"/>
-    <w:lsdException w:name="Medium Grid 3" w:semiHidden="0" w:uiPriority="69" w:unhideWhenUsed="0"/>
-    <w:lsdException w:name="Dark List" w:semiHidden="0" w:uiPriority="70" w:unhideWhenUsed="0"/>
-    <w:lsdException w:name="Colorful Shading" w:semiHidden="0" w:uiPriority="71" w:unhideWhenUsed="0"/>
-    <w:lsdException w:name="Colorful List" w:semiHidden="0" w:uiPriority="72" w:unhideWhenUsed="0"/>
-    <w:lsdException w:name="Colorful Grid" w:semiHidden="0" w:uiPriority="73" w:unhideWhenUsed="0"/>
-    <w:lsdException w:name="Light Shading Accent 1" w:semiHidden="0" w:uiPriority="60" w:unhideWhenUsed="0"/>
-    <w:lsdException w:name="Light List Accent 1" w:semiHidden="0" w:uiPriority="61" w:unhideWhenUsed="0"/>
-    <w:lsdException w:name="Light Grid Accent 1" w:semiHidden="0" w:uiPriority="62" w:unhideWhenUsed="0"/>
-    <w:lsdException w:name="Medium Shading 1 Accent 1" w:semiHidden="0" w:uiPriority="63" w:unhideWhenUsed="0"/>
-    <w:lsdException w:name="Medium Shading 2 Accent 1" w:semiHidden="0" w:uiPriority="64" w:unhideWhenUsed="0"/>
-    <w:lsdException w:name="Medium List 1 Accent 1" w:semiHidden="0" w:uiPriority="65" w:unhideWhenUsed="0"/>
-    <w:lsdException w:name="Revision" w:unhideWhenUsed="0"/>
-    <w:lsdException w:name="List Paragraph" w:semiHidden="0" w:uiPriority="34" w:unhideWhenUsed="0" w:qFormat="1"/>
-    <w:lsdException w:name="Quote" w:semiHidden="0" w:uiPriority="29" w:unhideWhenUsed="0" w:qFormat="1"/>
-    <w:lsdException w:name="Intense Quote" w:semiHidden="0" w:uiPriority="30" w:unhideWhenUsed="0" w:qFormat="1"/>
-    <w:lsdException w:name="Medium List 2 Accent 1" w:semiHidden="0" w:uiPriority="66" w:unhideWhenUsed="0"/>
-    <w:lsdException w:name="Medium Grid 1 Accent 1" w:semiHidden="0" w:uiPriority="67" w:unhideWhenUsed="0"/>
-    <w:lsdException w:name="Medium Grid 2 Accent 1" w:semiHidden="0" w:uiPriority="68" w:unhideWhenUsed="0"/>
-    <w:lsdException w:name="Medium Grid 3 Accent 1" w:semiHidden="0" w:uiPriority="69" w:unhideWhenUsed="0"/>
-    <w:lsdException w:name="Dark List Accent 1" w:semiHidden="0" w:uiPriority="70" w:unhideWhenUsed="0"/>
-    <w:lsdException w:name="Colorful Shading Accent 1" w:semiHidden="0" w:uiPriority="71" w:unhideWhenUsed="0"/>
-    <w:lsdException w:name="Colorful List Accent 1" w:semiHidden="0" w:uiPriority="72" w:unhideWhenUsed="0"/>
-    <w:lsdException w:name="Colorful Grid Accent 1" w:semiHidden="0" w:uiPriority="73" w:unhideWhenUsed="0"/>
-    <w:lsdException w:name="Light Shading Accent 2" w:semiHidden="0" w:uiPriority="60" w:unhideWhenUsed="0"/>
-    <w:lsdException w:name="Light List Accent 2" w:semiHidden="0" w:uiPriority="61" w:unhideWhenUsed="0"/>
-    <w:lsdException w:name="Light Grid Accent 2" w:semiHidden="0" w:uiPriority="62" w:unhideWhenUsed="0"/>
-    <w:lsdException w:name="Medium Shading 1 Accent 2" w:semiHidden="0" w:uiPriority="63" w:unhideWhenUsed="0"/>
-    <w:lsdException w:name="Medium Shading 2 Accent 2" w:semiHidden="0" w:uiPriority="64" w:unhideWhenUsed="0"/>
-    <w:lsdException w:name="Medium List 1 Accent 2" w:semiHidden="0" w:uiPriority="65" w:unhideWhenUsed="0"/>
-    <w:lsdException w:name="Medium List 2 Accent 2" w:semiHidden="0" w:uiPriority="66" w:unhideWhenUsed="0"/>
-    <w:lsdException w:name="Medium Grid 1 Accent 2" w:semiHidden="0" w:uiPriority="67" w:unhideWhenUsed="0"/>
-    <w:lsdException w:name="Medium Grid 2 Accent 2" w:semiHidden="0" w:uiPriority="68" w:unhideWhenUsed="0"/>
-    <w:lsdException w:name="Medium Grid 3 Accent 2" w:semiHidden="0" w:uiPriority="69" w:unhideWhenUsed="0"/>
-    <w:lsdException w:name="Dark List Accent 2" w:semiHidden="0" w:uiPriority="70" w:unhideWhenUsed="0"/>
-    <w:lsdException w:name="Colorful Shading Accent 2" w:semiHidden="0" w:uiPriority="71" w:unhideWhenUsed="0"/>
-    <w:lsdException w:name="Colorful List Accent 2" w:semiHidden="0" w:uiPriority="72" w:unhideWhenUsed="0"/>
-    <w:lsdException w:name="Colorful Grid Accent 2" w:semiHidden="0" w:uiPriority="73" w:unhideWhenUsed="0"/>
-    <w:lsdException w:name="Light Shading Accent 3" w:semiHidden="0" w:uiPriority="60" w:unhideWhenUsed="0"/>
-    <w:lsdException w:name="Light List Accent 3" w:semiHidden="0" w:uiPriority="61" w:unhideWhenUsed="0"/>
-    <w:lsdException w:name="Light Grid Accent 3" w:semiHidden="0" w:uiPriority="62" w:unhideWhenUsed="0"/>
-    <w:lsdException w:name="Medium Shading 1 Accent 3" w:semiHidden="0" w:uiPriority="63" w:unhideWhenUsed="0"/>
-    <w:lsdException w:name="Medium Shading 2 Accent 3" w:semiHidden="0" w:uiPriority="64" w:unhideWhenUsed="0"/>
-    <w:lsdException w:name="Medium List 1 Accent 3" w:semiHidden="0" w:uiPriority="65" w:unhideWhenUsed="0"/>
-    <w:lsdException w:name="Medium List 2 Accent 3" w:semiHidden="0" w:uiPriority="66" w:unhideWhenUsed="0"/>
-    <w:lsdException w:name="Medium Grid 1 Accent 3" w:semiHidden="0" w:uiPriority="67" w:unhideWhenUsed="0"/>
-    <w:lsdException w:name="Medium Grid 2 Accent 3" w:semiHidden="0" w:uiPriority="68" w:unhideWhenUsed="0"/>
-    <w:lsdException w:name="Medium Grid 3 Accent 3" w:semiHidden="0" w:uiPriority="69" w:unhideWhenUsed="0"/>
-    <w:lsdException w:name="Dark List Accent 3" w:semiHidden="0" w:uiPriority="70" w:unhideWhenUsed="0"/>
-    <w:lsdException w:name="Colorful Shading Accent 3" w:semiHidden="0" w:uiPriority="71" w:unhideWhenUsed="0"/>
-    <w:lsdException w:name="Colorful List Accent 3" w:semiHidden="0" w:uiPriority="72" w:unhideWhenUsed="0"/>
-    <w:lsdException w:name="Colorful Grid Accent 3" w:semiHidden="0" w:uiPriority="73" w:unhideWhenUsed="0"/>
-    <w:lsdException w:name="Light Shading Accent 4" w:semiHidden="0" w:uiPriority="60" w:unhideWhenUsed="0"/>
-    <w:lsdException w:name="Light List Accent 4" w:semiHidden="0" w:uiPriority="61" w:unhideWhenUsed="0"/>
-    <w:lsdException w:name="Light Grid Accent 4" w:semiHidden="0" w:uiPriority="62" w:unhideWhenUsed="0"/>
-    <w:lsdException w:name="Medium Shading 1 Accent 4" w:semiHidden="0" w:uiPriority="63" w:unhideWhenUsed="0"/>
-    <w:lsdException w:name="Medium Shading 2 Accent 4" w:semiHidden="0" w:uiPriority="64" w:unhideWhenUsed="0"/>
-    <w:lsdException w:name="Medium List 1 Accent 4" w:semiHidden="0" w:uiPriority="65" w:unhideWhenUsed="0"/>
-    <w:lsdException w:name="Medium List 2 Accent 4" w:semiHidden="0" w:uiPriority="66" w:unhideWhenUsed="0"/>
-    <w:lsdException w:name="Medium Grid 1 Accent 4" w:semiHidden="0" w:uiPriority="67" w:unhideWhenUsed="0"/>
-    <w:lsdException w:name="Medium Grid 2 Accent 4" w:semiHidden="0" w:uiPriority="68" w:unhideWhenUsed="0"/>
-    <w:lsdException w:name="Medium Grid 3 Accent 4" w:semiHidden="0" w:uiPriority="69" w:unhideWhenUsed="0"/>
-    <w:lsdException w:name="Dark List Accent 4" w:semiHidden="0" w:uiPriority="70" w:unhideWhenUsed="0"/>
-    <w:lsdException w:name="Colorful Shading Accent 4" w:semiHidden="0" w:uiPriority="71" w:unhideWhenUsed="0"/>
-    <w:lsdException w:name="Colorful List Accent 4" w:semiHidden="0" w:uiPriority="72" w:unhideWhenUsed="0"/>
-    <w:lsdException w:name="Colorful Grid Accent 4" w:semiHidden="0" w:uiPriority="73" w:unhideWhenUsed="0"/>
-    <w:lsdException w:name="Light Shading Accent 5" w:semiHidden="0" w:uiPriority="60" w:unhideWhenUsed="0"/>
-    <w:lsdException w:name="Light List Accent 5" w:semiHidden="0" w:uiPriority="61" w:unhideWhenUsed="0"/>
-    <w:lsdException w:name="Light Grid Accent 5" w:semiHidden="0" w:uiPriority="62" w:unhideWhenUsed="0"/>
-    <w:lsdException w:name="Medium Shading 1 Accent 5" w:semiHidden="0" w:uiPriority="63" w:unhideWhenUsed="0"/>
-    <w:lsdException w:name="Medium Shading 2 Accent 5" w:semiHidden="0" w:uiPriority="64" w:unhideWhenUsed="0"/>
-    <w:lsdException w:name="Medium List 1 Accent 5" w:semiHidden="0" w:uiPriority="65" w:unhideWhenUsed="0"/>
-    <w:lsdException w:name="Medium List 2 Accent 5" w:semiHidden="0" w:uiPriority="66" w:unhideWhenUsed="0"/>
-    <w:lsdException w:name="Medium Grid 1 Accent 5" w:semiHidden="0" w:uiPriority="67" w:unhideWhenUsed="0"/>
-    <w:lsdException w:name="Medium Grid 2 Accent 5" w:semiHidden="0" w:uiPriority="68" w:unhideWhenUsed="0"/>
-    <w:lsdException w:name="Medium Grid 3 Accent 5" w:semiHidden="0" w:uiPriority="69" w:unhideWhenUsed="0"/>
-    <w:lsdException w:name="Dark List Accent 5" w:semiHidden="0" w:uiPriority="70" w:unhideWhenUsed="0"/>
-    <w:lsdException w:name="Colorful Shading Accent 5" w:semiHidden="0" w:uiPriority="71" w:unhideWhenUsed="0"/>
-    <w:lsdException w:name="Colorful List Accent 5" w:semiHidden="0" w:uiPriority="72" w:unhideWhenUsed="0"/>
-    <w:lsdException w:name="Colorful Grid Accent 5" w:semiHidden="0" w:uiPriority="73" w:unhideWhenUsed="0"/>
-    <w:lsdException w:name="Light Shading Accent 6" w:semiHidden="0" w:uiPriority="60" w:unhideWhenUsed="0"/>
-    <w:lsdException w:name="Light List Accent 6" w:semiHidden="0" w:uiPriority="61" w:unhideWhenUsed="0"/>
-    <w:lsdException w:name="Light Grid Accent 6" w:semiHidden="0" w:uiPriority="62" w:unhideWhenUsed="0"/>
-    <w:lsdException w:name="Medium Shading 1 Accent 6" w:semiHidden="0" w:uiPriority="63" w:unhideWhenUsed="0"/>
-    <w:lsdException w:name="Medium Shading 2 Accent 6" w:semiHidden="0" w:uiPriority="64" w:unhideWhenUsed="0"/>
-    <w:lsdException w:name="Medium List 1 Accent 6" w:semiHidden="0" w:uiPriority="65" w:unhideWhenUsed="0"/>
-    <w:lsdException w:name="Medium List 2 Accent 6" w:semiHidden="0" w:uiPriority="66" w:unhideWhenUsed="0"/>
-    <w:lsdException w:name="Medium Grid 1 Accent 6" w:semiHidden="0" w:uiPriority="67" w:unhideWhenUsed="0"/>
-    <w:lsdException w:name="Medium Grid 2 Accent 6" w:semiHidden="0" w:uiPriority="68" w:unhideWhenUsed="0"/>
-    <w:lsdException w:name="Medium Grid 3 Accent 6" w:semiHidden="0" w:uiPriority="69" w:unhideWhenUsed="0"/>
-    <w:lsdException w:name="Dark List Accent 6" w:semiHidden="0" w:uiPriority="70" w:unhideWhenUsed="0"/>
-    <w:lsdException w:name="Colorful Shading Accent 6" w:semiHidden="0" w:uiPriority="71" w:unhideWhenUsed="0"/>
-    <w:lsdException w:name="Colorful List Accent 6" w:semiHidden="0" w:uiPriority="72" w:unhideWhenUsed="0"/>
-    <w:lsdException w:name="Colorful Grid Accent 6" w:semiHidden="0" w:uiPriority="73" w:unhideWhenUsed="0"/>
-    <w:lsdException w:name="Subtle Emphasis" w:semiHidden="0" w:uiPriority="19" w:unhideWhenUsed="0" w:qFormat="1"/>
-    <w:lsdException w:name="Intense Emphasis" w:semiHidden="0" w:uiPriority="21" w:unhideWhenUsed="0" w:qFormat="1"/>
-    <w:lsdException w:name="Subtle Reference" w:semiHidden="0" w:uiPriority="31" w:unhideWhenUsed="0" w:qFormat="1"/>
-    <w:lsdException w:name="Intense Reference" w:semiHidden="0" w:uiPriority="32" w:unhideWhenUsed="0" w:qFormat="1"/>
-    <w:lsdException w:name="Book Title" w:semiHidden="0" w:uiPriority="33" w:unhideWhenUsed="0" w:qFormat="1"/>
-    <w:lsdException w:name="Bibliography" w:uiPriority="37"/>
-    <w:lsdException w:name="TOC Heading" w:uiPriority="39" w:qFormat="1"/>
+  <w:latentStyles w:defLockedState="0" w:defUIPriority="99" w:defSemiHidden="0" w:defUnhideWhenUsed="0" w:defQFormat="0" w:count="382">
+    <w:lsdException w:name="Normal" w:uiPriority="0" w:qFormat="1"/>
+    <w:lsdException w:name="heading 1" w:uiPriority="9" w:qFormat="1"/>
+    <w:lsdException w:name="heading 2" w:semiHidden="1" w:uiPriority="9" w:unhideWhenUsed="1" w:qFormat="1"/>
+    <w:lsdException w:name="heading 3" w:semiHidden="1" w:uiPriority="9" w:unhideWhenUsed="1" w:qFormat="1"/>
+    <w:lsdException w:name="heading 4" w:semiHidden="1" w:uiPriority="9" w:unhideWhenUsed="1" w:qFormat="1"/>
+    <w:lsdException w:name="heading 5" w:semiHidden="1" w:uiPriority="9" w:unhideWhenUsed="1" w:qFormat="1"/>
+    <w:lsdException w:name="heading 6" w:semiHidden="1" w:uiPriority="9" w:unhideWhenUsed="1" w:qFormat="1"/>
+    <w:lsdException w:name="heading 7" w:semiHidden="1" w:uiPriority="9" w:unhideWhenUsed="1" w:qFormat="1"/>
+    <w:lsdException w:name="heading 8" w:semiHidden="1" w:uiPriority="9" w:unhideWhenUsed="1" w:qFormat="1"/>
+    <w:lsdException w:name="heading 9" w:semiHidden="1" w:uiPriority="9" w:unhideWhenUsed="1" w:qFormat="1"/>
+    <w:lsdException w:name="index 1" w:semiHidden="1" w:unhideWhenUsed="1"/>
+    <w:lsdException w:name="index 2" w:semiHidden="1" w:unhideWhenUsed="1"/>
+    <w:lsdException w:name="index 3" w:semiHidden="1" w:unhideWhenUsed="1"/>
+    <w:lsdException w:name="index 4" w:semiHidden="1" w:unhideWhenUsed="1"/>
+    <w:lsdException w:name="index 5" w:semiHidden="1" w:unhideWhenUsed="1"/>
+    <w:lsdException w:name="index 6" w:semiHidden="1" w:unhideWhenUsed="1"/>
+    <w:lsdException w:name="index 7" w:semiHidden="1" w:unhideWhenUsed="1"/>
+    <w:lsdException w:name="index 8" w:semiHidden="1" w:unhideWhenUsed="1"/>
+    <w:lsdException w:name="index 9" w:semiHidden="1" w:unhideWhenUsed="1"/>
+    <w:lsdException w:name="toc 1" w:semiHidden="1" w:uiPriority="39" w:unhideWhenUsed="1"/>
+    <w:lsdException w:name="toc 2" w:semiHidden="1" w:uiPriority="39" w:unhideWhenUsed="1"/>
+    <w:lsdException w:name="toc 3" w:semiHidden="1" w:uiPriority="39" w:unhideWhenUsed="1"/>
+    <w:lsdException w:name="toc 4" w:semiHidden="1" w:uiPriority="39" w:unhideWhenUsed="1"/>
+    <w:lsdException w:name="toc 5" w:semiHidden="1" w:uiPriority="39" w:unhideWhenUsed="1"/>
+    <w:lsdException w:name="toc 6" w:semiHidden="1" w:uiPriority="39" w:unhideWhenUsed="1"/>
+    <w:lsdException w:name="toc 7" w:semiHidden="1" w:uiPriority="39" w:unhideWhenUsed="1"/>
+    <w:lsdException w:name="toc 8" w:semiHidden="1" w:uiPriority="39" w:unhideWhenUsed="1"/>
+    <w:lsdException w:name="toc 9" w:semiHidden="1" w:uiPriority="39" w:unhideWhenUsed="1"/>
+    <w:lsdException w:name="Normal Indent" w:semiHidden="1" w:unhideWhenUsed="1"/>
+    <w:lsdException w:name="footnote text" w:semiHidden="1" w:unhideWhenUsed="1"/>
+    <w:lsdException w:name="annotation text" w:semiHidden="1" w:unhideWhenUsed="1"/>
+    <w:lsdException w:name="header" w:semiHidden="1" w:unhideWhenUsed="1"/>
+    <w:lsdException w:name="footer" w:semiHidden="1" w:unhideWhenUsed="1"/>
+    <w:lsdException w:name="index heading" w:semiHidden="1" w:unhideWhenUsed="1"/>
+    <w:lsdException w:name="caption" w:semiHidden="1" w:uiPriority="35" w:unhideWhenUsed="1" w:qFormat="1"/>
+    <w:lsdException w:name="table of figures" w:semiHidden="1" w:unhideWhenUsed="1"/>
+    <w:lsdException w:name="envelope address" w:semiHidden="1" w:unhideWhenUsed="1"/>
+    <w:lsdException w:name="envelope return" w:semiHidden="1" w:unhideWhenUsed="1"/>
+    <w:lsdException w:name="footnote reference" w:semiHidden="1" w:unhideWhenUsed="1"/>
+    <w:lsdException w:name="annotation reference" w:semiHidden="1" w:unhideWhenUsed="1"/>
+    <w:lsdException w:name="line number" w:semiHidden="1" w:unhideWhenUsed="1"/>
+    <w:lsdException w:name="page number" w:semiHidden="1" w:unhideWhenUsed="1"/>
+    <w:lsdException w:name="endnote reference" w:semiHidden="1" w:unhideWhenUsed="1"/>
+    <w:lsdException w:name="endnote text" w:semiHidden="1" w:unhideWhenUsed="1"/>
+    <w:lsdException w:name="table of authorities" w:semiHidden="1" w:unhideWhenUsed="1"/>
+    <w:lsdException w:name="macro" w:semiHidden="1" w:unhideWhenUsed="1"/>
+    <w:lsdException w:name="toa heading" w:semiHidden="1" w:unhideWhenUsed="1"/>
+    <w:lsdException w:name="List" w:semiHidden="1" w:unhideWhenUsed="1"/>
+    <w:lsdException w:name="List Bullet" w:semiHidden="1" w:unhideWhenUsed="1"/>
+    <w:lsdException w:name="List Number" w:semiHidden="1" w:unhideWhenUsed="1"/>
+    <w:lsdException w:name="List 2" w:semiHidden="1" w:unhideWhenUsed="1"/>
+    <w:lsdException w:name="List 3" w:semiHidden="1" w:unhideWhenUsed="1"/>
+    <w:lsdException w:name="List 4" w:semiHidden="1" w:unhideWhenUsed="1"/>
+    <w:lsdException w:name="List 5" w:semiHidden="1" w:unhideWhenUsed="1"/>
+    <w:lsdException w:name="List Bullet 2" w:semiHidden="1" w:unhideWhenUsed="1"/>
+    <w:lsdException w:name="List Bullet 3" w:semiHidden="1" w:unhideWhenUsed="1"/>
+    <w:lsdException w:name="List Bullet 4" w:semiHidden="1" w:unhideWhenUsed="1"/>
+    <w:lsdException w:name="List Bullet 5" w:semiHidden="1" w:unhideWhenUsed="1"/>
+    <w:lsdException w:name="List Number 2" w:semiHidden="1" w:unhideWhenUsed="1"/>
+    <w:lsdException w:name="List Number 3" w:semiHidden="1" w:unhideWhenUsed="1"/>
+    <w:lsdException w:name="List Number 4" w:semiHidden="1" w:unhideWhenUsed="1"/>
+    <w:lsdException w:name="List Number 5" w:semiHidden="1" w:unhideWhenUsed="1"/>
+    <w:lsdException w:name="Title" w:uiPriority="10" w:qFormat="1"/>
+    <w:lsdException w:name="Closing" w:semiHidden="1" w:unhideWhenUsed="1"/>
+    <w:lsdException w:name="Signature" w:semiHidden="1" w:unhideWhenUsed="1"/>
+    <w:lsdException w:name="Default Paragraph Font" w:semiHidden="1" w:uiPriority="1" w:unhideWhenUsed="1"/>
+    <w:lsdException w:name="Body Text" w:semiHidden="1" w:unhideWhenUsed="1"/>
+    <w:lsdException w:name="Body Text Indent" w:semiHidden="1" w:unhideWhenUsed="1"/>
+    <w:lsdException w:name="List Continue" w:semiHidden="1" w:unhideWhenUsed="1"/>
+    <w:lsdException w:name="List Continue 2" w:semiHidden="1" w:unhideWhenUsed="1"/>
+    <w:lsdException w:name="List Continue 3" w:semiHidden="1" w:unhideWhenUsed="1"/>
+    <w:lsdException w:name="List Continue 4" w:semiHidden="1" w:unhideWhenUsed="1"/>
+    <w:lsdException w:name="List Continue 5" w:semiHidden="1" w:unhideWhenUsed="1"/>
+    <w:lsdException w:name="Message Header" w:semiHidden="1" w:unhideWhenUsed="1"/>
+    <w:lsdException w:name="Subtitle" w:uiPriority="11" w:qFormat="1"/>
+    <w:lsdException w:name="Salutation" w:semiHidden="1" w:unhideWhenUsed="1"/>
+    <w:lsdException w:name="Date" w:semiHidden="1" w:unhideWhenUsed="1"/>
+    <w:lsdException w:name="Body Text First Indent" w:semiHidden="1" w:unhideWhenUsed="1"/>
+    <w:lsdException w:name="Body Text First Indent 2" w:semiHidden="1" w:unhideWhenUsed="1"/>
+    <w:lsdException w:name="Note Heading" w:semiHidden="1" w:unhideWhenUsed="1"/>
+    <w:lsdException w:name="Body Text 2" w:semiHidden="1" w:unhideWhenUsed="1"/>
+    <w:lsdException w:name="Body Text 3" w:semiHidden="1" w:unhideWhenUsed="1"/>
+    <w:lsdException w:name="Body Text Indent 2" w:semiHidden="1" w:unhideWhenUsed="1"/>
+    <w:lsdException w:name="Body Text Indent 3" w:semiHidden="1" w:unhideWhenUsed="1"/>
+    <w:lsdException w:name="Block Text" w:semiHidden="1" w:unhideWhenUsed="1"/>
+    <w:lsdException w:name="Hyperlink" w:semiHidden="1" w:unhideWhenUsed="1"/>
+    <w:lsdException w:name="FollowedHyperlink" w:semiHidden="1" w:unhideWhenUsed="1"/>
+    <w:lsdException w:name="Strong" w:uiPriority="22" w:qFormat="1"/>
+    <w:lsdException w:name="Emphasis" w:uiPriority="20" w:qFormat="1"/>
+    <w:lsdException w:name="Document Map" w:semiHidden="1" w:unhideWhenUsed="1"/>
+    <w:lsdException w:name="Plain Text" w:semiHidden="1" w:unhideWhenUsed="1"/>
+    <w:lsdException w:name="E-mail Signature" w:semiHidden="1" w:unhideWhenUsed="1"/>
+    <w:lsdException w:name="HTML Top of Form" w:semiHidden="1" w:unhideWhenUsed="1"/>
+    <w:lsdException w:name="HTML Bottom of Form" w:semiHidden="1" w:unhideWhenUsed="1"/>
+    <w:lsdException w:name="Normal (Web)" w:semiHidden="1" w:unhideWhenUsed="1"/>
+    <w:lsdException w:name="HTML Acronym" w:semiHidden="1" w:unhideWhenUsed="1"/>
+    <w:lsdException w:name="HTML Address" w:semiHidden="1" w:unhideWhenUsed="1"/>
+    <w:lsdException w:name="HTML Cite" w:semiHidden="1" w:unhideWhenUsed="1"/>
+    <w:lsdException w:name="HTML Code" w:semiHidden="1" w:unhideWhenUsed="1"/>
+    <w:lsdException w:name="HTML Definition" w:semiHidden="1" w:unhideWhenUsed="1"/>
+    <w:lsdException w:name="HTML Keyboard" w:semiHidden="1" w:unhideWhenUsed="1"/>
+    <w:lsdException w:name="HTML Preformatted" w:semiHidden="1" w:unhideWhenUsed="1"/>
+    <w:lsdException w:name="HTML Sample" w:semiHidden="1" w:unhideWhenUsed="1"/>
+    <w:lsdException w:name="HTML Typewriter" w:semiHidden="1" w:unhideWhenUsed="1"/>
+    <w:lsdException w:name="HTML Variable" w:semiHidden="1" w:unhideWhenUsed="1"/>
+    <w:lsdException w:name="Normal Table" w:semiHidden="1" w:unhideWhenUsed="1"/>
+    <w:lsdException w:name="annotation subject" w:semiHidden="1" w:unhideWhenUsed="1"/>
+    <w:lsdException w:name="No List" w:semiHidden="1" w:unhideWhenUsed="1"/>
+    <w:lsdException w:name="Outline List 1" w:semiHidden="1" w:unhideWhenUsed="1"/>
+    <w:lsdException w:name="Outline List 2" w:semiHidden="1" w:unhideWhenUsed="1"/>
+    <w:lsdException w:name="Outline List 3" w:semiHidden="1" w:unhideWhenUsed="1"/>
+    <w:lsdException w:name="Table Simple 1" w:semiHidden="1" w:unhideWhenUsed="1"/>
+    <w:lsdException w:name="Table Simple 2" w:semiHidden="1" w:unhideWhenUsed="1"/>
+    <w:lsdException w:name="Table Simple 3" w:semiHidden="1" w:unhideWhenUsed="1"/>
+    <w:lsdException w:name="Table Classic 1" w:semiHidden="1" w:unhideWhenUsed="1"/>
+    <w:lsdException w:name="Table Classic 2" w:semiHidden="1" w:unhideWhenUsed="1"/>
+    <w:lsdException w:name="Table Classic 3" w:semiHidden="1" w:unhideWhenUsed="1"/>
+    <w:lsdException w:name="Table Classic 4" w:semiHidden="1" w:unhideWhenUsed="1"/>
+    <w:lsdException w:name="Table Colorful 1" w:semiHidden="1" w:unhideWhenUsed="1"/>
+    <w:lsdException w:name="Table Colorful 2" w:semiHidden="1" w:unhideWhenUsed="1"/>
+    <w:lsdException w:name="Table Colorful 3" w:semiHidden="1" w:unhideWhenUsed="1"/>
+    <w:lsdException w:name="Table Columns 1" w:semiHidden="1" w:unhideWhenUsed="1"/>
+    <w:lsdException w:name="Table Columns 2" w:semiHidden="1" w:unhideWhenUsed="1"/>
+    <w:lsdException w:name="Table Columns 3" w:semiHidden="1" w:unhideWhenUsed="1"/>
+    <w:lsdException w:name="Table Columns 4" w:semiHidden="1" w:unhideWhenUsed="1"/>
+    <w:lsdException w:name="Table Columns 5" w:semiHidden="1" w:unhideWhenUsed="1"/>
+    <w:lsdException w:name="Table Grid 1" w:semiHidden="1" w:unhideWhenUsed="1"/>
+    <w:lsdException w:name="Table Grid 2" w:semiHidden="1" w:unhideWhenUsed="1"/>
+    <w:lsdException w:name="Table Grid 3" w:semiHidden="1" w:unhideWhenUsed="1"/>
+    <w:lsdException w:name="Table Grid 4" w:semiHidden="1" w:unhideWhenUsed="1"/>
+    <w:lsdException w:name="Table Grid 5" w:semiHidden="1" w:unhideWhenUsed="1"/>
+    <w:lsdException w:name="Table Grid 6" w:semiHidden="1" w:unhideWhenUsed="1"/>
+    <w:lsdException w:name="Table Grid 7" w:semiHidden="1" w:unhideWhenUsed="1"/>
+    <w:lsdException w:name="Table Grid 8" w:semiHidden="1" w:unhideWhenUsed="1"/>
+    <w:lsdException w:name="Table List 1" w:semiHidden="1" w:unhideWhenUsed="1"/>
+    <w:lsdException w:name="Table List 2" w:semiHidden="1" w:unhideWhenUsed="1"/>
+    <w:lsdException w:name="Table List 3" w:semiHidden="1" w:unhideWhenUsed="1"/>
+    <w:lsdException w:name="Table List 4" w:semiHidden="1" w:unhideWhenUsed="1"/>
+    <w:lsdException w:name="Table List 5" w:semiHidden="1" w:unhideWhenUsed="1"/>
+    <w:lsdException w:name="Table List 6" w:semiHidden="1" w:unhideWhenUsed="1"/>
+    <w:lsdException w:name="Table List 7" w:semiHidden="1" w:unhideWhenUsed="1"/>
+    <w:lsdException w:name="Table List 8" w:semiHidden="1" w:unhideWhenUsed="1"/>
+    <w:lsdException w:name="Table 3D effects 1" w:semiHidden="1" w:unhideWhenUsed="1"/>
+    <w:lsdException w:name="Table 3D effects 2" w:semiHidden="1" w:unhideWhenUsed="1"/>
+    <w:lsdException w:name="Table 3D effects 3" w:semiHidden="1" w:unhideWhenUsed="1"/>
+    <w:lsdException w:name="Table Contemporary" w:semiHidden="1" w:unhideWhenUsed="1"/>
+    <w:lsdException w:name="Table Elegant" w:semiHidden="1" w:unhideWhenUsed="1"/>
+    <w:lsdException w:name="Table Professional" w:semiHidden="1" w:unhideWhenUsed="1"/>
+    <w:lsdException w:name="Table Subtle 1" w:semiHidden="1" w:unhideWhenUsed="1"/>
+    <w:lsdException w:name="Table Subtle 2" w:semiHidden="1" w:unhideWhenUsed="1"/>
+    <w:lsdException w:name="Table Web 1" w:semiHidden="1" w:unhideWhenUsed="1"/>
+    <w:lsdException w:name="Table Web 2" w:semiHidden="1" w:unhideWhenUsed="1"/>
+    <w:lsdException w:name="Table Web 3" w:semiHidden="1" w:unhideWhenUsed="1"/>
+    <w:lsdException w:name="Balloon Text" w:semiHidden="1" w:unhideWhenUsed="1"/>
+    <w:lsdException w:name="Table Grid" w:uiPriority="39"/>
+    <w:lsdException w:name="Table Theme" w:semiHidden="1" w:unhideWhenUsed="1"/>
+    <w:lsdException w:name="Note Level 1" w:semiHidden="1" w:unhideWhenUsed="1"/>
+    <w:lsdException w:name="Note Level 2" w:semiHidden="1" w:unhideWhenUsed="1"/>
+    <w:lsdException w:name="Note Level 3" w:semiHidden="1" w:unhideWhenUsed="1"/>
+    <w:lsdException w:name="Note Level 4" w:semiHidden="1" w:unhideWhenUsed="1"/>
+    <w:lsdException w:name="Note Level 5" w:semiHidden="1" w:unhideWhenUsed="1"/>
+    <w:lsdException w:name="Note Level 6" w:semiHidden="1" w:unhideWhenUsed="1"/>
+    <w:lsdException w:name="Note Level 7" w:semiHidden="1" w:unhideWhenUsed="1"/>
+    <w:lsdException w:name="Note Level 8" w:semiHidden="1" w:unhideWhenUsed="1"/>
+    <w:lsdException w:name="Note Level 9" w:semiHidden="1" w:unhideWhenUsed="1"/>
+    <w:lsdException w:name="Placeholder Text" w:semiHidden="1"/>
+    <w:lsdException w:name="No Spacing" w:uiPriority="1" w:qFormat="1"/>
+    <w:lsdException w:name="Light Shading" w:uiPriority="60"/>
+    <w:lsdException w:name="Light List" w:uiPriority="61"/>
+    <w:lsdException w:name="Light Grid" w:uiPriority="62"/>
+    <w:lsdException w:name="Medium Shading 1" w:uiPriority="63"/>
+    <w:lsdException w:name="Medium Shading 2" w:uiPriority="64"/>
+    <w:lsdException w:name="Medium List 1" w:uiPriority="65"/>
+    <w:lsdException w:name="Medium List 2" w:uiPriority="66"/>
+    <w:lsdException w:name="Medium Grid 1" w:uiPriority="67"/>
+    <w:lsdException w:name="Medium Grid 2" w:uiPriority="68"/>
+    <w:lsdException w:name="Medium Grid 3" w:uiPriority="69"/>
+    <w:lsdException w:name="Dark List" w:uiPriority="70"/>
+    <w:lsdException w:name="Colorful Shading" w:uiPriority="71"/>
+    <w:lsdException w:name="Colorful List" w:uiPriority="72"/>
+    <w:lsdException w:name="Colorful Grid" w:uiPriority="73"/>
+    <w:lsdException w:name="Light Shading Accent 1" w:uiPriority="60"/>
+    <w:lsdException w:name="Light List Accent 1" w:uiPriority="61"/>
+    <w:lsdException w:name="Light Grid Accent 1" w:uiPriority="62"/>
+    <w:lsdException w:name="Medium Shading 1 Accent 1" w:uiPriority="63"/>
+    <w:lsdException w:name="Medium Shading 2 Accent 1" w:uiPriority="64"/>
+    <w:lsdException w:name="Medium List 1 Accent 1" w:uiPriority="65"/>
+    <w:lsdException w:name="Revision" w:semiHidden="1"/>
+    <w:lsdException w:name="List Paragraph" w:uiPriority="34" w:qFormat="1"/>
+    <w:lsdException w:name="Quote" w:uiPriority="29" w:qFormat="1"/>
+    <w:lsdException w:name="Intense Quote" w:uiPriority="30" w:qFormat="1"/>
+    <w:lsdException w:name="Medium List 2 Accent 1" w:uiPriority="66"/>
+    <w:lsdException w:name="Medium Grid 1 Accent 1" w:uiPriority="67"/>
+    <w:lsdException w:name="Medium Grid 2 Accent 1" w:uiPriority="68"/>
+    <w:lsdException w:name="Medium Grid 3 Accent 1" w:uiPriority="69"/>
+    <w:lsdException w:name="Dark List Accent 1" w:uiPriority="70"/>
+    <w:lsdException w:name="Colorful Shading Accent 1" w:uiPriority="71"/>
+    <w:lsdException w:name="Colorful List Accent 1" w:uiPriority="72"/>
+    <w:lsdException w:name="Colorful Grid Accent 1" w:uiPriority="73"/>
+    <w:lsdException w:name="Light Shading Accent 2" w:uiPriority="60"/>
+    <w:lsdException w:name="Light List Accent 2" w:uiPriority="61"/>
+    <w:lsdException w:name="Light Grid Accent 2" w:uiPriority="62"/>
+    <w:lsdException w:name="Medium Shading 1 Accent 2" w:uiPriority="63"/>
+    <w:lsdException w:name="Medium Shading 2 Accent 2" w:uiPriority="64"/>
+    <w:lsdException w:name="Medium List 1 Accent 2" w:uiPriority="65"/>
+    <w:lsdException w:name="Medium List 2 Accent 2" w:uiPriority="66"/>
+    <w:lsdException w:name="Medium Grid 1 Accent 2" w:uiPriority="67"/>
+    <w:lsdException w:name="Medium Grid 2 Accent 2" w:uiPriority="68"/>
+    <w:lsdException w:name="Medium Grid 3 Accent 2" w:uiPriority="69"/>
+    <w:lsdException w:name="Dark List Accent 2" w:uiPriority="70"/>
+    <w:lsdException w:name="Colorful Shading Accent 2" w:uiPriority="71"/>
+    <w:lsdException w:name="Colorful List Accent 2" w:uiPriority="72"/>
+    <w:lsdException w:name="Colorful Grid Accent 2" w:uiPriority="73"/>
+    <w:lsdException w:name="Light Shading Accent 3" w:uiPriority="60"/>
+    <w:lsdException w:name="Light List Accent 3" w:uiPriority="61"/>
+    <w:lsdException w:name="Light Grid Accent 3" w:uiPriority="62"/>
+    <w:lsdException w:name="Medium Shading 1 Accent 3" w:uiPriority="63"/>
+    <w:lsdException w:name="Medium Shading 2 Accent 3" w:uiPriority="64"/>
+    <w:lsdException w:name="Medium List 1 Accent 3" w:uiPriority="65"/>
+    <w:lsdException w:name="Medium List 2 Accent 3" w:uiPriority="66"/>
+    <w:lsdException w:name="Medium Grid 1 Accent 3" w:uiPriority="67"/>
+    <w:lsdException w:name="Medium Grid 2 Accent 3" w:uiPriority="68"/>
+    <w:lsdException w:name="Medium Grid 3 Accent 3" w:uiPriority="69"/>
+    <w:lsdException w:name="Dark List Accent 3" w:uiPriority="70"/>
+    <w:lsdException w:name="Colorful Shading Accent 3" w:uiPriority="71"/>
+    <w:lsdException w:name="Colorful List Accent 3" w:uiPriority="72"/>
+    <w:lsdException w:name="Colorful Grid Accent 3" w:uiPriority="73"/>
+    <w:lsdException w:name="Light Shading Accent 4" w:uiPriority="60"/>
+    <w:lsdException w:name="Light List Accent 4" w:uiPriority="61"/>
+    <w:lsdException w:name="Light Grid Accent 4" w:uiPriority="62"/>
+    <w:lsdException w:name="Medium Shading 1 Accent 4" w:uiPriority="63"/>
+    <w:lsdException w:name="Medium Shading 2 Accent 4" w:uiPriority="64"/>
+    <w:lsdException w:name="Medium List 1 Accent 4" w:uiPriority="65"/>
+    <w:lsdException w:name="Medium List 2 Accent 4" w:uiPriority="66"/>
+    <w:lsdException w:name="Medium Grid 1 Accent 4" w:uiPriority="67"/>
+    <w:lsdException w:name="Medium Grid 2 Accent 4" w:uiPriority="68"/>
+    <w:lsdException w:name="Medium Grid 3 Accent 4" w:uiPriority="69"/>
+    <w:lsdException w:name="Dark List Accent 4" w:uiPriority="70"/>
+    <w:lsdException w:name="Colorful Shading Accent 4" w:uiPriority="71"/>
+    <w:lsdException w:name="Colorful List Accent 4" w:uiPriority="72"/>
+    <w:lsdException w:name="Colorful Grid Accent 4" w:uiPriority="73"/>
+    <w:lsdException w:name="Light Shading Accent 5" w:uiPriority="60"/>
+    <w:lsdException w:name="Light List Accent 5" w:uiPriority="61"/>
+    <w:lsdException w:name="Light Grid Accent 5" w:uiPriority="62"/>
+    <w:lsdException w:name="Medium Shading 1 Accent 5" w:uiPriority="63"/>
+    <w:lsdException w:name="Medium Shading 2 Accent 5" w:uiPriority="64"/>
+    <w:lsdException w:name="Medium List 1 Accent 5" w:uiPriority="65"/>
+    <w:lsdException w:name="Medium List 2 Accent 5" w:uiPriority="66"/>
+    <w:lsdException w:name="Medium Grid 1 Accent 5" w:uiPriority="67"/>
+    <w:lsdException w:name="Medium Grid 2 Accent 5" w:uiPriority="68"/>
+    <w:lsdException w:name="Medium Grid 3 Accent 5" w:uiPriority="69"/>
+    <w:lsdException w:name="Dark List Accent 5" w:uiPriority="70"/>
+    <w:lsdException w:name="Colorful Shading Accent 5" w:uiPriority="71"/>
+    <w:lsdException w:name="Colorful List Accent 5" w:uiPriority="72"/>
+    <w:lsdException w:name="Colorful Grid Accent 5" w:uiPriority="73"/>
+    <w:lsdException w:name="Light Shading Accent 6" w:uiPriority="60"/>
+    <w:lsdException w:name="Light List Accent 6" w:uiPriority="61"/>
+    <w:lsdException w:name="Light Grid Accent 6" w:uiPriority="62"/>
+    <w:lsdException w:name="Medium Shading 1 Accent 6" w:uiPriority="63"/>
+    <w:lsdException w:name="Medium Shading 2 Accent 6" w:uiPriority="64"/>
+    <w:lsdException w:name="Medium List 1 Accent 6" w:uiPriority="65"/>
+    <w:lsdException w:name="Medium List 2 Accent 6" w:uiPriority="66"/>
+    <w:lsdException w:name="Medium Grid 1 Accent 6" w:uiPriority="67"/>
+    <w:lsdException w:name="Medium Grid 2 Accent 6" w:uiPriority="68"/>
+    <w:lsdException w:name="Medium Grid 3 Accent 6" w:uiPriority="69"/>
+    <w:lsdException w:name="Dark List Accent 6" w:uiPriority="70"/>
+    <w:lsdException w:name="Colorful Shading Accent 6" w:uiPriority="71"/>
+    <w:lsdException w:name="Colorful List Accent 6" w:uiPriority="72"/>
+    <w:lsdException w:name="Colorful Grid Accent 6" w:uiPriority="73"/>
+    <w:lsdException w:name="Subtle Emphasis" w:uiPriority="19" w:qFormat="1"/>
+    <w:lsdException w:name="Intense Emphasis" w:uiPriority="21" w:qFormat="1"/>
+    <w:lsdException w:name="Subtle Reference" w:uiPriority="31" w:qFormat="1"/>
+    <w:lsdException w:name="Intense Reference" w:uiPriority="32" w:qFormat="1"/>
+    <w:lsdException w:name="Book Title" w:uiPriority="33" w:qFormat="1"/>
+    <w:lsdException w:name="Bibliography" w:semiHidden="1" w:uiPriority="37" w:unhideWhenUsed="1"/>
+    <w:lsdException w:name="TOC Heading" w:semiHidden="1" w:uiPriority="39" w:unhideWhenUsed="1" w:qFormat="1"/>
+    <w:lsdException w:name="Plain Table 1" w:uiPriority="41"/>
+    <w:lsdException w:name="Plain Table 2" w:uiPriority="42"/>
+    <w:lsdException w:name="Plain Table 3" w:uiPriority="43"/>
+    <w:lsdException w:name="Plain Table 4" w:uiPriority="44"/>
+    <w:lsdException w:name="Plain Table 5" w:uiPriority="45"/>
+    <w:lsdException w:name="Grid Table Light" w:uiPriority="40"/>
+    <w:lsdException w:name="Grid Table 1 Light" w:uiPriority="46"/>
+    <w:lsdException w:name="Grid Table 2" w:uiPriority="47"/>
+    <w:lsdException w:name="Grid Table 3" w:uiPriority="48"/>
+    <w:lsdException w:name="Grid Table 4" w:uiPriority="49"/>
+    <w:lsdException w:name="Grid Table 5 Dark" w:uiPriority="50"/>
+    <w:lsdException w:name="Grid Table 6 Colorful" w:uiPriority="51"/>
+    <w:lsdException w:name="Grid Table 7 Colorful" w:uiPriority="52"/>
+    <w:lsdException w:name="Grid Table 1 Light Accent 1" w:uiPriority="46"/>
+    <w:lsdException w:name="Grid Table 2 Accent 1" w:uiPriority="47"/>
+    <w:lsdException w:name="Grid Table 3 Accent 1" w:uiPriority="48"/>
+    <w:lsdException w:name="Grid Table 4 Accent 1" w:uiPriority="49"/>
+    <w:lsdException w:name="Grid Table 5 Dark Accent 1" w:uiPriority="50"/>
+    <w:lsdException w:name="Grid Table 6 Colorful Accent 1" w:uiPriority="51"/>
+    <w:lsdException w:name="Grid Table 7 Colorful Accent 1" w:uiPriority="52"/>
+    <w:lsdException w:name="Grid Table 1 Light Accent 2" w:uiPriority="46"/>
+    <w:lsdException w:name="Grid Table 2 Accent 2" w:uiPriority="47"/>
+    <w:lsdException w:name="Grid Table 3 Accent 2" w:uiPriority="48"/>
+    <w:lsdException w:name="Grid Table 4 Accent 2" w:uiPriority="49"/>
+    <w:lsdException w:name="Grid Table 5 Dark Accent 2" w:uiPriority="50"/>
+    <w:lsdException w:name="Grid Table 6 Colorful Accent 2" w:uiPriority="51"/>
+    <w:lsdException w:name="Grid Table 7 Colorful Accent 2" w:uiPriority="52"/>
+    <w:lsdException w:name="Grid Table 1 Light Accent 3" w:uiPriority="46"/>
+    <w:lsdException w:name="Grid Table 2 Accent 3" w:uiPriority="47"/>
+    <w:lsdException w:name="Grid Table 3 Accent 3" w:uiPriority="48"/>
+    <w:lsdException w:name="Grid Table 4 Accent 3" w:uiPriority="49"/>
+    <w:lsdException w:name="Grid Table 5 Dark Accent 3" w:uiPriority="50"/>
+    <w:lsdException w:name="Grid Table 6 Colorful Accent 3" w:uiPriority="51"/>
+    <w:lsdException w:name="Grid Table 7 Colorful Accent 3" w:uiPriority="52"/>
+    <w:lsdException w:name="Grid Table 1 Light Accent 4" w:uiPriority="46"/>
+    <w:lsdException w:name="Grid Table 2 Accent 4" w:uiPriority="47"/>
+    <w:lsdException w:name="Grid Table 3 Accent 4" w:uiPriority="48"/>
+    <w:lsdException w:name="Grid Table 4 Accent 4" w:uiPriority="49"/>
+    <w:lsdException w:name="Grid Table 5 Dark Accent 4" w:uiPriority="50"/>
+    <w:lsdException w:name="Grid Table 6 Colorful Accent 4" w:uiPriority="51"/>
+    <w:lsdException w:name="Grid Table 7 Colorful Accent 4" w:uiPriority="52"/>
+    <w:lsdException w:name="Grid Table 1 Light Accent 5" w:uiPriority="46"/>
+    <w:lsdException w:name="Grid Table 2 Accent 5" w:uiPriority="47"/>
+    <w:lsdException w:name="Grid Table 3 Accent 5" w:uiPriority="48"/>
+    <w:lsdException w:name="Grid Table 4 Accent 5" w:uiPriority="49"/>
+    <w:lsdException w:name="Grid Table 5 Dark Accent 5" w:uiPriority="50"/>
+    <w:lsdException w:name="Grid Table 6 Colorful Accent 5" w:uiPriority="51"/>
+    <w:lsdException w:name="Grid Table 7 Colorful Accent 5" w:uiPriority="52"/>
+    <w:lsdException w:name="Grid Table 1 Light Accent 6" w:uiPriority="46"/>
+    <w:lsdException w:name="Grid Table 2 Accent 6" w:uiPriority="47"/>
+    <w:lsdException w:name="Grid Table 3 Accent 6" w:uiPriority="48"/>
+    <w:lsdException w:name="Grid Table 4 Accent 6" w:uiPriority="49"/>
+    <w:lsdException w:name="Grid Table 5 Dark Accent 6" w:uiPriority="50"/>
+    <w:lsdException w:name="Grid Table 6 Colorful Accent 6" w:uiPriority="51"/>
+    <w:lsdException w:name="Grid Table 7 Colorful Accent 6" w:uiPriority="52"/>
+    <w:lsdException w:name="List Table 1 Light" w:uiPriority="46"/>
+    <w:lsdException w:name="List Table 2" w:uiPriority="47"/>
+    <w:lsdException w:name="List Table 3" w:uiPriority="48"/>
+    <w:lsdException w:name="List Table 4" w:uiPriority="49"/>
+    <w:lsdException w:name="List Table 5 Dark" w:uiPriority="50"/>
+    <w:lsdException w:name="List Table 6 Colorful" w:uiPriority="51"/>
+    <w:lsdException w:name="List Table 7 Colorful" w:uiPriority="52"/>
+    <w:lsdException w:name="List Table 1 Light Accent 1" w:uiPriority="46"/>
+    <w:lsdException w:name="List Table 2 Accent 1" w:uiPriority="47"/>
+    <w:lsdException w:name="List Table 3 Accent 1" w:uiPriority="48"/>
+    <w:lsdException w:name="List Table 4 Accent 1" w:uiPriority="49"/>
+    <w:lsdException w:name="List Table 5 Dark Accent 1" w:uiPriority="50"/>
+    <w:lsdException w:name="List Table 6 Colorful Accent 1" w:uiPriority="51"/>
+    <w:lsdException w:name="List Table 7 Colorful Accent 1" w:uiPriority="52"/>
+    <w:lsdException w:name="List Table 1 Light Accent 2" w:uiPriority="46"/>
+    <w:lsdException w:name="List Table 2 Accent 2" w:uiPriority="47"/>
+    <w:lsdException w:name="List Table 3 Accent 2" w:uiPriority="48"/>
+    <w:lsdException w:name="List Table 4 Accent 2" w:uiPriority="49"/>
+    <w:lsdException w:name="List Table 5 Dark Accent 2" w:uiPriority="50"/>
+    <w:lsdException w:name="List Table 6 Colorful Accent 2" w:uiPriority="51"/>
+    <w:lsdException w:name="List Table 7 Colorful Accent 2" w:uiPriority="52"/>
+    <w:lsdException w:name="List Table 1 Light Accent 3" w:uiPriority="46"/>
+    <w:lsdException w:name="List Table 2 Accent 3" w:uiPriority="47"/>
+    <w:lsdException w:name="List Table 3 Accent 3" w:uiPriority="48"/>
+    <w:lsdException w:name="List Table 4 Accent 3" w:uiPriority="49"/>
+    <w:lsdException w:name="List Table 5 Dark Accent 3" w:uiPriority="50"/>
+    <w:lsdException w:name="List Table 6 Colorful Accent 3" w:uiPriority="51"/>
+    <w:lsdException w:name="List Table 7 Colorful Accent 3" w:uiPriority="52"/>
+    <w:lsdException w:name="List Table 1 Light Accent 4" w:uiPriority="46"/>
+    <w:lsdException w:name="List Table 2 Accent 4" w:uiPriority="47"/>
+    <w:lsdException w:name="List Table 3 Accent 4" w:uiPriority="48"/>
+    <w:lsdException w:name="List Table 4 Accent 4" w:uiPriority="49"/>
+    <w:lsdException w:name="List Table 5 Dark Accent 4" w:uiPriority="50"/>
+    <w:lsdException w:name="List Table 6 Colorful Accent 4" w:uiPriority="51"/>
+    <w:lsdException w:name="List Table 7 Colorful Accent 4" w:uiPriority="52"/>
+    <w:lsdException w:name="List Table 1 Light Accent 5" w:uiPriority="46"/>
+    <w:lsdException w:name="List Table 2 Accent 5" w:uiPriority="47"/>
+    <w:lsdException w:name="List Table 3 Accent 5" w:uiPriority="48"/>
+    <w:lsdException w:name="List Table 4 Accent 5" w:uiPriority="49"/>
+    <w:lsdException w:name="List Table 5 Dark Accent 5" w:uiPriority="50"/>
+    <w:lsdException w:name="List Table 6 Colorful Accent 5" w:uiPriority="51"/>
+    <w:lsdException w:name="List Table 7 Colorful Accent 5" w:uiPriority="52"/>
+    <w:lsdException w:name="List Table 1 Light Accent 6" w:uiPriority="46"/>
+    <w:lsdException w:name="List Table 2 Accent 6" w:uiPriority="47"/>
+    <w:lsdException w:name="List Table 3 Accent 6" w:uiPriority="48"/>
+    <w:lsdException w:name="List Table 4 Accent 6" w:uiPriority="49"/>
+    <w:lsdException w:name="List Table 5 Dark Accent 6" w:uiPriority="50"/>
+    <w:lsdException w:name="List Table 6 Colorful Accent 6" w:uiPriority="51"/>
+    <w:lsdException w:name="List Table 7 Colorful Accent 6" w:uiPriority="52"/>
+    <w:lsdException w:name="Mention" w:semiHidden="1" w:unhideWhenUsed="1"/>
+    <w:lsdException w:name="Smart Hyperlink" w:semiHidden="1" w:unhideWhenUsed="1"/>
   </w:latentStyles>
   <w:style w:type="paragraph" w:default="1" w:styleId="Normal">
     <w:name w:val="Normal"/>
@@ -2395,7 +2972,7 @@
   <a:extraClrSchemeLst/>
   <a:extLst>
     <a:ext uri="{05A4C25C-085E-4340-85A3-A5531E510DB2}">
-      <thm15:themeFamily xmlns:thm15="http://schemas.microsoft.com/office/thememl/2012/main" xmlns="" name="Office Theme" id="{62F939B6-93AF-4DB8-9C6B-D6C7DFDC589F}" vid="{4A3C46E8-61CC-4603-A589-7422A47A8E4A}"/>
+      <thm15:themeFamily xmlns:thm15="http://schemas.microsoft.com/office/thememl/2012/main" name="Office Theme" id="{62F939B6-93AF-4DB8-9C6B-D6C7DFDC589F}" vid="{4A3C46E8-61CC-4603-A589-7422A47A8E4A}"/>
     </a:ext>
   </a:extLst>
 </a:theme>

</xml_diff>

<commit_message>
last thursday work in office
</commit_message>
<xml_diff>
--- a/HW7/HW7_worddoc.docx
+++ b/HW7/HW7_worddoc.docx
@@ -102,7 +102,27 @@
           <w:sz w:val="32"/>
           <w:szCs w:val="32"/>
         </w:rPr>
-        <w:t>Write everything up</w:t>
+        <w:t xml:space="preserve">Question #2 for </w:t>
+      </w:r>
+      <w:proofErr w:type="spellStart"/>
+      <w:r>
+        <w:rPr>
+          <w:rFonts w:ascii="Cambria" w:hAnsi="Cambria" w:cs="Times"/>
+          <w:color w:val="000000"/>
+          <w:sz w:val="32"/>
+          <w:szCs w:val="32"/>
+        </w:rPr>
+        <w:t>sarah</w:t>
+      </w:r>
+      <w:proofErr w:type="spellEnd"/>
+      <w:r>
+        <w:rPr>
+          <w:rFonts w:ascii="Cambria" w:hAnsi="Cambria" w:cs="Times"/>
+          <w:color w:val="000000"/>
+          <w:sz w:val="32"/>
+          <w:szCs w:val="32"/>
+        </w:rPr>
+        <w:t>: why not resolving the M2 and S2 tides?</w:t>
       </w:r>
     </w:p>
     <w:p>
@@ -131,7 +151,7 @@
           <w:sz w:val="32"/>
           <w:szCs w:val="32"/>
         </w:rPr>
-        <w:t>Look at class slides to see if has more helpful information</w:t>
+        <w:t>Write everything up</w:t>
       </w:r>
     </w:p>
     <w:p>
@@ -160,12 +180,44 @@
           <w:sz w:val="32"/>
           <w:szCs w:val="32"/>
         </w:rPr>
+        <w:t>Look at class slides to see if has more helpful information</w:t>
+      </w:r>
+    </w:p>
+    <w:p>
+      <w:pPr>
+        <w:pStyle w:val="ListParagraph"/>
+        <w:widowControl w:val="0"/>
+        <w:numPr>
+          <w:ilvl w:val="0"/>
+          <w:numId w:val="3"/>
+        </w:numPr>
+        <w:autoSpaceDE w:val="0"/>
+        <w:autoSpaceDN w:val="0"/>
+        <w:adjustRightInd w:val="0"/>
+        <w:spacing w:after="240" w:line="360" w:lineRule="atLeast"/>
+        <w:rPr>
+          <w:rFonts w:ascii="Cambria" w:hAnsi="Cambria" w:cs="Times"/>
+          <w:strike/>
+          <w:color w:val="000000"/>
+          <w:sz w:val="32"/>
+          <w:szCs w:val="32"/>
+        </w:rPr>
+      </w:pPr>
+      <w:r>
+        <w:rPr>
+          <w:rFonts w:ascii="Cambria" w:hAnsi="Cambria" w:cs="Times"/>
+          <w:strike/>
+          <w:color w:val="000000"/>
+          <w:sz w:val="32"/>
+          <w:szCs w:val="32"/>
+        </w:rPr>
         <w:t xml:space="preserve">A little confused about when/where I want to use </w:t>
       </w:r>
       <w:proofErr w:type="spellStart"/>
       <w:r>
         <w:rPr>
           <w:rFonts w:ascii="Cambria" w:hAnsi="Cambria" w:cs="Times"/>
+          <w:strike/>
           <w:color w:val="000000"/>
           <w:sz w:val="32"/>
           <w:szCs w:val="32"/>
@@ -176,6 +228,7 @@
       <w:r>
         <w:rPr>
           <w:rFonts w:ascii="Cambria" w:hAnsi="Cambria" w:cs="Times"/>
+          <w:strike/>
           <w:color w:val="000000"/>
           <w:sz w:val="32"/>
           <w:szCs w:val="32"/>
@@ -314,8 +367,6 @@
           <w:color w:val="000000"/>
         </w:rPr>
       </w:pPr>
-      <w:bookmarkStart w:id="0" w:name="_GoBack"/>
-      <w:bookmarkEnd w:id="0"/>
       <w:r>
         <w:rPr>
           <w:rFonts w:ascii="Cambria" w:hAnsi="Cambria" w:cs="Times"/>
@@ -722,6 +773,7 @@
           <w:sz w:val="32"/>
           <w:szCs w:val="32"/>
         </w:rPr>
+        <w:lastRenderedPageBreak/>
         <w:t xml:space="preserve">Verify </w:t>
       </w:r>
       <w:proofErr w:type="spellStart"/>
@@ -802,7 +854,6 @@
           <w:sz w:val="32"/>
           <w:szCs w:val="32"/>
         </w:rPr>
-        <w:lastRenderedPageBreak/>
         <w:t>Be atten</w:t>
       </w:r>
       <w:r>
@@ -1167,6 +1218,8 @@
           <w:color w:val="000000"/>
         </w:rPr>
       </w:pPr>
+      <w:bookmarkStart w:id="0" w:name="_GoBack"/>
+      <w:bookmarkEnd w:id="0"/>
       <w:r>
         <w:rPr>
           <w:rFonts w:ascii="Cambria" w:eastAsia="MS Mincho" w:hAnsi="Cambria" w:cs="MS Mincho"/>

</xml_diff>

<commit_message>
finished hw7 from home sunday night
</commit_message>
<xml_diff>
--- a/HW7/HW7_worddoc.docx
+++ b/HW7/HW7_worddoc.docx
@@ -1,6 +1,6 @@
 
 <file path=word/document.xml><?xml version="1.0" encoding="utf-8"?>
-<w:document xmlns:wpc="http://schemas.microsoft.com/office/word/2010/wordprocessingCanvas" xmlns:mo="http://schemas.microsoft.com/office/mac/office/2008/main" xmlns:mc="http://schemas.openxmlformats.org/markup-compatibility/2006" xmlns:mv="urn:schemas-microsoft-com:mac:vml" xmlns:o="urn:schemas-microsoft-com:office:office" xmlns:r="http://schemas.openxmlformats.org/officeDocument/2006/relationships" xmlns:m="http://schemas.openxmlformats.org/officeDocument/2006/math" xmlns:v="urn:schemas-microsoft-com:vml" xmlns:wp14="http://schemas.microsoft.com/office/word/2010/wordprocessingDrawing" xmlns:wp="http://schemas.openxmlformats.org/drawingml/2006/wordprocessingDrawing" xmlns:w10="urn:schemas-microsoft-com:office:word" xmlns:w="http://schemas.openxmlformats.org/wordprocessingml/2006/main" xmlns:w14="http://schemas.microsoft.com/office/word/2010/wordml" xmlns:w15="http://schemas.microsoft.com/office/word/2012/wordml" xmlns:wpg="http://schemas.microsoft.com/office/word/2010/wordprocessingGroup" xmlns:wpi="http://schemas.microsoft.com/office/word/2010/wordprocessingInk" xmlns:wne="http://schemas.microsoft.com/office/word/2006/wordml" xmlns:wps="http://schemas.microsoft.com/office/word/2010/wordprocessingShape" mc:Ignorable="w14 w15 wp14">
+<w:document xmlns:wpc="http://schemas.microsoft.com/office/word/2010/wordprocessingCanvas" xmlns:mo="http://schemas.microsoft.com/office/mac/office/2008/main" xmlns:mc="http://schemas.openxmlformats.org/markup-compatibility/2006" xmlns:mv="urn:schemas-microsoft-com:mac:vml" xmlns:o="urn:schemas-microsoft-com:office:office" xmlns:r="http://schemas.openxmlformats.org/officeDocument/2006/relationships" xmlns:m="http://schemas.openxmlformats.org/officeDocument/2006/math" xmlns:v="urn:schemas-microsoft-com:vml" xmlns:wp14="http://schemas.microsoft.com/office/word/2010/wordprocessingDrawing" xmlns:wp="http://schemas.openxmlformats.org/drawingml/2006/wordprocessingDrawing" xmlns:w10="urn:schemas-microsoft-com:office:word" xmlns:w="http://schemas.openxmlformats.org/wordprocessingml/2006/main" xmlns:w14="http://schemas.microsoft.com/office/word/2010/wordml" xmlns:wpg="http://schemas.microsoft.com/office/word/2010/wordprocessingGroup" xmlns:wpi="http://schemas.microsoft.com/office/word/2010/wordprocessingInk" xmlns:wne="http://schemas.microsoft.com/office/word/2006/wordml" xmlns:wps="http://schemas.microsoft.com/office/word/2010/wordprocessingShape" mc:Ignorable="w14 wp14">
   <w:body>
     <w:p>
       <w:pPr>
@@ -41,14 +41,16 @@
         <w:spacing w:after="240" w:line="360" w:lineRule="atLeast"/>
         <w:rPr>
           <w:rFonts w:ascii="Cambria" w:hAnsi="Cambria" w:cs="Times"/>
-          <w:color w:val="000000"/>
-          <w:sz w:val="32"/>
-          <w:szCs w:val="32"/>
-        </w:rPr>
-      </w:pPr>
-      <w:r>
-        <w:rPr>
-          <w:rFonts w:ascii="Cambria" w:hAnsi="Cambria" w:cs="Times"/>
+          <w:strike/>
+          <w:color w:val="000000"/>
+          <w:sz w:val="32"/>
+          <w:szCs w:val="32"/>
+        </w:rPr>
+      </w:pPr>
+      <w:r>
+        <w:rPr>
+          <w:rFonts w:ascii="Cambria" w:hAnsi="Cambria" w:cs="Times"/>
+          <w:strike/>
           <w:color w:val="000000"/>
           <w:sz w:val="32"/>
           <w:szCs w:val="32"/>
@@ -59,6 +61,7 @@
       <w:r>
         <w:rPr>
           <w:rFonts w:ascii="Cambria" w:hAnsi="Cambria" w:cs="Times"/>
+          <w:strike/>
           <w:color w:val="000000"/>
           <w:sz w:val="32"/>
           <w:szCs w:val="32"/>
@@ -69,6 +72,7 @@
       <w:r>
         <w:rPr>
           <w:rFonts w:ascii="Cambria" w:hAnsi="Cambria" w:cs="Times"/>
+          <w:strike/>
           <w:color w:val="000000"/>
           <w:sz w:val="32"/>
           <w:szCs w:val="32"/>
@@ -105,6 +109,7 @@
         <w:t xml:space="preserve">Question #2 for </w:t>
       </w:r>
       <w:proofErr w:type="spellStart"/>
+      <w:proofErr w:type="gramStart"/>
       <w:r>
         <w:rPr>
           <w:rFonts w:ascii="Cambria" w:hAnsi="Cambria" w:cs="Times"/>
@@ -115,6 +120,7 @@
         <w:t>sarah</w:t>
       </w:r>
       <w:proofErr w:type="spellEnd"/>
+      <w:proofErr w:type="gramEnd"/>
       <w:r>
         <w:rPr>
           <w:rFonts w:ascii="Cambria" w:hAnsi="Cambria" w:cs="Times"/>
@@ -428,17 +434,7 @@
           <w:sz w:val="32"/>
           <w:szCs w:val="32"/>
         </w:rPr>
-        <w:t>Retrieve the data, plot time series of sea water temperature (</w:t>
-      </w:r>
-      <w:proofErr w:type="spellStart"/>
-      <w:r>
-        <w:rPr>
-          <w:rFonts w:ascii="Cambria" w:hAnsi="Cambria" w:cs="Times"/>
-          <w:color w:val="000000"/>
-          <w:sz w:val="32"/>
-          <w:szCs w:val="32"/>
-        </w:rPr>
-        <w:t>T</w:t>
+        <w:t>Retrieve the data, plot time series of sea water temperature (T</w:t>
       </w:r>
       <w:r>
         <w:rPr>
@@ -450,7 +446,6 @@
         </w:rPr>
         <w:t>o</w:t>
       </w:r>
-      <w:proofErr w:type="spellEnd"/>
       <w:r>
         <w:rPr>
           <w:rFonts w:ascii="Cambria" w:hAnsi="Cambria" w:cs="Times"/>
@@ -977,12 +972,14 @@
         <w:spacing w:after="240" w:line="360" w:lineRule="atLeast"/>
         <w:rPr>
           <w:rFonts w:ascii="Cambria" w:hAnsi="Cambria" w:cs="Times"/>
-          <w:color w:val="000000"/>
-        </w:rPr>
-      </w:pPr>
-      <w:r>
-        <w:rPr>
-          <w:rFonts w:ascii="Cambria" w:hAnsi="Cambria" w:cs="Times"/>
+          <w:strike/>
+          <w:color w:val="000000"/>
+        </w:rPr>
+      </w:pPr>
+      <w:r>
+        <w:rPr>
+          <w:rFonts w:ascii="Cambria" w:hAnsi="Cambria" w:cs="Times"/>
+          <w:strike/>
           <w:color w:val="000000"/>
           <w:sz w:val="32"/>
           <w:szCs w:val="32"/>
@@ -1004,14 +1001,16 @@
         <w:spacing w:after="240" w:line="360" w:lineRule="atLeast"/>
         <w:rPr>
           <w:rFonts w:ascii="Cambria" w:hAnsi="Cambria" w:cs="Times"/>
-          <w:color w:val="000000"/>
-          <w:sz w:val="32"/>
-          <w:szCs w:val="32"/>
-        </w:rPr>
-      </w:pPr>
-      <w:r>
-        <w:rPr>
-          <w:rFonts w:ascii="Cambria" w:hAnsi="Cambria" w:cs="Times"/>
+          <w:strike/>
+          <w:color w:val="000000"/>
+          <w:sz w:val="32"/>
+          <w:szCs w:val="32"/>
+        </w:rPr>
+      </w:pPr>
+      <w:r>
+        <w:rPr>
+          <w:rFonts w:ascii="Cambria" w:hAnsi="Cambria" w:cs="Times"/>
+          <w:strike/>
           <w:color w:val="000000"/>
           <w:sz w:val="32"/>
           <w:szCs w:val="32"/>
@@ -1021,6 +1020,7 @@
       <w:r>
         <w:rPr>
           <w:rFonts w:ascii="Cambria" w:hAnsi="Cambria" w:cs="Times"/>
+          <w:strike/>
           <w:color w:val="000000"/>
           <w:sz w:val="32"/>
           <w:szCs w:val="32"/>
@@ -1031,6 +1031,7 @@
       <w:r>
         <w:rPr>
           <w:rFonts w:ascii="Cambria" w:hAnsi="Cambria" w:cs="Times"/>
+          <w:strike/>
           <w:color w:val="000000"/>
           <w:sz w:val="32"/>
           <w:szCs w:val="32"/>
@@ -1041,6 +1042,7 @@
       <w:r>
         <w:rPr>
           <w:rFonts w:ascii="Cambria" w:hAnsi="Cambria" w:cs="Times"/>
+          <w:strike/>
           <w:color w:val="000000"/>
           <w:sz w:val="32"/>
           <w:szCs w:val="32"/>
@@ -1051,6 +1053,7 @@
       <w:r>
         <w:rPr>
           <w:rFonts w:ascii="Cambria" w:hAnsi="Cambria" w:cs="Times"/>
+          <w:strike/>
           <w:color w:val="000000"/>
           <w:sz w:val="32"/>
           <w:szCs w:val="32"/>
@@ -1061,6 +1064,7 @@
       <w:r>
         <w:rPr>
           <w:rFonts w:ascii="Cambria" w:hAnsi="Cambria" w:cs="Times"/>
+          <w:strike/>
           <w:color w:val="000000"/>
           <w:sz w:val="32"/>
           <w:szCs w:val="32"/>
@@ -1082,14 +1086,16 @@
         <w:spacing w:after="240" w:line="360" w:lineRule="atLeast"/>
         <w:rPr>
           <w:rFonts w:ascii="Cambria" w:hAnsi="Cambria" w:cs="Times"/>
-          <w:color w:val="000000"/>
-          <w:sz w:val="32"/>
-          <w:szCs w:val="32"/>
-        </w:rPr>
-      </w:pPr>
-      <w:r>
-        <w:rPr>
-          <w:rFonts w:ascii="Cambria" w:hAnsi="Cambria" w:cs="Times"/>
+          <w:strike/>
+          <w:color w:val="000000"/>
+          <w:sz w:val="32"/>
+          <w:szCs w:val="32"/>
+        </w:rPr>
+      </w:pPr>
+      <w:r>
+        <w:rPr>
+          <w:rFonts w:ascii="Cambria" w:hAnsi="Cambria" w:cs="Times"/>
+          <w:strike/>
           <w:color w:val="000000"/>
           <w:sz w:val="32"/>
           <w:szCs w:val="32"/>
@@ -1100,6 +1106,7 @@
       <w:r>
         <w:rPr>
           <w:rFonts w:ascii="Cambria" w:hAnsi="Cambria" w:cs="Times"/>
+          <w:strike/>
           <w:color w:val="000000"/>
           <w:sz w:val="32"/>
           <w:szCs w:val="32"/>
@@ -1110,6 +1117,7 @@
       <w:r>
         <w:rPr>
           <w:rFonts w:ascii="Cambria" w:hAnsi="Cambria" w:cs="Times"/>
+          <w:strike/>
           <w:color w:val="000000"/>
           <w:sz w:val="32"/>
           <w:szCs w:val="32"/>
@@ -1160,6 +1168,7 @@
         <w:spacing w:after="240" w:line="360" w:lineRule="atLeast"/>
         <w:rPr>
           <w:rFonts w:ascii="Cambria" w:hAnsi="Cambria" w:cs="Times"/>
+          <w:strike/>
           <w:color w:val="000000"/>
         </w:rPr>
       </w:pPr>
@@ -1178,21 +1187,35 @@
         <w:spacing w:after="240" w:line="360" w:lineRule="atLeast"/>
         <w:rPr>
           <w:rFonts w:ascii="Cambria" w:hAnsi="Cambria" w:cs="Times"/>
-          <w:color w:val="000000"/>
-        </w:rPr>
-      </w:pPr>
-      <w:r>
-        <w:rPr>
-          <w:rFonts w:ascii="Cambria" w:hAnsi="Cambria" w:cs="Times"/>
-          <w:color w:val="000000"/>
-          <w:sz w:val="32"/>
-          <w:szCs w:val="32"/>
-        </w:rPr>
-        <w:t>What are the differences between the two spectra?</w:t>
+          <w:strike/>
+          <w:color w:val="000000"/>
+        </w:rPr>
+      </w:pPr>
+      <w:r>
+        <w:rPr>
+          <w:rFonts w:ascii="Cambria" w:hAnsi="Cambria" w:cs="Times"/>
+          <w:strike/>
+          <w:color w:val="000000"/>
+          <w:sz w:val="32"/>
+          <w:szCs w:val="32"/>
+        </w:rPr>
+        <w:t>What are the differences between the two spectra</w:t>
+      </w:r>
+      <w:proofErr w:type="gramStart"/>
+      <w:r>
+        <w:rPr>
+          <w:rFonts w:ascii="Cambria" w:hAnsi="Cambria" w:cs="Times"/>
+          <w:strike/>
+          <w:color w:val="000000"/>
+          <w:sz w:val="32"/>
+          <w:szCs w:val="32"/>
+        </w:rPr>
+        <w:t>?</w:t>
       </w:r>
       <w:r>
         <w:rPr>
           <w:rFonts w:ascii="MS Mincho" w:eastAsia="MS Mincho" w:hAnsi="MS Mincho" w:cs="MS Mincho"/>
+          <w:strike/>
           <w:color w:val="000000"/>
           <w:sz w:val="32"/>
           <w:szCs w:val="32"/>
@@ -1200,6 +1223,7 @@
         <w:t>  </w:t>
       </w:r>
+      <w:proofErr w:type="gramEnd"/>
     </w:p>
     <w:p>
       <w:pPr>
@@ -1215,14 +1239,14 @@
         <w:spacing w:after="240" w:line="360" w:lineRule="atLeast"/>
         <w:rPr>
           <w:rFonts w:ascii="Cambria" w:hAnsi="Cambria" w:cs="Times"/>
-          <w:color w:val="000000"/>
-        </w:rPr>
-      </w:pPr>
-      <w:bookmarkStart w:id="0" w:name="_GoBack"/>
-      <w:bookmarkEnd w:id="0"/>
+          <w:strike/>
+          <w:color w:val="000000"/>
+        </w:rPr>
+      </w:pPr>
       <w:r>
         <w:rPr>
           <w:rFonts w:ascii="Cambria" w:eastAsia="MS Mincho" w:hAnsi="Cambria" w:cs="MS Mincho"/>
+          <w:strike/>
           <w:color w:val="000000"/>
           <w:sz w:val="32"/>
           <w:szCs w:val="32"/>
@@ -1233,6 +1257,7 @@
       <w:r>
         <w:rPr>
           <w:rFonts w:ascii="Cambria" w:eastAsia="MS Mincho" w:hAnsi="Cambria" w:cs="MS Mincho"/>
+          <w:strike/>
           <w:color w:val="000000"/>
           <w:sz w:val="32"/>
           <w:szCs w:val="32"/>
@@ -1243,6 +1268,7 @@
       <w:r>
         <w:rPr>
           <w:rFonts w:ascii="Cambria" w:eastAsia="MS Mincho" w:hAnsi="Cambria" w:cs="MS Mincho"/>
+          <w:strike/>
           <w:color w:val="000000"/>
           <w:sz w:val="32"/>
           <w:szCs w:val="32"/>
@@ -1333,12 +1359,14 @@
         <w:spacing w:after="240" w:line="360" w:lineRule="atLeast"/>
         <w:rPr>
           <w:rFonts w:ascii="Cambria" w:hAnsi="Cambria" w:cs="Times"/>
-          <w:color w:val="000000"/>
-        </w:rPr>
-      </w:pPr>
-      <w:r>
-        <w:rPr>
-          <w:rFonts w:ascii="Cambria" w:hAnsi="Cambria" w:cs="Times"/>
+          <w:strike/>
+          <w:color w:val="000000"/>
+        </w:rPr>
+      </w:pPr>
+      <w:r>
+        <w:rPr>
+          <w:rFonts w:ascii="Cambria" w:hAnsi="Cambria" w:cs="Times"/>
+          <w:strike/>
           <w:color w:val="000000"/>
           <w:sz w:val="32"/>
           <w:szCs w:val="32"/>
@@ -1360,17 +1388,41 @@
         <w:spacing w:after="240" w:line="360" w:lineRule="atLeast"/>
         <w:rPr>
           <w:rFonts w:ascii="Cambria" w:hAnsi="Cambria" w:cs="Times"/>
-          <w:color w:val="000000"/>
-        </w:rPr>
-      </w:pPr>
-      <w:r>
-        <w:rPr>
-          <w:rFonts w:ascii="Cambria" w:hAnsi="Cambria" w:cs="Times"/>
-          <w:color w:val="000000"/>
-          <w:sz w:val="32"/>
-          <w:szCs w:val="32"/>
-        </w:rPr>
-        <w:t>What is highlighted by the variance preserving spectrum?</w:t>
+          <w:strike/>
+          <w:color w:val="000000"/>
+        </w:rPr>
+      </w:pPr>
+      <w:r>
+        <w:rPr>
+          <w:rFonts w:ascii="Cambria" w:hAnsi="Cambria" w:cs="Times"/>
+          <w:strike/>
+          <w:color w:val="000000"/>
+          <w:sz w:val="32"/>
+          <w:szCs w:val="32"/>
+        </w:rPr>
+        <w:t xml:space="preserve">What is highlighted by the </w:t>
+      </w:r>
+      <w:proofErr w:type="gramStart"/>
+      <w:r>
+        <w:rPr>
+          <w:rFonts w:ascii="Cambria" w:hAnsi="Cambria" w:cs="Times"/>
+          <w:strike/>
+          <w:color w:val="000000"/>
+          <w:sz w:val="32"/>
+          <w:szCs w:val="32"/>
+        </w:rPr>
+        <w:t>variance preserving</w:t>
+      </w:r>
+      <w:proofErr w:type="gramEnd"/>
+      <w:r>
+        <w:rPr>
+          <w:rFonts w:ascii="Cambria" w:hAnsi="Cambria" w:cs="Times"/>
+          <w:strike/>
+          <w:color w:val="000000"/>
+          <w:sz w:val="32"/>
+          <w:szCs w:val="32"/>
+        </w:rPr>
+        <w:t xml:space="preserve"> spectrum?</w:t>
       </w:r>
     </w:p>
     <w:p>
@@ -1387,12 +1439,14 @@
         <w:spacing w:after="240" w:line="360" w:lineRule="atLeast"/>
         <w:rPr>
           <w:rFonts w:ascii="Cambria" w:hAnsi="Cambria" w:cs="Times"/>
-          <w:color w:val="000000"/>
-        </w:rPr>
-      </w:pPr>
-      <w:r>
-        <w:rPr>
-          <w:rFonts w:ascii="Cambria" w:hAnsi="Cambria" w:cs="Times"/>
+          <w:strike/>
+          <w:color w:val="000000"/>
+        </w:rPr>
+      </w:pPr>
+      <w:r>
+        <w:rPr>
+          <w:rFonts w:ascii="Cambria" w:hAnsi="Cambria" w:cs="Times"/>
+          <w:strike/>
           <w:color w:val="000000"/>
           <w:sz w:val="32"/>
           <w:szCs w:val="32"/>
@@ -1494,12 +1548,15 @@
         <w:spacing w:after="240" w:line="360" w:lineRule="atLeast"/>
         <w:rPr>
           <w:rFonts w:ascii="Cambria" w:hAnsi="Cambria" w:cs="Times"/>
-          <w:color w:val="000000"/>
-        </w:rPr>
-      </w:pPr>
-      <w:r>
-        <w:rPr>
-          <w:rFonts w:ascii="Cambria" w:hAnsi="Cambria" w:cs="Times"/>
+          <w:strike/>
+          <w:color w:val="000000"/>
+        </w:rPr>
+      </w:pPr>
+      <w:bookmarkStart w:id="0" w:name="_GoBack"/>
+      <w:r>
+        <w:rPr>
+          <w:rFonts w:ascii="Cambria" w:hAnsi="Cambria" w:cs="Times"/>
+          <w:strike/>
           <w:color w:val="000000"/>
           <w:sz w:val="32"/>
           <w:szCs w:val="32"/>
@@ -1510,6 +1567,7 @@
       <w:r>
         <w:rPr>
           <w:rFonts w:ascii="Cambria" w:hAnsi="Cambria" w:cs="Times"/>
+          <w:strike/>
           <w:color w:val="000000"/>
           <w:sz w:val="32"/>
           <w:szCs w:val="32"/>
@@ -1520,6 +1578,7 @@
       <w:r>
         <w:rPr>
           <w:rFonts w:ascii="Cambria" w:hAnsi="Cambria" w:cs="Times"/>
+          <w:strike/>
           <w:color w:val="000000"/>
           <w:sz w:val="32"/>
           <w:szCs w:val="32"/>
@@ -1527,6 +1586,7 @@
         <w:t xml:space="preserve"> rather than the original data? </w:t>
       </w:r>
     </w:p>
+    <w:bookmarkEnd w:id="0"/>
     <w:p>
       <w:pPr>
         <w:rPr>
@@ -1577,21 +1637,21 @@
         <w:rPr>
           <w:rFonts w:ascii="Cambria" w:hAnsi="Cambria"/>
         </w:rPr>
-        <w:t>% or 1 cycle</w:t>
+        <w:t xml:space="preserve">% </w:t>
       </w:r>
       <w:proofErr w:type="gramStart"/>
       <w:r>
         <w:rPr>
           <w:rFonts w:ascii="Cambria" w:hAnsi="Cambria"/>
         </w:rPr>
-        <w:t>/(</w:t>
+        <w:t>or</w:t>
       </w:r>
       <w:proofErr w:type="gramEnd"/>
       <w:r>
         <w:rPr>
           <w:rFonts w:ascii="Cambria" w:hAnsi="Cambria"/>
         </w:rPr>
-        <w:t xml:space="preserve">2/1440) = 720 </w:t>
+        <w:t xml:space="preserve"> 1 cycle/(2/1440) = 720 </w:t>
       </w:r>
       <w:proofErr w:type="spellStart"/>
       <w:r>
@@ -1642,6 +1702,7 @@
         <w:t xml:space="preserve">% </w:t>
       </w:r>
       <w:proofErr w:type="spellStart"/>
+      <w:proofErr w:type="gramStart"/>
       <w:r>
         <w:rPr>
           <w:rFonts w:ascii="Cambria" w:hAnsi="Cambria"/>
@@ -1649,6 +1710,7 @@
         <w:t>delf</w:t>
       </w:r>
       <w:proofErr w:type="spellEnd"/>
+      <w:proofErr w:type="gramEnd"/>
       <w:r>
         <w:rPr>
           <w:rFonts w:ascii="Cambria" w:hAnsi="Cambria"/>
@@ -1663,270 +1725,250 @@
         <w:t>cpd</w:t>
       </w:r>
       <w:proofErr w:type="spellEnd"/>
+      <w:r>
+        <w:rPr>
+          <w:rFonts w:ascii="Cambria" w:hAnsi="Cambria"/>
+        </w:rPr>
+        <w:t xml:space="preserve">/(427.588 days/2) = 3.3677 </w:t>
+      </w:r>
+      <w:proofErr w:type="spellStart"/>
+      <w:r>
+        <w:rPr>
+          <w:rFonts w:ascii="Cambria" w:hAnsi="Cambria"/>
+        </w:rPr>
+        <w:t>cpd</w:t>
+      </w:r>
+      <w:proofErr w:type="spellEnd"/>
+    </w:p>
+    <w:p>
+      <w:pPr>
+        <w:rPr>
+          <w:rFonts w:ascii="Cambria" w:hAnsi="Cambria"/>
+        </w:rPr>
+      </w:pPr>
+      <w:r>
+        <w:rPr>
+          <w:rFonts w:ascii="Cambria" w:hAnsi="Cambria"/>
+        </w:rPr>
+        <w:t>%</w:t>
+      </w:r>
+    </w:p>
+    <w:p>
+      <w:pPr>
+        <w:rPr>
+          <w:rFonts w:ascii="Cambria" w:hAnsi="Cambria"/>
+        </w:rPr>
+      </w:pPr>
+      <w:r>
+        <w:rPr>
+          <w:rFonts w:ascii="Cambria" w:hAnsi="Cambria"/>
+        </w:rPr>
+        <w:t>% lowest frequency can resolve: 1 cycle per length of record</w:t>
+      </w:r>
+    </w:p>
+    <w:p>
+      <w:pPr>
+        <w:rPr>
+          <w:rFonts w:ascii="Cambria" w:hAnsi="Cambria"/>
+        </w:rPr>
+      </w:pPr>
+      <w:r>
+        <w:rPr>
+          <w:rFonts w:ascii="Cambria" w:hAnsi="Cambria"/>
+        </w:rPr>
+        <w:t xml:space="preserve">% </w:t>
+      </w:r>
       <w:proofErr w:type="gramStart"/>
       <w:r>
         <w:rPr>
           <w:rFonts w:ascii="Cambria" w:hAnsi="Cambria"/>
         </w:rPr>
-        <w:t>/(</w:t>
+        <w:t>length</w:t>
       </w:r>
       <w:proofErr w:type="gramEnd"/>
       <w:r>
         <w:rPr>
           <w:rFonts w:ascii="Cambria" w:hAnsi="Cambria"/>
         </w:rPr>
-        <w:t xml:space="preserve">427.588 days/2) = 3.3677 </w:t>
+        <w:t xml:space="preserve"> of record = 615727 minutes, so fundamental </w:t>
       </w:r>
       <w:proofErr w:type="spellStart"/>
       <w:r>
         <w:rPr>
           <w:rFonts w:ascii="Cambria" w:hAnsi="Cambria"/>
         </w:rPr>
+        <w:t>freq</w:t>
+      </w:r>
+      <w:proofErr w:type="spellEnd"/>
+      <w:r>
+        <w:rPr>
+          <w:rFonts w:ascii="Cambria" w:hAnsi="Cambria"/>
+        </w:rPr>
+        <w:t xml:space="preserve"> = 1/(615727) 1/mins</w:t>
+      </w:r>
+    </w:p>
+    <w:p>
+      <w:pPr>
+        <w:rPr>
+          <w:rFonts w:ascii="Cambria" w:hAnsi="Cambria"/>
+        </w:rPr>
+      </w:pPr>
+      <w:r>
+        <w:rPr>
+          <w:rFonts w:ascii="Cambria" w:hAnsi="Cambria"/>
+        </w:rPr>
+        <w:t xml:space="preserve">% in days: length of record = 427.588 days, so </w:t>
+      </w:r>
+      <w:proofErr w:type="spellStart"/>
+      <w:r>
+        <w:rPr>
+          <w:rFonts w:ascii="Cambria" w:hAnsi="Cambria"/>
+        </w:rPr>
+        <w:t>fundFreq</w:t>
+      </w:r>
+      <w:proofErr w:type="spellEnd"/>
+      <w:r>
+        <w:rPr>
+          <w:rFonts w:ascii="Cambria" w:hAnsi="Cambria"/>
+        </w:rPr>
+        <w:t xml:space="preserve"> = 1/427.588 1/days</w:t>
+      </w:r>
+    </w:p>
+    <w:p>
+      <w:pPr>
+        <w:rPr>
+          <w:rFonts w:ascii="Cambria" w:hAnsi="Cambria"/>
+        </w:rPr>
+      </w:pPr>
+      <w:r>
+        <w:rPr>
+          <w:rFonts w:ascii="Cambria" w:hAnsi="Cambria"/>
+        </w:rPr>
+        <w:t> </w:t>
+      </w:r>
+    </w:p>
+    <w:p>
+      <w:pPr>
+        <w:rPr>
+          <w:rFonts w:ascii="Cambria" w:hAnsi="Cambria"/>
+        </w:rPr>
+      </w:pPr>
+      <w:r>
+        <w:rPr>
+          <w:rFonts w:ascii="Cambria" w:hAnsi="Cambria"/>
+        </w:rPr>
+        <w:t>% For 16-day chunks:</w:t>
+      </w:r>
+    </w:p>
+    <w:p>
+      <w:pPr>
+        <w:rPr>
+          <w:rFonts w:ascii="Cambria" w:hAnsi="Cambria"/>
+        </w:rPr>
+      </w:pPr>
+      <w:r>
+        <w:rPr>
+          <w:rFonts w:ascii="Cambria" w:hAnsi="Cambria"/>
+        </w:rPr>
+        <w:t xml:space="preserve">% </w:t>
+      </w:r>
+      <w:proofErr w:type="spellStart"/>
+      <w:r>
+        <w:rPr>
+          <w:rFonts w:ascii="Cambria" w:hAnsi="Cambria"/>
+        </w:rPr>
+        <w:t>nyquist</w:t>
+      </w:r>
+      <w:proofErr w:type="spellEnd"/>
+      <w:r>
+        <w:rPr>
+          <w:rFonts w:ascii="Cambria" w:hAnsi="Cambria"/>
+        </w:rPr>
+        <w:t xml:space="preserve"> = 1 cycle per 2 minutes (0.5 cycle per minute)</w:t>
+      </w:r>
+    </w:p>
+    <w:p>
+      <w:pPr>
+        <w:rPr>
+          <w:rFonts w:ascii="Cambria" w:hAnsi="Cambria"/>
+        </w:rPr>
+      </w:pPr>
+      <w:r>
+        <w:rPr>
+          <w:rFonts w:ascii="Cambria" w:hAnsi="Cambria"/>
+        </w:rPr>
+        <w:t xml:space="preserve">% </w:t>
+      </w:r>
+      <w:proofErr w:type="gramStart"/>
+      <w:r>
+        <w:rPr>
+          <w:rFonts w:ascii="Cambria" w:hAnsi="Cambria"/>
+        </w:rPr>
+        <w:t>or</w:t>
+      </w:r>
+      <w:proofErr w:type="gramEnd"/>
+      <w:r>
+        <w:rPr>
+          <w:rFonts w:ascii="Cambria" w:hAnsi="Cambria"/>
+        </w:rPr>
+        <w:t xml:space="preserve"> 1 cycle/(2/1440) = 720 </w:t>
+      </w:r>
+      <w:proofErr w:type="spellStart"/>
+      <w:r>
+        <w:rPr>
+          <w:rFonts w:ascii="Cambria" w:hAnsi="Cambria"/>
+        </w:rPr>
         <w:t>cpd</w:t>
       </w:r>
       <w:proofErr w:type="spellEnd"/>
-    </w:p>
-    <w:p>
-      <w:pPr>
-        <w:rPr>
-          <w:rFonts w:ascii="Cambria" w:hAnsi="Cambria"/>
-        </w:rPr>
-      </w:pPr>
-      <w:r>
-        <w:rPr>
-          <w:rFonts w:ascii="Cambria" w:hAnsi="Cambria"/>
-        </w:rPr>
-        <w:t>%</w:t>
-      </w:r>
-    </w:p>
-    <w:p>
-      <w:pPr>
-        <w:rPr>
-          <w:rFonts w:ascii="Cambria" w:hAnsi="Cambria"/>
-        </w:rPr>
-      </w:pPr>
-      <w:r>
-        <w:rPr>
-          <w:rFonts w:ascii="Cambria" w:hAnsi="Cambria"/>
-        </w:rPr>
-        <w:t>% lowest frequency can resolve: 1 cycle per length of record</w:t>
-      </w:r>
-    </w:p>
-    <w:p>
-      <w:pPr>
-        <w:rPr>
-          <w:rFonts w:ascii="Cambria" w:hAnsi="Cambria"/>
-        </w:rPr>
-      </w:pPr>
-      <w:r>
-        <w:rPr>
-          <w:rFonts w:ascii="Cambria" w:hAnsi="Cambria"/>
-        </w:rPr>
-        <w:t xml:space="preserve">% length of record = 615727 minutes, so fundamental </w:t>
+      <w:r>
+        <w:rPr>
+          <w:rFonts w:ascii="Cambria" w:hAnsi="Cambria"/>
+        </w:rPr>
+        <w:t> </w:t>
+      </w:r>
+    </w:p>
+    <w:p>
+      <w:pPr>
+        <w:rPr>
+          <w:rFonts w:ascii="Cambria" w:hAnsi="Cambria"/>
+        </w:rPr>
+      </w:pPr>
+      <w:r>
+        <w:rPr>
+          <w:rFonts w:ascii="Cambria" w:hAnsi="Cambria"/>
+        </w:rPr>
+        <w:t xml:space="preserve">% </w:t>
       </w:r>
       <w:proofErr w:type="spellStart"/>
-      <w:r>
-        <w:rPr>
-          <w:rFonts w:ascii="Cambria" w:hAnsi="Cambria"/>
-        </w:rPr>
-        <w:t>freq</w:t>
+      <w:proofErr w:type="gramStart"/>
+      <w:r>
+        <w:rPr>
+          <w:rFonts w:ascii="Cambria" w:hAnsi="Cambria"/>
+        </w:rPr>
+        <w:t>delf</w:t>
       </w:r>
       <w:proofErr w:type="spellEnd"/>
-      <w:r>
-        <w:rPr>
-          <w:rFonts w:ascii="Cambria" w:hAnsi="Cambria"/>
-        </w:rPr>
-        <w:t xml:space="preserve"> = 1</w:t>
-      </w:r>
-      <w:proofErr w:type="gramStart"/>
-      <w:r>
-        <w:rPr>
-          <w:rFonts w:ascii="Cambria" w:hAnsi="Cambria"/>
-        </w:rPr>
-        <w:t>/(</w:t>
-      </w:r>
       <w:proofErr w:type="gramEnd"/>
       <w:r>
         <w:rPr>
           <w:rFonts w:ascii="Cambria" w:hAnsi="Cambria"/>
         </w:rPr>
-        <w:t>615727) 1/mins</w:t>
-      </w:r>
-    </w:p>
-    <w:p>
-      <w:pPr>
-        <w:rPr>
-          <w:rFonts w:ascii="Cambria" w:hAnsi="Cambria"/>
-        </w:rPr>
-      </w:pPr>
-      <w:r>
-        <w:rPr>
-          <w:rFonts w:ascii="Cambria" w:hAnsi="Cambria"/>
-        </w:rPr>
-        <w:t xml:space="preserve">% in days: length of record = 427.588 days, so </w:t>
+        <w:t xml:space="preserve"> = (720 </w:t>
       </w:r>
       <w:proofErr w:type="spellStart"/>
       <w:r>
         <w:rPr>
           <w:rFonts w:ascii="Cambria" w:hAnsi="Cambria"/>
         </w:rPr>
-        <w:t>fundFreq</w:t>
+        <w:t>cpd</w:t>
       </w:r>
       <w:proofErr w:type="spellEnd"/>
       <w:r>
         <w:rPr>
           <w:rFonts w:ascii="Cambria" w:hAnsi="Cambria"/>
         </w:rPr>
-        <w:t xml:space="preserve"> = 1/427.588 1/days</w:t>
-      </w:r>
-    </w:p>
-    <w:p>
-      <w:pPr>
-        <w:rPr>
-          <w:rFonts w:ascii="Cambria" w:hAnsi="Cambria"/>
-        </w:rPr>
-      </w:pPr>
-      <w:r>
-        <w:rPr>
-          <w:rFonts w:ascii="Cambria" w:hAnsi="Cambria"/>
-        </w:rPr>
-        <w:t> </w:t>
-      </w:r>
-    </w:p>
-    <w:p>
-      <w:pPr>
-        <w:rPr>
-          <w:rFonts w:ascii="Cambria" w:hAnsi="Cambria"/>
-        </w:rPr>
-      </w:pPr>
-      <w:r>
-        <w:rPr>
-          <w:rFonts w:ascii="Cambria" w:hAnsi="Cambria"/>
-        </w:rPr>
-        <w:t>% For 16-day chunks:</w:t>
-      </w:r>
-    </w:p>
-    <w:p>
-      <w:pPr>
-        <w:rPr>
-          <w:rFonts w:ascii="Cambria" w:hAnsi="Cambria"/>
-        </w:rPr>
-      </w:pPr>
-      <w:r>
-        <w:rPr>
-          <w:rFonts w:ascii="Cambria" w:hAnsi="Cambria"/>
-        </w:rPr>
-        <w:t xml:space="preserve">% </w:t>
-      </w:r>
-      <w:proofErr w:type="spellStart"/>
-      <w:r>
-        <w:rPr>
-          <w:rFonts w:ascii="Cambria" w:hAnsi="Cambria"/>
-        </w:rPr>
-        <w:t>nyquist</w:t>
-      </w:r>
-      <w:proofErr w:type="spellEnd"/>
-      <w:r>
-        <w:rPr>
-          <w:rFonts w:ascii="Cambria" w:hAnsi="Cambria"/>
-        </w:rPr>
-        <w:t xml:space="preserve"> = 1 cycle per 2 minutes (0.5 cycle per minute)</w:t>
-      </w:r>
-    </w:p>
-    <w:p>
-      <w:pPr>
-        <w:rPr>
-          <w:rFonts w:ascii="Cambria" w:hAnsi="Cambria"/>
-        </w:rPr>
-      </w:pPr>
-      <w:r>
-        <w:rPr>
-          <w:rFonts w:ascii="Cambria" w:hAnsi="Cambria"/>
-        </w:rPr>
-        <w:t>% or 1 cycle</w:t>
-      </w:r>
-      <w:proofErr w:type="gramStart"/>
-      <w:r>
-        <w:rPr>
-          <w:rFonts w:ascii="Cambria" w:hAnsi="Cambria"/>
-        </w:rPr>
-        <w:t>/(</w:t>
-      </w:r>
-      <w:proofErr w:type="gramEnd"/>
-      <w:r>
-        <w:rPr>
-          <w:rFonts w:ascii="Cambria" w:hAnsi="Cambria"/>
-        </w:rPr>
-        <w:t xml:space="preserve">2/1440) = 720 </w:t>
-      </w:r>
-      <w:proofErr w:type="spellStart"/>
-      <w:r>
-        <w:rPr>
-          <w:rFonts w:ascii="Cambria" w:hAnsi="Cambria"/>
-        </w:rPr>
-        <w:t>cpd</w:t>
-      </w:r>
-      <w:proofErr w:type="spellEnd"/>
-      <w:r>
-        <w:rPr>
-          <w:rFonts w:ascii="Cambria" w:hAnsi="Cambria"/>
-        </w:rPr>
-        <w:t> </w:t>
-      </w:r>
-    </w:p>
-    <w:p>
-      <w:pPr>
-        <w:rPr>
-          <w:rFonts w:ascii="Cambria" w:hAnsi="Cambria"/>
-        </w:rPr>
-      </w:pPr>
-      <w:r>
-        <w:rPr>
-          <w:rFonts w:ascii="Cambria" w:hAnsi="Cambria"/>
-        </w:rPr>
-        <w:t xml:space="preserve">% </w:t>
-      </w:r>
-      <w:proofErr w:type="spellStart"/>
-      <w:r>
-        <w:rPr>
-          <w:rFonts w:ascii="Cambria" w:hAnsi="Cambria"/>
-        </w:rPr>
-        <w:t>delf</w:t>
-      </w:r>
-      <w:proofErr w:type="spellEnd"/>
-      <w:r>
-        <w:rPr>
-          <w:rFonts w:ascii="Cambria" w:hAnsi="Cambria"/>
-        </w:rPr>
-        <w:t xml:space="preserve"> = (720 </w:t>
-      </w:r>
-      <w:proofErr w:type="spellStart"/>
-      <w:r>
-        <w:rPr>
-          <w:rFonts w:ascii="Cambria" w:hAnsi="Cambria"/>
-        </w:rPr>
-        <w:t>cpd</w:t>
-      </w:r>
-      <w:proofErr w:type="spellEnd"/>
-      <w:r>
-        <w:rPr>
-          <w:rFonts w:ascii="Cambria" w:hAnsi="Cambria"/>
-        </w:rPr>
-        <w:t>)</w:t>
-      </w:r>
-      <w:proofErr w:type="gramStart"/>
-      <w:r>
-        <w:rPr>
-          <w:rFonts w:ascii="Cambria" w:hAnsi="Cambria"/>
-        </w:rPr>
-        <w:t>/(</w:t>
-      </w:r>
-      <w:proofErr w:type="gramEnd"/>
-      <w:r>
-        <w:rPr>
-          <w:rFonts w:ascii="Cambria" w:hAnsi="Cambria"/>
-        </w:rPr>
-        <w:t xml:space="preserve">16/2) = 90 </w:t>
+        <w:t xml:space="preserve">)/(16/2) = 90 </w:t>
       </w:r>
       <w:proofErr w:type="spellStart"/>
       <w:r>
@@ -1989,7 +2031,7 @@
 </file>
 
 <file path=word/numbering.xml><?xml version="1.0" encoding="utf-8"?>
-<w:numbering xmlns:wpc="http://schemas.microsoft.com/office/word/2010/wordprocessingCanvas" xmlns:mo="http://schemas.microsoft.com/office/mac/office/2008/main" xmlns:mc="http://schemas.openxmlformats.org/markup-compatibility/2006" xmlns:mv="urn:schemas-microsoft-com:mac:vml" xmlns:o="urn:schemas-microsoft-com:office:office" xmlns:r="http://schemas.openxmlformats.org/officeDocument/2006/relationships" xmlns:m="http://schemas.openxmlformats.org/officeDocument/2006/math" xmlns:v="urn:schemas-microsoft-com:vml" xmlns:wp14="http://schemas.microsoft.com/office/word/2010/wordprocessingDrawing" xmlns:wp="http://schemas.openxmlformats.org/drawingml/2006/wordprocessingDrawing" xmlns:w10="urn:schemas-microsoft-com:office:word" xmlns:w="http://schemas.openxmlformats.org/wordprocessingml/2006/main" xmlns:w14="http://schemas.microsoft.com/office/word/2010/wordml" xmlns:w15="http://schemas.microsoft.com/office/word/2012/wordml" xmlns:wpg="http://schemas.microsoft.com/office/word/2010/wordprocessingGroup" xmlns:wpi="http://schemas.microsoft.com/office/word/2010/wordprocessingInk" xmlns:wne="http://schemas.microsoft.com/office/word/2006/wordml" xmlns:wps="http://schemas.microsoft.com/office/word/2010/wordprocessingShape" mc:Ignorable="w14 w15 wp14">
+<w:numbering xmlns:wpc="http://schemas.microsoft.com/office/word/2010/wordprocessingCanvas" xmlns:mo="http://schemas.microsoft.com/office/mac/office/2008/main" xmlns:mc="http://schemas.openxmlformats.org/markup-compatibility/2006" xmlns:mv="urn:schemas-microsoft-com:mac:vml" xmlns:o="urn:schemas-microsoft-com:office:office" xmlns:r="http://schemas.openxmlformats.org/officeDocument/2006/relationships" xmlns:m="http://schemas.openxmlformats.org/officeDocument/2006/math" xmlns:v="urn:schemas-microsoft-com:vml" xmlns:wp14="http://schemas.microsoft.com/office/word/2010/wordprocessingDrawing" xmlns:wp="http://schemas.openxmlformats.org/drawingml/2006/wordprocessingDrawing" xmlns:w10="urn:schemas-microsoft-com:office:word" xmlns:w="http://schemas.openxmlformats.org/wordprocessingml/2006/main" xmlns:w14="http://schemas.microsoft.com/office/word/2010/wordml" xmlns:wpg="http://schemas.microsoft.com/office/word/2010/wordprocessingGroup" xmlns:wpi="http://schemas.microsoft.com/office/word/2010/wordprocessingInk" xmlns:wne="http://schemas.microsoft.com/office/word/2006/wordml" xmlns:wps="http://schemas.microsoft.com/office/word/2010/wordprocessingShape" mc:Ignorable="w14 wp14">
   <w:abstractNum w:abstractNumId="0">
     <w:nsid w:val="19307013"/>
     <w:multiLevelType w:val="hybridMultilevel"/>
@@ -2292,7 +2334,7 @@
 </file>
 
 <file path=word/styles.xml><?xml version="1.0" encoding="utf-8"?>
-<w:styles xmlns:mc="http://schemas.openxmlformats.org/markup-compatibility/2006" xmlns:r="http://schemas.openxmlformats.org/officeDocument/2006/relationships" xmlns:w="http://schemas.openxmlformats.org/wordprocessingml/2006/main" xmlns:w14="http://schemas.microsoft.com/office/word/2010/wordml" xmlns:w15="http://schemas.microsoft.com/office/word/2012/wordml" mc:Ignorable="w14 w15">
+<w:styles xmlns:mc="http://schemas.openxmlformats.org/markup-compatibility/2006" xmlns:r="http://schemas.openxmlformats.org/officeDocument/2006/relationships" xmlns:w="http://schemas.openxmlformats.org/wordprocessingml/2006/main" xmlns:w14="http://schemas.microsoft.com/office/word/2010/wordml" mc:Ignorable="w14">
   <w:docDefaults>
     <w:rPrDefault>
       <w:rPr>
@@ -2304,389 +2346,378 @@
     </w:rPrDefault>
     <w:pPrDefault/>
   </w:docDefaults>
-  <w:latentStyles w:defLockedState="0" w:defUIPriority="99" w:defSemiHidden="0" w:defUnhideWhenUsed="0" w:defQFormat="0" w:count="382">
-    <w:lsdException w:name="Normal" w:uiPriority="0" w:qFormat="1"/>
-    <w:lsdException w:name="heading 1" w:uiPriority="9" w:qFormat="1"/>
-    <w:lsdException w:name="heading 2" w:semiHidden="1" w:uiPriority="9" w:unhideWhenUsed="1" w:qFormat="1"/>
-    <w:lsdException w:name="heading 3" w:semiHidden="1" w:uiPriority="9" w:unhideWhenUsed="1" w:qFormat="1"/>
-    <w:lsdException w:name="heading 4" w:semiHidden="1" w:uiPriority="9" w:unhideWhenUsed="1" w:qFormat="1"/>
-    <w:lsdException w:name="heading 5" w:semiHidden="1" w:uiPriority="9" w:unhideWhenUsed="1" w:qFormat="1"/>
-    <w:lsdException w:name="heading 6" w:semiHidden="1" w:uiPriority="9" w:unhideWhenUsed="1" w:qFormat="1"/>
-    <w:lsdException w:name="heading 7" w:semiHidden="1" w:uiPriority="9" w:unhideWhenUsed="1" w:qFormat="1"/>
-    <w:lsdException w:name="heading 8" w:semiHidden="1" w:uiPriority="9" w:unhideWhenUsed="1" w:qFormat="1"/>
-    <w:lsdException w:name="heading 9" w:semiHidden="1" w:uiPriority="9" w:unhideWhenUsed="1" w:qFormat="1"/>
-    <w:lsdException w:name="index 1" w:semiHidden="1" w:unhideWhenUsed="1"/>
-    <w:lsdException w:name="index 2" w:semiHidden="1" w:unhideWhenUsed="1"/>
-    <w:lsdException w:name="index 3" w:semiHidden="1" w:unhideWhenUsed="1"/>
-    <w:lsdException w:name="index 4" w:semiHidden="1" w:unhideWhenUsed="1"/>
-    <w:lsdException w:name="index 5" w:semiHidden="1" w:unhideWhenUsed="1"/>
-    <w:lsdException w:name="index 6" w:semiHidden="1" w:unhideWhenUsed="1"/>
-    <w:lsdException w:name="index 7" w:semiHidden="1" w:unhideWhenUsed="1"/>
-    <w:lsdException w:name="index 8" w:semiHidden="1" w:unhideWhenUsed="1"/>
-    <w:lsdException w:name="index 9" w:semiHidden="1" w:unhideWhenUsed="1"/>
-    <w:lsdException w:name="toc 1" w:semiHidden="1" w:uiPriority="39" w:unhideWhenUsed="1"/>
-    <w:lsdException w:name="toc 2" w:semiHidden="1" w:uiPriority="39" w:unhideWhenUsed="1"/>
-    <w:lsdException w:name="toc 3" w:semiHidden="1" w:uiPriority="39" w:unhideWhenUsed="1"/>
-    <w:lsdException w:name="toc 4" w:semiHidden="1" w:uiPriority="39" w:unhideWhenUsed="1"/>
-    <w:lsdException w:name="toc 5" w:semiHidden="1" w:uiPriority="39" w:unhideWhenUsed="1"/>
-    <w:lsdException w:name="toc 6" w:semiHidden="1" w:uiPriority="39" w:unhideWhenUsed="1"/>
-    <w:lsdException w:name="toc 7" w:semiHidden="1" w:uiPriority="39" w:unhideWhenUsed="1"/>
-    <w:lsdException w:name="toc 8" w:semiHidden="1" w:uiPriority="39" w:unhideWhenUsed="1"/>
-    <w:lsdException w:name="toc 9" w:semiHidden="1" w:uiPriority="39" w:unhideWhenUsed="1"/>
-    <w:lsdException w:name="Normal Indent" w:semiHidden="1" w:unhideWhenUsed="1"/>
-    <w:lsdException w:name="footnote text" w:semiHidden="1" w:unhideWhenUsed="1"/>
-    <w:lsdException w:name="annotation text" w:semiHidden="1" w:unhideWhenUsed="1"/>
-    <w:lsdException w:name="header" w:semiHidden="1" w:unhideWhenUsed="1"/>
-    <w:lsdException w:name="footer" w:semiHidden="1" w:unhideWhenUsed="1"/>
-    <w:lsdException w:name="index heading" w:semiHidden="1" w:unhideWhenUsed="1"/>
-    <w:lsdException w:name="caption" w:semiHidden="1" w:uiPriority="35" w:unhideWhenUsed="1" w:qFormat="1"/>
-    <w:lsdException w:name="table of figures" w:semiHidden="1" w:unhideWhenUsed="1"/>
-    <w:lsdException w:name="envelope address" w:semiHidden="1" w:unhideWhenUsed="1"/>
-    <w:lsdException w:name="envelope return" w:semiHidden="1" w:unhideWhenUsed="1"/>
-    <w:lsdException w:name="footnote reference" w:semiHidden="1" w:unhideWhenUsed="1"/>
-    <w:lsdException w:name="annotation reference" w:semiHidden="1" w:unhideWhenUsed="1"/>
-    <w:lsdException w:name="line number" w:semiHidden="1" w:unhideWhenUsed="1"/>
-    <w:lsdException w:name="page number" w:semiHidden="1" w:unhideWhenUsed="1"/>
-    <w:lsdException w:name="endnote reference" w:semiHidden="1" w:unhideWhenUsed="1"/>
-    <w:lsdException w:name="endnote text" w:semiHidden="1" w:unhideWhenUsed="1"/>
-    <w:lsdException w:name="table of authorities" w:semiHidden="1" w:unhideWhenUsed="1"/>
-    <w:lsdException w:name="macro" w:semiHidden="1" w:unhideWhenUsed="1"/>
-    <w:lsdException w:name="toa heading" w:semiHidden="1" w:unhideWhenUsed="1"/>
-    <w:lsdException w:name="List" w:semiHidden="1" w:unhideWhenUsed="1"/>
-    <w:lsdException w:name="List Bullet" w:semiHidden="1" w:unhideWhenUsed="1"/>
-    <w:lsdException w:name="List Number" w:semiHidden="1" w:unhideWhenUsed="1"/>
-    <w:lsdException w:name="List 2" w:semiHidden="1" w:unhideWhenUsed="1"/>
-    <w:lsdException w:name="List 3" w:semiHidden="1" w:unhideWhenUsed="1"/>
-    <w:lsdException w:name="List 4" w:semiHidden="1" w:unhideWhenUsed="1"/>
-    <w:lsdException w:name="List 5" w:semiHidden="1" w:unhideWhenUsed="1"/>
-    <w:lsdException w:name="List Bullet 2" w:semiHidden="1" w:unhideWhenUsed="1"/>
-    <w:lsdException w:name="List Bullet 3" w:semiHidden="1" w:unhideWhenUsed="1"/>
-    <w:lsdException w:name="List Bullet 4" w:semiHidden="1" w:unhideWhenUsed="1"/>
-    <w:lsdException w:name="List Bullet 5" w:semiHidden="1" w:unhideWhenUsed="1"/>
-    <w:lsdException w:name="List Number 2" w:semiHidden="1" w:unhideWhenUsed="1"/>
-    <w:lsdException w:name="List Number 3" w:semiHidden="1" w:unhideWhenUsed="1"/>
-    <w:lsdException w:name="List Number 4" w:semiHidden="1" w:unhideWhenUsed="1"/>
-    <w:lsdException w:name="List Number 5" w:semiHidden="1" w:unhideWhenUsed="1"/>
-    <w:lsdException w:name="Title" w:uiPriority="10" w:qFormat="1"/>
-    <w:lsdException w:name="Closing" w:semiHidden="1" w:unhideWhenUsed="1"/>
-    <w:lsdException w:name="Signature" w:semiHidden="1" w:unhideWhenUsed="1"/>
-    <w:lsdException w:name="Default Paragraph Font" w:semiHidden="1" w:uiPriority="1" w:unhideWhenUsed="1"/>
-    <w:lsdException w:name="Body Text" w:semiHidden="1" w:unhideWhenUsed="1"/>
-    <w:lsdException w:name="Body Text Indent" w:semiHidden="1" w:unhideWhenUsed="1"/>
-    <w:lsdException w:name="List Continue" w:semiHidden="1" w:unhideWhenUsed="1"/>
-    <w:lsdException w:name="List Continue 2" w:semiHidden="1" w:unhideWhenUsed="1"/>
-    <w:lsdException w:name="List Continue 3" w:semiHidden="1" w:unhideWhenUsed="1"/>
-    <w:lsdException w:name="List Continue 4" w:semiHidden="1" w:unhideWhenUsed="1"/>
-    <w:lsdException w:name="List Continue 5" w:semiHidden="1" w:unhideWhenUsed="1"/>
-    <w:lsdException w:name="Message Header" w:semiHidden="1" w:unhideWhenUsed="1"/>
-    <w:lsdException w:name="Subtitle" w:uiPriority="11" w:qFormat="1"/>
-    <w:lsdException w:name="Salutation" w:semiHidden="1" w:unhideWhenUsed="1"/>
-    <w:lsdException w:name="Date" w:semiHidden="1" w:unhideWhenUsed="1"/>
-    <w:lsdException w:name="Body Text First Indent" w:semiHidden="1" w:unhideWhenUsed="1"/>
-    <w:lsdException w:name="Body Text First Indent 2" w:semiHidden="1" w:unhideWhenUsed="1"/>
-    <w:lsdException w:name="Note Heading" w:semiHidden="1" w:unhideWhenUsed="1"/>
-    <w:lsdException w:name="Body Text 2" w:semiHidden="1" w:unhideWhenUsed="1"/>
-    <w:lsdException w:name="Body Text 3" w:semiHidden="1" w:unhideWhenUsed="1"/>
-    <w:lsdException w:name="Body Text Indent 2" w:semiHidden="1" w:unhideWhenUsed="1"/>
-    <w:lsdException w:name="Body Text Indent 3" w:semiHidden="1" w:unhideWhenUsed="1"/>
-    <w:lsdException w:name="Block Text" w:semiHidden="1" w:unhideWhenUsed="1"/>
-    <w:lsdException w:name="Hyperlink" w:semiHidden="1" w:unhideWhenUsed="1"/>
-    <w:lsdException w:name="FollowedHyperlink" w:semiHidden="1" w:unhideWhenUsed="1"/>
-    <w:lsdException w:name="Strong" w:uiPriority="22" w:qFormat="1"/>
-    <w:lsdException w:name="Emphasis" w:uiPriority="20" w:qFormat="1"/>
-    <w:lsdException w:name="Document Map" w:semiHidden="1" w:unhideWhenUsed="1"/>
-    <w:lsdException w:name="Plain Text" w:semiHidden="1" w:unhideWhenUsed="1"/>
-    <w:lsdException w:name="E-mail Signature" w:semiHidden="1" w:unhideWhenUsed="1"/>
-    <w:lsdException w:name="HTML Top of Form" w:semiHidden="1" w:unhideWhenUsed="1"/>
-    <w:lsdException w:name="HTML Bottom of Form" w:semiHidden="1" w:unhideWhenUsed="1"/>
-    <w:lsdException w:name="Normal (Web)" w:semiHidden="1" w:unhideWhenUsed="1"/>
-    <w:lsdException w:name="HTML Acronym" w:semiHidden="1" w:unhideWhenUsed="1"/>
-    <w:lsdException w:name="HTML Address" w:semiHidden="1" w:unhideWhenUsed="1"/>
-    <w:lsdException w:name="HTML Cite" w:semiHidden="1" w:unhideWhenUsed="1"/>
-    <w:lsdException w:name="HTML Code" w:semiHidden="1" w:unhideWhenUsed="1"/>
-    <w:lsdException w:name="HTML Definition" w:semiHidden="1" w:unhideWhenUsed="1"/>
-    <w:lsdException w:name="HTML Keyboard" w:semiHidden="1" w:unhideWhenUsed="1"/>
-    <w:lsdException w:name="HTML Preformatted" w:semiHidden="1" w:unhideWhenUsed="1"/>
-    <w:lsdException w:name="HTML Sample" w:semiHidden="1" w:unhideWhenUsed="1"/>
-    <w:lsdException w:name="HTML Typewriter" w:semiHidden="1" w:unhideWhenUsed="1"/>
-    <w:lsdException w:name="HTML Variable" w:semiHidden="1" w:unhideWhenUsed="1"/>
-    <w:lsdException w:name="Normal Table" w:semiHidden="1" w:unhideWhenUsed="1"/>
-    <w:lsdException w:name="annotation subject" w:semiHidden="1" w:unhideWhenUsed="1"/>
-    <w:lsdException w:name="No List" w:semiHidden="1" w:unhideWhenUsed="1"/>
-    <w:lsdException w:name="Outline List 1" w:semiHidden="1" w:unhideWhenUsed="1"/>
-    <w:lsdException w:name="Outline List 2" w:semiHidden="1" w:unhideWhenUsed="1"/>
-    <w:lsdException w:name="Outline List 3" w:semiHidden="1" w:unhideWhenUsed="1"/>
-    <w:lsdException w:name="Table Simple 1" w:semiHidden="1" w:unhideWhenUsed="1"/>
-    <w:lsdException w:name="Table Simple 2" w:semiHidden="1" w:unhideWhenUsed="1"/>
-    <w:lsdException w:name="Table Simple 3" w:semiHidden="1" w:unhideWhenUsed="1"/>
-    <w:lsdException w:name="Table Classic 1" w:semiHidden="1" w:unhideWhenUsed="1"/>
-    <w:lsdException w:name="Table Classic 2" w:semiHidden="1" w:unhideWhenUsed="1"/>
-    <w:lsdException w:name="Table Classic 3" w:semiHidden="1" w:unhideWhenUsed="1"/>
-    <w:lsdException w:name="Table Classic 4" w:semiHidden="1" w:unhideWhenUsed="1"/>
-    <w:lsdException w:name="Table Colorful 1" w:semiHidden="1" w:unhideWhenUsed="1"/>
-    <w:lsdException w:name="Table Colorful 2" w:semiHidden="1" w:unhideWhenUsed="1"/>
-    <w:lsdException w:name="Table Colorful 3" w:semiHidden="1" w:unhideWhenUsed="1"/>
-    <w:lsdException w:name="Table Columns 1" w:semiHidden="1" w:unhideWhenUsed="1"/>
-    <w:lsdException w:name="Table Columns 2" w:semiHidden="1" w:unhideWhenUsed="1"/>
-    <w:lsdException w:name="Table Columns 3" w:semiHidden="1" w:unhideWhenUsed="1"/>
-    <w:lsdException w:name="Table Columns 4" w:semiHidden="1" w:unhideWhenUsed="1"/>
-    <w:lsdException w:name="Table Columns 5" w:semiHidden="1" w:unhideWhenUsed="1"/>
-    <w:lsdException w:name="Table Grid 1" w:semiHidden="1" w:unhideWhenUsed="1"/>
-    <w:lsdException w:name="Table Grid 2" w:semiHidden="1" w:unhideWhenUsed="1"/>
-    <w:lsdException w:name="Table Grid 3" w:semiHidden="1" w:unhideWhenUsed="1"/>
-    <w:lsdException w:name="Table Grid 4" w:semiHidden="1" w:unhideWhenUsed="1"/>
-    <w:lsdException w:name="Table Grid 5" w:semiHidden="1" w:unhideWhenUsed="1"/>
-    <w:lsdException w:name="Table Grid 6" w:semiHidden="1" w:unhideWhenUsed="1"/>
-    <w:lsdException w:name="Table Grid 7" w:semiHidden="1" w:unhideWhenUsed="1"/>
-    <w:lsdException w:name="Table Grid 8" w:semiHidden="1" w:unhideWhenUsed="1"/>
-    <w:lsdException w:name="Table List 1" w:semiHidden="1" w:unhideWhenUsed="1"/>
-    <w:lsdException w:name="Table List 2" w:semiHidden="1" w:unhideWhenUsed="1"/>
-    <w:lsdException w:name="Table List 3" w:semiHidden="1" w:unhideWhenUsed="1"/>
-    <w:lsdException w:name="Table List 4" w:semiHidden="1" w:unhideWhenUsed="1"/>
-    <w:lsdException w:name="Table List 5" w:semiHidden="1" w:unhideWhenUsed="1"/>
-    <w:lsdException w:name="Table List 6" w:semiHidden="1" w:unhideWhenUsed="1"/>
-    <w:lsdException w:name="Table List 7" w:semiHidden="1" w:unhideWhenUsed="1"/>
-    <w:lsdException w:name="Table List 8" w:semiHidden="1" w:unhideWhenUsed="1"/>
-    <w:lsdException w:name="Table 3D effects 1" w:semiHidden="1" w:unhideWhenUsed="1"/>
-    <w:lsdException w:name="Table 3D effects 2" w:semiHidden="1" w:unhideWhenUsed="1"/>
-    <w:lsdException w:name="Table 3D effects 3" w:semiHidden="1" w:unhideWhenUsed="1"/>
-    <w:lsdException w:name="Table Contemporary" w:semiHidden="1" w:unhideWhenUsed="1"/>
-    <w:lsdException w:name="Table Elegant" w:semiHidden="1" w:unhideWhenUsed="1"/>
-    <w:lsdException w:name="Table Professional" w:semiHidden="1" w:unhideWhenUsed="1"/>
-    <w:lsdException w:name="Table Subtle 1" w:semiHidden="1" w:unhideWhenUsed="1"/>
-    <w:lsdException w:name="Table Subtle 2" w:semiHidden="1" w:unhideWhenUsed="1"/>
-    <w:lsdException w:name="Table Web 1" w:semiHidden="1" w:unhideWhenUsed="1"/>
-    <w:lsdException w:name="Table Web 2" w:semiHidden="1" w:unhideWhenUsed="1"/>
-    <w:lsdException w:name="Table Web 3" w:semiHidden="1" w:unhideWhenUsed="1"/>
-    <w:lsdException w:name="Balloon Text" w:semiHidden="1" w:unhideWhenUsed="1"/>
-    <w:lsdException w:name="Table Grid" w:uiPriority="39"/>
-    <w:lsdException w:name="Table Theme" w:semiHidden="1" w:unhideWhenUsed="1"/>
-    <w:lsdException w:name="Note Level 1" w:semiHidden="1" w:unhideWhenUsed="1"/>
-    <w:lsdException w:name="Note Level 2" w:semiHidden="1" w:unhideWhenUsed="1"/>
-    <w:lsdException w:name="Note Level 3" w:semiHidden="1" w:unhideWhenUsed="1"/>
-    <w:lsdException w:name="Note Level 4" w:semiHidden="1" w:unhideWhenUsed="1"/>
-    <w:lsdException w:name="Note Level 5" w:semiHidden="1" w:unhideWhenUsed="1"/>
-    <w:lsdException w:name="Note Level 6" w:semiHidden="1" w:unhideWhenUsed="1"/>
-    <w:lsdException w:name="Note Level 7" w:semiHidden="1" w:unhideWhenUsed="1"/>
-    <w:lsdException w:name="Note Level 8" w:semiHidden="1" w:unhideWhenUsed="1"/>
-    <w:lsdException w:name="Note Level 9" w:semiHidden="1" w:unhideWhenUsed="1"/>
-    <w:lsdException w:name="Placeholder Text" w:semiHidden="1"/>
-    <w:lsdException w:name="No Spacing" w:uiPriority="1" w:qFormat="1"/>
-    <w:lsdException w:name="Light Shading" w:uiPriority="60"/>
-    <w:lsdException w:name="Light List" w:uiPriority="61"/>
-    <w:lsdException w:name="Light Grid" w:uiPriority="62"/>
-    <w:lsdException w:name="Medium Shading 1" w:uiPriority="63"/>
-    <w:lsdException w:name="Medium Shading 2" w:uiPriority="64"/>
-    <w:lsdException w:name="Medium List 1" w:uiPriority="65"/>
-    <w:lsdException w:name="Medium List 2" w:uiPriority="66"/>
-    <w:lsdException w:name="Medium Grid 1" w:uiPriority="67"/>
-    <w:lsdException w:name="Medium Grid 2" w:uiPriority="68"/>
-    <w:lsdException w:name="Medium Grid 3" w:uiPriority="69"/>
-    <w:lsdException w:name="Dark List" w:uiPriority="70"/>
-    <w:lsdException w:name="Colorful Shading" w:uiPriority="71"/>
-    <w:lsdException w:name="Colorful List" w:uiPriority="72"/>
-    <w:lsdException w:name="Colorful Grid" w:uiPriority="73"/>
-    <w:lsdException w:name="Light Shading Accent 1" w:uiPriority="60"/>
-    <w:lsdException w:name="Light List Accent 1" w:uiPriority="61"/>
-    <w:lsdException w:name="Light Grid Accent 1" w:uiPriority="62"/>
-    <w:lsdException w:name="Medium Shading 1 Accent 1" w:uiPriority="63"/>
-    <w:lsdException w:name="Medium Shading 2 Accent 1" w:uiPriority="64"/>
-    <w:lsdException w:name="Medium List 1 Accent 1" w:uiPriority="65"/>
-    <w:lsdException w:name="Revision" w:semiHidden="1"/>
-    <w:lsdException w:name="List Paragraph" w:uiPriority="34" w:qFormat="1"/>
-    <w:lsdException w:name="Quote" w:uiPriority="29" w:qFormat="1"/>
-    <w:lsdException w:name="Intense Quote" w:uiPriority="30" w:qFormat="1"/>
-    <w:lsdException w:name="Medium List 2 Accent 1" w:uiPriority="66"/>
-    <w:lsdException w:name="Medium Grid 1 Accent 1" w:uiPriority="67"/>
-    <w:lsdException w:name="Medium Grid 2 Accent 1" w:uiPriority="68"/>
-    <w:lsdException w:name="Medium Grid 3 Accent 1" w:uiPriority="69"/>
-    <w:lsdException w:name="Dark List Accent 1" w:uiPriority="70"/>
-    <w:lsdException w:name="Colorful Shading Accent 1" w:uiPriority="71"/>
-    <w:lsdException w:name="Colorful List Accent 1" w:uiPriority="72"/>
-    <w:lsdException w:name="Colorful Grid Accent 1" w:uiPriority="73"/>
-    <w:lsdException w:name="Light Shading Accent 2" w:uiPriority="60"/>
-    <w:lsdException w:name="Light List Accent 2" w:uiPriority="61"/>
-    <w:lsdException w:name="Light Grid Accent 2" w:uiPriority="62"/>
-    <w:lsdException w:name="Medium Shading 1 Accent 2" w:uiPriority="63"/>
-    <w:lsdException w:name="Medium Shading 2 Accent 2" w:uiPriority="64"/>
-    <w:lsdException w:name="Medium List 1 Accent 2" w:uiPriority="65"/>
-    <w:lsdException w:name="Medium List 2 Accent 2" w:uiPriority="66"/>
-    <w:lsdException w:name="Medium Grid 1 Accent 2" w:uiPriority="67"/>
-    <w:lsdException w:name="Medium Grid 2 Accent 2" w:uiPriority="68"/>
-    <w:lsdException w:name="Medium Grid 3 Accent 2" w:uiPriority="69"/>
-    <w:lsdException w:name="Dark List Accent 2" w:uiPriority="70"/>
-    <w:lsdException w:name="Colorful Shading Accent 2" w:uiPriority="71"/>
-    <w:lsdException w:name="Colorful List Accent 2" w:uiPriority="72"/>
-    <w:lsdException w:name="Colorful Grid Accent 2" w:uiPriority="73"/>
-    <w:lsdException w:name="Light Shading Accent 3" w:uiPriority="60"/>
-    <w:lsdException w:name="Light List Accent 3" w:uiPriority="61"/>
-    <w:lsdException w:name="Light Grid Accent 3" w:uiPriority="62"/>
-    <w:lsdException w:name="Medium Shading 1 Accent 3" w:uiPriority="63"/>
-    <w:lsdException w:name="Medium Shading 2 Accent 3" w:uiPriority="64"/>
-    <w:lsdException w:name="Medium List 1 Accent 3" w:uiPriority="65"/>
-    <w:lsdException w:name="Medium List 2 Accent 3" w:uiPriority="66"/>
-    <w:lsdException w:name="Medium Grid 1 Accent 3" w:uiPriority="67"/>
-    <w:lsdException w:name="Medium Grid 2 Accent 3" w:uiPriority="68"/>
-    <w:lsdException w:name="Medium Grid 3 Accent 3" w:uiPriority="69"/>
-    <w:lsdException w:name="Dark List Accent 3" w:uiPriority="70"/>
-    <w:lsdException w:name="Colorful Shading Accent 3" w:uiPriority="71"/>
-    <w:lsdException w:name="Colorful List Accent 3" w:uiPriority="72"/>
-    <w:lsdException w:name="Colorful Grid Accent 3" w:uiPriority="73"/>
-    <w:lsdException w:name="Light Shading Accent 4" w:uiPriority="60"/>
-    <w:lsdException w:name="Light List Accent 4" w:uiPriority="61"/>
-    <w:lsdException w:name="Light Grid Accent 4" w:uiPriority="62"/>
-    <w:lsdException w:name="Medium Shading 1 Accent 4" w:uiPriority="63"/>
-    <w:lsdException w:name="Medium Shading 2 Accent 4" w:uiPriority="64"/>
-    <w:lsdException w:name="Medium List 1 Accent 4" w:uiPriority="65"/>
-    <w:lsdException w:name="Medium List 2 Accent 4" w:uiPriority="66"/>
-    <w:lsdException w:name="Medium Grid 1 Accent 4" w:uiPriority="67"/>
-    <w:lsdException w:name="Medium Grid 2 Accent 4" w:uiPriority="68"/>
-    <w:lsdException w:name="Medium Grid 3 Accent 4" w:uiPriority="69"/>
-    <w:lsdException w:name="Dark List Accent 4" w:uiPriority="70"/>
-    <w:lsdException w:name="Colorful Shading Accent 4" w:uiPriority="71"/>
-    <w:lsdException w:name="Colorful List Accent 4" w:uiPriority="72"/>
-    <w:lsdException w:name="Colorful Grid Accent 4" w:uiPriority="73"/>
-    <w:lsdException w:name="Light Shading Accent 5" w:uiPriority="60"/>
-    <w:lsdException w:name="Light List Accent 5" w:uiPriority="61"/>
-    <w:lsdException w:name="Light Grid Accent 5" w:uiPriority="62"/>
-    <w:lsdException w:name="Medium Shading 1 Accent 5" w:uiPriority="63"/>
-    <w:lsdException w:name="Medium Shading 2 Accent 5" w:uiPriority="64"/>
-    <w:lsdException w:name="Medium List 1 Accent 5" w:uiPriority="65"/>
-    <w:lsdException w:name="Medium List 2 Accent 5" w:uiPriority="66"/>
-    <w:lsdException w:name="Medium Grid 1 Accent 5" w:uiPriority="67"/>
-    <w:lsdException w:name="Medium Grid 2 Accent 5" w:uiPriority="68"/>
-    <w:lsdException w:name="Medium Grid 3 Accent 5" w:uiPriority="69"/>
-    <w:lsdException w:name="Dark List Accent 5" w:uiPriority="70"/>
-    <w:lsdException w:name="Colorful Shading Accent 5" w:uiPriority="71"/>
-    <w:lsdException w:name="Colorful List Accent 5" w:uiPriority="72"/>
-    <w:lsdException w:name="Colorful Grid Accent 5" w:uiPriority="73"/>
-    <w:lsdException w:name="Light Shading Accent 6" w:uiPriority="60"/>
-    <w:lsdException w:name="Light List Accent 6" w:uiPriority="61"/>
-    <w:lsdException w:name="Light Grid Accent 6" w:uiPriority="62"/>
-    <w:lsdException w:name="Medium Shading 1 Accent 6" w:uiPriority="63"/>
-    <w:lsdException w:name="Medium Shading 2 Accent 6" w:uiPriority="64"/>
-    <w:lsdException w:name="Medium List 1 Accent 6" w:uiPriority="65"/>
-    <w:lsdException w:name="Medium List 2 Accent 6" w:uiPriority="66"/>
-    <w:lsdException w:name="Medium Grid 1 Accent 6" w:uiPriority="67"/>
-    <w:lsdException w:name="Medium Grid 2 Accent 6" w:uiPriority="68"/>
-    <w:lsdException w:name="Medium Grid 3 Accent 6" w:uiPriority="69"/>
-    <w:lsdException w:name="Dark List Accent 6" w:uiPriority="70"/>
-    <w:lsdException w:name="Colorful Shading Accent 6" w:uiPriority="71"/>
-    <w:lsdException w:name="Colorful List Accent 6" w:uiPriority="72"/>
-    <w:lsdException w:name="Colorful Grid Accent 6" w:uiPriority="73"/>
-    <w:lsdException w:name="Subtle Emphasis" w:uiPriority="19" w:qFormat="1"/>
-    <w:lsdException w:name="Intense Emphasis" w:uiPriority="21" w:qFormat="1"/>
-    <w:lsdException w:name="Subtle Reference" w:uiPriority="31" w:qFormat="1"/>
-    <w:lsdException w:name="Intense Reference" w:uiPriority="32" w:qFormat="1"/>
-    <w:lsdException w:name="Book Title" w:uiPriority="33" w:qFormat="1"/>
-    <w:lsdException w:name="Bibliography" w:semiHidden="1" w:uiPriority="37" w:unhideWhenUsed="1"/>
-    <w:lsdException w:name="TOC Heading" w:semiHidden="1" w:uiPriority="39" w:unhideWhenUsed="1" w:qFormat="1"/>
-    <w:lsdException w:name="Plain Table 1" w:uiPriority="41"/>
-    <w:lsdException w:name="Plain Table 2" w:uiPriority="42"/>
-    <w:lsdException w:name="Plain Table 3" w:uiPriority="43"/>
-    <w:lsdException w:name="Plain Table 4" w:uiPriority="44"/>
-    <w:lsdException w:name="Plain Table 5" w:uiPriority="45"/>
-    <w:lsdException w:name="Grid Table Light" w:uiPriority="40"/>
-    <w:lsdException w:name="Grid Table 1 Light" w:uiPriority="46"/>
-    <w:lsdException w:name="Grid Table 2" w:uiPriority="47"/>
-    <w:lsdException w:name="Grid Table 3" w:uiPriority="48"/>
-    <w:lsdException w:name="Grid Table 4" w:uiPriority="49"/>
-    <w:lsdException w:name="Grid Table 5 Dark" w:uiPriority="50"/>
-    <w:lsdException w:name="Grid Table 6 Colorful" w:uiPriority="51"/>
-    <w:lsdException w:name="Grid Table 7 Colorful" w:uiPriority="52"/>
-    <w:lsdException w:name="Grid Table 1 Light Accent 1" w:uiPriority="46"/>
-    <w:lsdException w:name="Grid Table 2 Accent 1" w:uiPriority="47"/>
-    <w:lsdException w:name="Grid Table 3 Accent 1" w:uiPriority="48"/>
-    <w:lsdException w:name="Grid Table 4 Accent 1" w:uiPriority="49"/>
-    <w:lsdException w:name="Grid Table 5 Dark Accent 1" w:uiPriority="50"/>
-    <w:lsdException w:name="Grid Table 6 Colorful Accent 1" w:uiPriority="51"/>
-    <w:lsdException w:name="Grid Table 7 Colorful Accent 1" w:uiPriority="52"/>
-    <w:lsdException w:name="Grid Table 1 Light Accent 2" w:uiPriority="46"/>
-    <w:lsdException w:name="Grid Table 2 Accent 2" w:uiPriority="47"/>
-    <w:lsdException w:name="Grid Table 3 Accent 2" w:uiPriority="48"/>
-    <w:lsdException w:name="Grid Table 4 Accent 2" w:uiPriority="49"/>
-    <w:lsdException w:name="Grid Table 5 Dark Accent 2" w:uiPriority="50"/>
-    <w:lsdException w:name="Grid Table 6 Colorful Accent 2" w:uiPriority="51"/>
-    <w:lsdException w:name="Grid Table 7 Colorful Accent 2" w:uiPriority="52"/>
-    <w:lsdException w:name="Grid Table 1 Light Accent 3" w:uiPriority="46"/>
-    <w:lsdException w:name="Grid Table 2 Accent 3" w:uiPriority="47"/>
-    <w:lsdException w:name="Grid Table 3 Accent 3" w:uiPriority="48"/>
-    <w:lsdException w:name="Grid Table 4 Accent 3" w:uiPriority="49"/>
-    <w:lsdException w:name="Grid Table 5 Dark Accent 3" w:uiPriority="50"/>
-    <w:lsdException w:name="Grid Table 6 Colorful Accent 3" w:uiPriority="51"/>
-    <w:lsdException w:name="Grid Table 7 Colorful Accent 3" w:uiPriority="52"/>
-    <w:lsdException w:name="Grid Table 1 Light Accent 4" w:uiPriority="46"/>
-    <w:lsdException w:name="Grid Table 2 Accent 4" w:uiPriority="47"/>
-    <w:lsdException w:name="Grid Table 3 Accent 4" w:uiPriority="48"/>
-    <w:lsdException w:name="Grid Table 4 Accent 4" w:uiPriority="49"/>
-    <w:lsdException w:name="Grid Table 5 Dark Accent 4" w:uiPriority="50"/>
-    <w:lsdException w:name="Grid Table 6 Colorful Accent 4" w:uiPriority="51"/>
-    <w:lsdException w:name="Grid Table 7 Colorful Accent 4" w:uiPriority="52"/>
-    <w:lsdException w:name="Grid Table 1 Light Accent 5" w:uiPriority="46"/>
-    <w:lsdException w:name="Grid Table 2 Accent 5" w:uiPriority="47"/>
-    <w:lsdException w:name="Grid Table 3 Accent 5" w:uiPriority="48"/>
-    <w:lsdException w:name="Grid Table 4 Accent 5" w:uiPriority="49"/>
-    <w:lsdException w:name="Grid Table 5 Dark Accent 5" w:uiPriority="50"/>
-    <w:lsdException w:name="Grid Table 6 Colorful Accent 5" w:uiPriority="51"/>
-    <w:lsdException w:name="Grid Table 7 Colorful Accent 5" w:uiPriority="52"/>
-    <w:lsdException w:name="Grid Table 1 Light Accent 6" w:uiPriority="46"/>
-    <w:lsdException w:name="Grid Table 2 Accent 6" w:uiPriority="47"/>
-    <w:lsdException w:name="Grid Table 3 Accent 6" w:uiPriority="48"/>
-    <w:lsdException w:name="Grid Table 4 Accent 6" w:uiPriority="49"/>
-    <w:lsdException w:name="Grid Table 5 Dark Accent 6" w:uiPriority="50"/>
-    <w:lsdException w:name="Grid Table 6 Colorful Accent 6" w:uiPriority="51"/>
-    <w:lsdException w:name="Grid Table 7 Colorful Accent 6" w:uiPriority="52"/>
-    <w:lsdException w:name="List Table 1 Light" w:uiPriority="46"/>
-    <w:lsdException w:name="List Table 2" w:uiPriority="47"/>
-    <w:lsdException w:name="List Table 3" w:uiPriority="48"/>
-    <w:lsdException w:name="List Table 4" w:uiPriority="49"/>
-    <w:lsdException w:name="List Table 5 Dark" w:uiPriority="50"/>
-    <w:lsdException w:name="List Table 6 Colorful" w:uiPriority="51"/>
-    <w:lsdException w:name="List Table 7 Colorful" w:uiPriority="52"/>
-    <w:lsdException w:name="List Table 1 Light Accent 1" w:uiPriority="46"/>
-    <w:lsdException w:name="List Table 2 Accent 1" w:uiPriority="47"/>
-    <w:lsdException w:name="List Table 3 Accent 1" w:uiPriority="48"/>
-    <w:lsdException w:name="List Table 4 Accent 1" w:uiPriority="49"/>
-    <w:lsdException w:name="List Table 5 Dark Accent 1" w:uiPriority="50"/>
-    <w:lsdException w:name="List Table 6 Colorful Accent 1" w:uiPriority="51"/>
-    <w:lsdException w:name="List Table 7 Colorful Accent 1" w:uiPriority="52"/>
-    <w:lsdException w:name="List Table 1 Light Accent 2" w:uiPriority="46"/>
-    <w:lsdException w:name="List Table 2 Accent 2" w:uiPriority="47"/>
-    <w:lsdException w:name="List Table 3 Accent 2" w:uiPriority="48"/>
-    <w:lsdException w:name="List Table 4 Accent 2" w:uiPriority="49"/>
-    <w:lsdException w:name="List Table 5 Dark Accent 2" w:uiPriority="50"/>
-    <w:lsdException w:name="List Table 6 Colorful Accent 2" w:uiPriority="51"/>
-    <w:lsdException w:name="List Table 7 Colorful Accent 2" w:uiPriority="52"/>
-    <w:lsdException w:name="List Table 1 Light Accent 3" w:uiPriority="46"/>
-    <w:lsdException w:name="List Table 2 Accent 3" w:uiPriority="47"/>
-    <w:lsdException w:name="List Table 3 Accent 3" w:uiPriority="48"/>
-    <w:lsdException w:name="List Table 4 Accent 3" w:uiPriority="49"/>
-    <w:lsdException w:name="List Table 5 Dark Accent 3" w:uiPriority="50"/>
-    <w:lsdException w:name="List Table 6 Colorful Accent 3" w:uiPriority="51"/>
-    <w:lsdException w:name="List Table 7 Colorful Accent 3" w:uiPriority="52"/>
-    <w:lsdException w:name="List Table 1 Light Accent 4" w:uiPriority="46"/>
-    <w:lsdException w:name="List Table 2 Accent 4" w:uiPriority="47"/>
-    <w:lsdException w:name="List Table 3 Accent 4" w:uiPriority="48"/>
-    <w:lsdException w:name="List Table 4 Accent 4" w:uiPriority="49"/>
-    <w:lsdException w:name="List Table 5 Dark Accent 4" w:uiPriority="50"/>
-    <w:lsdException w:name="List Table 6 Colorful Accent 4" w:uiPriority="51"/>
-    <w:lsdException w:name="List Table 7 Colorful Accent 4" w:uiPriority="52"/>
-    <w:lsdException w:name="List Table 1 Light Accent 5" w:uiPriority="46"/>
-    <w:lsdException w:name="List Table 2 Accent 5" w:uiPriority="47"/>
-    <w:lsdException w:name="List Table 3 Accent 5" w:uiPriority="48"/>
-    <w:lsdException w:name="List Table 4 Accent 5" w:uiPriority="49"/>
-    <w:lsdException w:name="List Table 5 Dark Accent 5" w:uiPriority="50"/>
-    <w:lsdException w:name="List Table 6 Colorful Accent 5" w:uiPriority="51"/>
-    <w:lsdException w:name="List Table 7 Colorful Accent 5" w:uiPriority="52"/>
-    <w:lsdException w:name="List Table 1 Light Accent 6" w:uiPriority="46"/>
-    <w:lsdException w:name="List Table 2 Accent 6" w:uiPriority="47"/>
-    <w:lsdException w:name="List Table 3 Accent 6" w:uiPriority="48"/>
-    <w:lsdException w:name="List Table 4 Accent 6" w:uiPriority="49"/>
-    <w:lsdException w:name="List Table 5 Dark Accent 6" w:uiPriority="50"/>
-    <w:lsdException w:name="List Table 6 Colorful Accent 6" w:uiPriority="51"/>
-    <w:lsdException w:name="List Table 7 Colorful Accent 6" w:uiPriority="52"/>
-    <w:lsdException w:name="Mention" w:semiHidden="1" w:unhideWhenUsed="1"/>
-    <w:lsdException w:name="Smart Hyperlink" w:semiHidden="1" w:unhideWhenUsed="1"/>
+  <w:latentStyles w:defLockedState="0" w:defUIPriority="99" w:defSemiHidden="1" w:defUnhideWhenUsed="1" w:defQFormat="0" w:count="276">
+    <w:lsdException w:name="Normal" w:semiHidden="0" w:uiPriority="0" w:unhideWhenUsed="0" w:qFormat="1"/>
+    <w:lsdException w:name="heading 1" w:semiHidden="0" w:uiPriority="9" w:unhideWhenUsed="0" w:qFormat="1"/>
+    <w:lsdException w:name="heading 2" w:uiPriority="9" w:qFormat="1"/>
+    <w:lsdException w:name="heading 3" w:uiPriority="9" w:qFormat="1"/>
+    <w:lsdException w:name="heading 4" w:uiPriority="9" w:qFormat="1"/>
+    <w:lsdException w:name="heading 5" w:uiPriority="9" w:qFormat="1"/>
+    <w:lsdException w:name="heading 6" w:uiPriority="9" w:qFormat="1"/>
+    <w:lsdException w:name="heading 7" w:uiPriority="9" w:qFormat="1"/>
+    <w:lsdException w:name="heading 8" w:uiPriority="9" w:qFormat="1"/>
+    <w:lsdException w:name="heading 9" w:uiPriority="9" w:qFormat="1"/>
+    <w:lsdException w:name="toc 1" w:uiPriority="39"/>
+    <w:lsdException w:name="toc 2" w:uiPriority="39"/>
+    <w:lsdException w:name="toc 3" w:uiPriority="39"/>
+    <w:lsdException w:name="toc 4" w:uiPriority="39"/>
+    <w:lsdException w:name="toc 5" w:uiPriority="39"/>
+    <w:lsdException w:name="toc 6" w:uiPriority="39"/>
+    <w:lsdException w:name="toc 7" w:uiPriority="39"/>
+    <w:lsdException w:name="toc 8" w:uiPriority="39"/>
+    <w:lsdException w:name="toc 9" w:uiPriority="39"/>
+    <w:lsdException w:name="caption" w:uiPriority="35" w:qFormat="1"/>
+    <w:lsdException w:name="Title" w:semiHidden="0" w:uiPriority="10" w:unhideWhenUsed="0" w:qFormat="1"/>
+    <w:lsdException w:name="Default Paragraph Font" w:uiPriority="1"/>
+    <w:lsdException w:name="Subtitle" w:semiHidden="0" w:uiPriority="11" w:unhideWhenUsed="0" w:qFormat="1"/>
+    <w:lsdException w:name="Strong" w:semiHidden="0" w:uiPriority="22" w:unhideWhenUsed="0" w:qFormat="1"/>
+    <w:lsdException w:name="Emphasis" w:semiHidden="0" w:uiPriority="20" w:unhideWhenUsed="0" w:qFormat="1"/>
+    <w:lsdException w:name="Table Grid" w:semiHidden="0" w:uiPriority="39" w:unhideWhenUsed="0"/>
+    <w:lsdException w:name="Placeholder Text" w:unhideWhenUsed="0"/>
+    <w:lsdException w:name="No Spacing" w:semiHidden="0" w:uiPriority="1" w:unhideWhenUsed="0" w:qFormat="1"/>
+    <w:lsdException w:name="Light Shading" w:semiHidden="0" w:uiPriority="60" w:unhideWhenUsed="0"/>
+    <w:lsdException w:name="Light List" w:semiHidden="0" w:uiPriority="61" w:unhideWhenUsed="0"/>
+    <w:lsdException w:name="Light Grid" w:semiHidden="0" w:uiPriority="62" w:unhideWhenUsed="0"/>
+    <w:lsdException w:name="Medium Shading 1" w:semiHidden="0" w:uiPriority="63" w:unhideWhenUsed="0"/>
+    <w:lsdException w:name="Medium Shading 2" w:semiHidden="0" w:uiPriority="64" w:unhideWhenUsed="0"/>
+    <w:lsdException w:name="Medium List 1" w:semiHidden="0" w:uiPriority="65" w:unhideWhenUsed="0"/>
+    <w:lsdException w:name="Medium List 2" w:semiHidden="0" w:uiPriority="66" w:unhideWhenUsed="0"/>
+    <w:lsdException w:name="Medium Grid 1" w:semiHidden="0" w:uiPriority="67" w:unhideWhenUsed="0"/>
+    <w:lsdException w:name="Medium Grid 2" w:semiHidden="0" w:uiPriority="68" w:unhideWhenUsed="0"/>
+    <w:lsdException w:name="Medium Grid 3" w:semiHidden="0" w:uiPriority="69" w:unhideWhenUsed="0"/>
+    <w:lsdException w:name="Dark List" w:semiHidden="0" w:uiPriority="70" w:unhideWhenUsed="0"/>
+    <w:lsdException w:name="Colorful Shading" w:semiHidden="0" w:uiPriority="71" w:unhideWhenUsed="0"/>
+    <w:lsdException w:name="Colorful List" w:semiHidden="0" w:uiPriority="72" w:unhideWhenUsed="0"/>
+    <w:lsdException w:name="Colorful Grid" w:semiHidden="0" w:uiPriority="73" w:unhideWhenUsed="0"/>
+    <w:lsdException w:name="Light Shading Accent 1" w:semiHidden="0" w:uiPriority="60" w:unhideWhenUsed="0"/>
+    <w:lsdException w:name="Light List Accent 1" w:semiHidden="0" w:uiPriority="61" w:unhideWhenUsed="0"/>
+    <w:lsdException w:name="Light Grid Accent 1" w:semiHidden="0" w:uiPriority="62" w:unhideWhenUsed="0"/>
+    <w:lsdException w:name="Medium Shading 1 Accent 1" w:semiHidden="0" w:uiPriority="63" w:unhideWhenUsed="0"/>
+    <w:lsdException w:name="Medium Shading 2 Accent 1" w:semiHidden="0" w:uiPriority="64" w:unhideWhenUsed="0"/>
+    <w:lsdException w:name="Medium List 1 Accent 1" w:semiHidden="0" w:uiPriority="65" w:unhideWhenUsed="0"/>
+    <w:lsdException w:name="Revision" w:unhideWhenUsed="0"/>
+    <w:lsdException w:name="List Paragraph" w:semiHidden="0" w:uiPriority="34" w:unhideWhenUsed="0" w:qFormat="1"/>
+    <w:lsdException w:name="Quote" w:semiHidden="0" w:uiPriority="29" w:unhideWhenUsed="0" w:qFormat="1"/>
+    <w:lsdException w:name="Intense Quote" w:semiHidden="0" w:uiPriority="30" w:unhideWhenUsed="0" w:qFormat="1"/>
+    <w:lsdException w:name="Medium List 2 Accent 1" w:semiHidden="0" w:uiPriority="66" w:unhideWhenUsed="0"/>
+    <w:lsdException w:name="Medium Grid 1 Accent 1" w:semiHidden="0" w:uiPriority="67" w:unhideWhenUsed="0"/>
+    <w:lsdException w:name="Medium Grid 2 Accent 1" w:semiHidden="0" w:uiPriority="68" w:unhideWhenUsed="0"/>
+    <w:lsdException w:name="Medium Grid 3 Accent 1" w:semiHidden="0" w:uiPriority="69" w:unhideWhenUsed="0"/>
+    <w:lsdException w:name="Dark List Accent 1" w:semiHidden="0" w:uiPriority="70" w:unhideWhenUsed="0"/>
+    <w:lsdException w:name="Colorful Shading Accent 1" w:semiHidden="0" w:uiPriority="71" w:unhideWhenUsed="0"/>
+    <w:lsdException w:name="Colorful List Accent 1" w:semiHidden="0" w:uiPriority="72" w:unhideWhenUsed="0"/>
+    <w:lsdException w:name="Colorful Grid Accent 1" w:semiHidden="0" w:uiPriority="73" w:unhideWhenUsed="0"/>
+    <w:lsdException w:name="Light Shading Accent 2" w:semiHidden="0" w:uiPriority="60" w:unhideWhenUsed="0"/>
+    <w:lsdException w:name="Light List Accent 2" w:semiHidden="0" w:uiPriority="61" w:unhideWhenUsed="0"/>
+    <w:lsdException w:name="Light Grid Accent 2" w:semiHidden="0" w:uiPriority="62" w:unhideWhenUsed="0"/>
+    <w:lsdException w:name="Medium Shading 1 Accent 2" w:semiHidden="0" w:uiPriority="63" w:unhideWhenUsed="0"/>
+    <w:lsdException w:name="Medium Shading 2 Accent 2" w:semiHidden="0" w:uiPriority="64" w:unhideWhenUsed="0"/>
+    <w:lsdException w:name="Medium List 1 Accent 2" w:semiHidden="0" w:uiPriority="65" w:unhideWhenUsed="0"/>
+    <w:lsdException w:name="Medium List 2 Accent 2" w:semiHidden="0" w:uiPriority="66" w:unhideWhenUsed="0"/>
+    <w:lsdException w:name="Medium Grid 1 Accent 2" w:semiHidden="0" w:uiPriority="67" w:unhideWhenUsed="0"/>
+    <w:lsdException w:name="Medium Grid 2 Accent 2" w:semiHidden="0" w:uiPriority="68" w:unhideWhenUsed="0"/>
+    <w:lsdException w:name="Medium Grid 3 Accent 2" w:semiHidden="0" w:uiPriority="69" w:unhideWhenUsed="0"/>
+    <w:lsdException w:name="Dark List Accent 2" w:semiHidden="0" w:uiPriority="70" w:unhideWhenUsed="0"/>
+    <w:lsdException w:name="Colorful Shading Accent 2" w:semiHidden="0" w:uiPriority="71" w:unhideWhenUsed="0"/>
+    <w:lsdException w:name="Colorful List Accent 2" w:semiHidden="0" w:uiPriority="72" w:unhideWhenUsed="0"/>
+    <w:lsdException w:name="Colorful Grid Accent 2" w:semiHidden="0" w:uiPriority="73" w:unhideWhenUsed="0"/>
+    <w:lsdException w:name="Light Shading Accent 3" w:semiHidden="0" w:uiPriority="60" w:unhideWhenUsed="0"/>
+    <w:lsdException w:name="Light List Accent 3" w:semiHidden="0" w:uiPriority="61" w:unhideWhenUsed="0"/>
+    <w:lsdException w:name="Light Grid Accent 3" w:semiHidden="0" w:uiPriority="62" w:unhideWhenUsed="0"/>
+    <w:lsdException w:name="Medium Shading 1 Accent 3" w:semiHidden="0" w:uiPriority="63" w:unhideWhenUsed="0"/>
+    <w:lsdException w:name="Medium Shading 2 Accent 3" w:semiHidden="0" w:uiPriority="64" w:unhideWhenUsed="0"/>
+    <w:lsdException w:name="Medium List 1 Accent 3" w:semiHidden="0" w:uiPriority="65" w:unhideWhenUsed="0"/>
+    <w:lsdException w:name="Medium List 2 Accent 3" w:semiHidden="0" w:uiPriority="66" w:unhideWhenUsed="0"/>
+    <w:lsdException w:name="Medium Grid 1 Accent 3" w:semiHidden="0" w:uiPriority="67" w:unhideWhenUsed="0"/>
+    <w:lsdException w:name="Medium Grid 2 Accent 3" w:semiHidden="0" w:uiPriority="68" w:unhideWhenUsed="0"/>
+    <w:lsdException w:name="Medium Grid 3 Accent 3" w:semiHidden="0" w:uiPriority="69" w:unhideWhenUsed="0"/>
+    <w:lsdException w:name="Dark List Accent 3" w:semiHidden="0" w:uiPriority="70" w:unhideWhenUsed="0"/>
+    <w:lsdException w:name="Colorful Shading Accent 3" w:semiHidden="0" w:uiPriority="71" w:unhideWhenUsed="0"/>
+    <w:lsdException w:name="Colorful List Accent 3" w:semiHidden="0" w:uiPriority="72" w:unhideWhenUsed="0"/>
+    <w:lsdException w:name="Colorful Grid Accent 3" w:semiHidden="0" w:uiPriority="73" w:unhideWhenUsed="0"/>
+    <w:lsdException w:name="Light Shading Accent 4" w:semiHidden="0" w:uiPriority="60" w:unhideWhenUsed="0"/>
+    <w:lsdException w:name="Light List Accent 4" w:semiHidden="0" w:uiPriority="61" w:unhideWhenUsed="0"/>
+    <w:lsdException w:name="Light Grid Accent 4" w:semiHidden="0" w:uiPriority="62" w:unhideWhenUsed="0"/>
+    <w:lsdException w:name="Medium Shading 1 Accent 4" w:semiHidden="0" w:uiPriority="63" w:unhideWhenUsed="0"/>
+    <w:lsdException w:name="Medium Shading 2 Accent 4" w:semiHidden="0" w:uiPriority="64" w:unhideWhenUsed="0"/>
+    <w:lsdException w:name="Medium List 1 Accent 4" w:semiHidden="0" w:uiPriority="65" w:unhideWhenUsed="0"/>
+    <w:lsdException w:name="Medium List 2 Accent 4" w:semiHidden="0" w:uiPriority="66" w:unhideWhenUsed="0"/>
+    <w:lsdException w:name="Medium Grid 1 Accent 4" w:semiHidden="0" w:uiPriority="67" w:unhideWhenUsed="0"/>
+    <w:lsdException w:name="Medium Grid 2 Accent 4" w:semiHidden="0" w:uiPriority="68" w:unhideWhenUsed="0"/>
+    <w:lsdException w:name="Medium Grid 3 Accent 4" w:semiHidden="0" w:uiPriority="69" w:unhideWhenUsed="0"/>
+    <w:lsdException w:name="Dark List Accent 4" w:semiHidden="0" w:uiPriority="70" w:unhideWhenUsed="0"/>
+    <w:lsdException w:name="Colorful Shading Accent 4" w:semiHidden="0" w:uiPriority="71" w:unhideWhenUsed="0"/>
+    <w:lsdException w:name="Colorful List Accent 4" w:semiHidden="0" w:uiPriority="72" w:unhideWhenUsed="0"/>
+    <w:lsdException w:name="Colorful Grid Accent 4" w:semiHidden="0" w:uiPriority="73" w:unhideWhenUsed="0"/>
+    <w:lsdException w:name="Light Shading Accent 5" w:semiHidden="0" w:uiPriority="60" w:unhideWhenUsed="0"/>
+    <w:lsdException w:name="Light List Accent 5" w:semiHidden="0" w:uiPriority="61" w:unhideWhenUsed="0"/>
+    <w:lsdException w:name="Light Grid Accent 5" w:semiHidden="0" w:uiPriority="62" w:unhideWhenUsed="0"/>
+    <w:lsdException w:name="Medium Shading 1 Accent 5" w:semiHidden="0" w:uiPriority="63" w:unhideWhenUsed="0"/>
+    <w:lsdException w:name="Medium Shading 2 Accent 5" w:semiHidden="0" w:uiPriority="64" w:unhideWhenUsed="0"/>
+    <w:lsdException w:name="Medium List 1 Accent 5" w:semiHidden="0" w:uiPriority="65" w:unhideWhenUsed="0"/>
+    <w:lsdException w:name="Medium List 2 Accent 5" w:semiHidden="0" w:uiPriority="66" w:unhideWhenUsed="0"/>
+    <w:lsdException w:name="Medium Grid 1 Accent 5" w:semiHidden="0" w:uiPriority="67" w:unhideWhenUsed="0"/>
+    <w:lsdException w:name="Medium Grid 2 Accent 5" w:semiHidden="0" w:uiPriority="68" w:unhideWhenUsed="0"/>
+    <w:lsdException w:name="Medium Grid 3 Accent 5" w:semiHidden="0" w:uiPriority="69" w:unhideWhenUsed="0"/>
+    <w:lsdException w:name="Dark List Accent 5" w:semiHidden="0" w:uiPriority="70" w:unhideWhenUsed="0"/>
+    <w:lsdException w:name="Colorful Shading Accent 5" w:semiHidden="0" w:uiPriority="71" w:unhideWhenUsed="0"/>
+    <w:lsdException w:name="Colorful List Accent 5" w:semiHidden="0" w:uiPriority="72" w:unhideWhenUsed="0"/>
+    <w:lsdException w:name="Colorful Grid Accent 5" w:semiHidden="0" w:uiPriority="73" w:unhideWhenUsed="0"/>
+    <w:lsdException w:name="Light Shading Accent 6" w:semiHidden="0" w:uiPriority="60" w:unhideWhenUsed="0"/>
+    <w:lsdException w:name="Light List Accent 6" w:semiHidden="0" w:uiPriority="61" w:unhideWhenUsed="0"/>
+    <w:lsdException w:name="Light Grid Accent 6" w:semiHidden="0" w:uiPriority="62" w:unhideWhenUsed="0"/>
+    <w:lsdException w:name="Medium Shading 1 Accent 6" w:semiHidden="0" w:uiPriority="63" w:unhideWhenUsed="0"/>
+    <w:lsdException w:name="Medium Shading 2 Accent 6" w:semiHidden="0" w:uiPriority="64" w:unhideWhenUsed="0"/>
+    <w:lsdException w:name="Medium List 1 Accent 6" w:semiHidden="0" w:uiPriority="65" w:unhideWhenUsed="0"/>
+    <w:lsdException w:name="Medium List 2 Accent 6" w:semiHidden="0" w:uiPriority="66" w:unhideWhenUsed="0"/>
+    <w:lsdException w:name="Medium Grid 1 Accent 6" w:semiHidden="0" w:uiPriority="67" w:unhideWhenUsed="0"/>
+    <w:lsdException w:name="Medium Grid 2 Accent 6" w:semiHidden="0" w:uiPriority="68" w:unhideWhenUsed="0"/>
+    <w:lsdException w:name="Medium Grid 3 Accent 6" w:semiHidden="0" w:uiPriority="69" w:unhideWhenUsed="0"/>
+    <w:lsdException w:name="Dark List Accent 6" w:semiHidden="0" w:uiPriority="70" w:unhideWhenUsed="0"/>
+    <w:lsdException w:name="Colorful Shading Accent 6" w:semiHidden="0" w:uiPriority="71" w:unhideWhenUsed="0"/>
+    <w:lsdException w:name="Colorful List Accent 6" w:semiHidden="0" w:uiPriority="72" w:unhideWhenUsed="0"/>
+    <w:lsdException w:name="Colorful Grid Accent 6" w:semiHidden="0" w:uiPriority="73" w:unhideWhenUsed="0"/>
+    <w:lsdException w:name="Subtle Emphasis" w:semiHidden="0" w:uiPriority="19" w:unhideWhenUsed="0" w:qFormat="1"/>
+    <w:lsdException w:name="Intense Emphasis" w:semiHidden="0" w:uiPriority="21" w:unhideWhenUsed="0" w:qFormat="1"/>
+    <w:lsdException w:name="Subtle Reference" w:semiHidden="0" w:uiPriority="31" w:unhideWhenUsed="0" w:qFormat="1"/>
+    <w:lsdException w:name="Intense Reference" w:semiHidden="0" w:uiPriority="32" w:unhideWhenUsed="0" w:qFormat="1"/>
+    <w:lsdException w:name="Book Title" w:semiHidden="0" w:uiPriority="33" w:unhideWhenUsed="0" w:qFormat="1"/>
+    <w:lsdException w:name="Bibliography" w:uiPriority="37"/>
+    <w:lsdException w:name="TOC Heading" w:uiPriority="39" w:qFormat="1"/>
+  </w:latentStyles>
+  <w:style w:type="paragraph" w:default="1" w:styleId="Normal">
+    <w:name w:val="Normal"/>
+    <w:qFormat/>
+  </w:style>
+  <w:style w:type="character" w:default="1" w:styleId="DefaultParagraphFont">
+    <w:name w:val="Default Paragraph Font"/>
+    <w:uiPriority w:val="1"/>
+    <w:semiHidden/>
+    <w:unhideWhenUsed/>
+  </w:style>
+  <w:style w:type="table" w:default="1" w:styleId="TableNormal">
+    <w:name w:val="Normal Table"/>
+    <w:uiPriority w:val="99"/>
+    <w:semiHidden/>
+    <w:unhideWhenUsed/>
+    <w:tblPr>
+      <w:tblInd w:w="0" w:type="dxa"/>
+      <w:tblCellMar>
+        <w:top w:w="0" w:type="dxa"/>
+        <w:left w:w="108" w:type="dxa"/>
+        <w:bottom w:w="0" w:type="dxa"/>
+        <w:right w:w="108" w:type="dxa"/>
+      </w:tblCellMar>
+    </w:tblPr>
+  </w:style>
+  <w:style w:type="numbering" w:default="1" w:styleId="NoList">
+    <w:name w:val="No List"/>
+    <w:uiPriority w:val="99"/>
+    <w:semiHidden/>
+    <w:unhideWhenUsed/>
+  </w:style>
+  <w:style w:type="paragraph" w:styleId="ListParagraph">
+    <w:name w:val="List Paragraph"/>
+    <w:basedOn w:val="Normal"/>
+    <w:uiPriority w:val="34"/>
+    <w:qFormat/>
+    <w:rsid w:val="00FA4148"/>
+    <w:pPr>
+      <w:ind w:left="720"/>
+      <w:contextualSpacing/>
+    </w:pPr>
+  </w:style>
+  <w:style w:type="paragraph" w:customStyle="1" w:styleId="p1">
+    <w:name w:val="p1"/>
+    <w:basedOn w:val="Normal"/>
+    <w:rsid w:val="00E3579E"/>
+    <w:rPr>
+      <w:rFonts w:ascii="Courier" w:hAnsi="Courier" w:cs="Times New Roman"/>
+      <w:color w:val="25992D"/>
+      <w:sz w:val="15"/>
+      <w:szCs w:val="15"/>
+    </w:rPr>
+  </w:style>
+  <w:style w:type="paragraph" w:customStyle="1" w:styleId="p2">
+    <w:name w:val="p2"/>
+    <w:basedOn w:val="Normal"/>
+    <w:rsid w:val="00E3579E"/>
+    <w:rPr>
+      <w:rFonts w:ascii="Courier" w:hAnsi="Courier" w:cs="Times New Roman"/>
+      <w:color w:val="25992D"/>
+      <w:sz w:val="15"/>
+      <w:szCs w:val="15"/>
+    </w:rPr>
+  </w:style>
+  <w:style w:type="paragraph" w:customStyle="1" w:styleId="p3">
+    <w:name w:val="p3"/>
+    <w:basedOn w:val="Normal"/>
+    <w:rsid w:val="00E3579E"/>
+    <w:rPr>
+      <w:rFonts w:ascii="Courier" w:hAnsi="Courier" w:cs="Times New Roman"/>
+      <w:sz w:val="18"/>
+      <w:szCs w:val="18"/>
+    </w:rPr>
+  </w:style>
+  <w:style w:type="character" w:customStyle="1" w:styleId="apple-converted-space">
+    <w:name w:val="apple-converted-space"/>
+    <w:basedOn w:val="DefaultParagraphFont"/>
+    <w:rsid w:val="00E3579E"/>
+  </w:style>
+</w:styles>
+</file>
+
+<file path=word/stylesWithEffects.xml><?xml version="1.0" encoding="utf-8"?>
+<w:styles xmlns:wpc="http://schemas.microsoft.com/office/word/2010/wordprocessingCanvas" xmlns:mo="http://schemas.microsoft.com/office/mac/office/2008/main" xmlns:mc="http://schemas.openxmlformats.org/markup-compatibility/2006" xmlns:mv="urn:schemas-microsoft-com:mac:vml" xmlns:o="urn:schemas-microsoft-com:office:office" xmlns:r="http://schemas.openxmlformats.org/officeDocument/2006/relationships" xmlns:m="http://schemas.openxmlformats.org/officeDocument/2006/math" xmlns:v="urn:schemas-microsoft-com:vml" xmlns:wp14="http://schemas.microsoft.com/office/word/2010/wordprocessingDrawing" xmlns:wp="http://schemas.openxmlformats.org/drawingml/2006/wordprocessingDrawing" xmlns:w10="urn:schemas-microsoft-com:office:word" xmlns:w="http://schemas.openxmlformats.org/wordprocessingml/2006/main" xmlns:w14="http://schemas.microsoft.com/office/word/2010/wordml" xmlns:wpg="http://schemas.microsoft.com/office/word/2010/wordprocessingGroup" xmlns:wpi="http://schemas.microsoft.com/office/word/2010/wordprocessingInk" xmlns:wne="http://schemas.microsoft.com/office/word/2006/wordml" xmlns:wps="http://schemas.microsoft.com/office/word/2010/wordprocessingShape" mc:Ignorable="w14 wp14">
+  <w:docDefaults>
+    <w:rPrDefault>
+      <w:rPr>
+        <w:rFonts w:asciiTheme="minorHAnsi" w:eastAsiaTheme="minorHAnsi" w:hAnsiTheme="minorHAnsi" w:cstheme="minorBidi"/>
+        <w:sz w:val="24"/>
+        <w:szCs w:val="24"/>
+        <w:lang w:val="en-US" w:eastAsia="en-US" w:bidi="ar-SA"/>
+      </w:rPr>
+    </w:rPrDefault>
+    <w:pPrDefault/>
+  </w:docDefaults>
+  <w:latentStyles w:defLockedState="0" w:defUIPriority="99" w:defSemiHidden="1" w:defUnhideWhenUsed="1" w:defQFormat="0" w:count="276">
+    <w:lsdException w:name="Normal" w:semiHidden="0" w:uiPriority="0" w:unhideWhenUsed="0" w:qFormat="1"/>
+    <w:lsdException w:name="heading 1" w:semiHidden="0" w:uiPriority="9" w:unhideWhenUsed="0" w:qFormat="1"/>
+    <w:lsdException w:name="heading 2" w:uiPriority="9" w:qFormat="1"/>
+    <w:lsdException w:name="heading 3" w:uiPriority="9" w:qFormat="1"/>
+    <w:lsdException w:name="heading 4" w:uiPriority="9" w:qFormat="1"/>
+    <w:lsdException w:name="heading 5" w:uiPriority="9" w:qFormat="1"/>
+    <w:lsdException w:name="heading 6" w:uiPriority="9" w:qFormat="1"/>
+    <w:lsdException w:name="heading 7" w:uiPriority="9" w:qFormat="1"/>
+    <w:lsdException w:name="heading 8" w:uiPriority="9" w:qFormat="1"/>
+    <w:lsdException w:name="heading 9" w:uiPriority="9" w:qFormat="1"/>
+    <w:lsdException w:name="toc 1" w:uiPriority="39"/>
+    <w:lsdException w:name="toc 2" w:uiPriority="39"/>
+    <w:lsdException w:name="toc 3" w:uiPriority="39"/>
+    <w:lsdException w:name="toc 4" w:uiPriority="39"/>
+    <w:lsdException w:name="toc 5" w:uiPriority="39"/>
+    <w:lsdException w:name="toc 6" w:uiPriority="39"/>
+    <w:lsdException w:name="toc 7" w:uiPriority="39"/>
+    <w:lsdException w:name="toc 8" w:uiPriority="39"/>
+    <w:lsdException w:name="toc 9" w:uiPriority="39"/>
+    <w:lsdException w:name="caption" w:uiPriority="35" w:qFormat="1"/>
+    <w:lsdException w:name="Title" w:semiHidden="0" w:uiPriority="10" w:unhideWhenUsed="0" w:qFormat="1"/>
+    <w:lsdException w:name="Default Paragraph Font" w:uiPriority="1"/>
+    <w:lsdException w:name="Subtitle" w:semiHidden="0" w:uiPriority="11" w:unhideWhenUsed="0" w:qFormat="1"/>
+    <w:lsdException w:name="Strong" w:semiHidden="0" w:uiPriority="22" w:unhideWhenUsed="0" w:qFormat="1"/>
+    <w:lsdException w:name="Emphasis" w:semiHidden="0" w:uiPriority="20" w:unhideWhenUsed="0" w:qFormat="1"/>
+    <w:lsdException w:name="Table Grid" w:semiHidden="0" w:uiPriority="39" w:unhideWhenUsed="0"/>
+    <w:lsdException w:name="Placeholder Text" w:unhideWhenUsed="0"/>
+    <w:lsdException w:name="No Spacing" w:semiHidden="0" w:uiPriority="1" w:unhideWhenUsed="0" w:qFormat="1"/>
+    <w:lsdException w:name="Light Shading" w:semiHidden="0" w:uiPriority="60" w:unhideWhenUsed="0"/>
+    <w:lsdException w:name="Light List" w:semiHidden="0" w:uiPriority="61" w:unhideWhenUsed="0"/>
+    <w:lsdException w:name="Light Grid" w:semiHidden="0" w:uiPriority="62" w:unhideWhenUsed="0"/>
+    <w:lsdException w:name="Medium Shading 1" w:semiHidden="0" w:uiPriority="63" w:unhideWhenUsed="0"/>
+    <w:lsdException w:name="Medium Shading 2" w:semiHidden="0" w:uiPriority="64" w:unhideWhenUsed="0"/>
+    <w:lsdException w:name="Medium List 1" w:semiHidden="0" w:uiPriority="65" w:unhideWhenUsed="0"/>
+    <w:lsdException w:name="Medium List 2" w:semiHidden="0" w:uiPriority="66" w:unhideWhenUsed="0"/>
+    <w:lsdException w:name="Medium Grid 1" w:semiHidden="0" w:uiPriority="67" w:unhideWhenUsed="0"/>
+    <w:lsdException w:name="Medium Grid 2" w:semiHidden="0" w:uiPriority="68" w:unhideWhenUsed="0"/>
+    <w:lsdException w:name="Medium Grid 3" w:semiHidden="0" w:uiPriority="69" w:unhideWhenUsed="0"/>
+    <w:lsdException w:name="Dark List" w:semiHidden="0" w:uiPriority="70" w:unhideWhenUsed="0"/>
+    <w:lsdException w:name="Colorful Shading" w:semiHidden="0" w:uiPriority="71" w:unhideWhenUsed="0"/>
+    <w:lsdException w:name="Colorful List" w:semiHidden="0" w:uiPriority="72" w:unhideWhenUsed="0"/>
+    <w:lsdException w:name="Colorful Grid" w:semiHidden="0" w:uiPriority="73" w:unhideWhenUsed="0"/>
+    <w:lsdException w:name="Light Shading Accent 1" w:semiHidden="0" w:uiPriority="60" w:unhideWhenUsed="0"/>
+    <w:lsdException w:name="Light List Accent 1" w:semiHidden="0" w:uiPriority="61" w:unhideWhenUsed="0"/>
+    <w:lsdException w:name="Light Grid Accent 1" w:semiHidden="0" w:uiPriority="62" w:unhideWhenUsed="0"/>
+    <w:lsdException w:name="Medium Shading 1 Accent 1" w:semiHidden="0" w:uiPriority="63" w:unhideWhenUsed="0"/>
+    <w:lsdException w:name="Medium Shading 2 Accent 1" w:semiHidden="0" w:uiPriority="64" w:unhideWhenUsed="0"/>
+    <w:lsdException w:name="Medium List 1 Accent 1" w:semiHidden="0" w:uiPriority="65" w:unhideWhenUsed="0"/>
+    <w:lsdException w:name="Revision" w:unhideWhenUsed="0"/>
+    <w:lsdException w:name="List Paragraph" w:semiHidden="0" w:uiPriority="34" w:unhideWhenUsed="0" w:qFormat="1"/>
+    <w:lsdException w:name="Quote" w:semiHidden="0" w:uiPriority="29" w:unhideWhenUsed="0" w:qFormat="1"/>
+    <w:lsdException w:name="Intense Quote" w:semiHidden="0" w:uiPriority="30" w:unhideWhenUsed="0" w:qFormat="1"/>
+    <w:lsdException w:name="Medium List 2 Accent 1" w:semiHidden="0" w:uiPriority="66" w:unhideWhenUsed="0"/>
+    <w:lsdException w:name="Medium Grid 1 Accent 1" w:semiHidden="0" w:uiPriority="67" w:unhideWhenUsed="0"/>
+    <w:lsdException w:name="Medium Grid 2 Accent 1" w:semiHidden="0" w:uiPriority="68" w:unhideWhenUsed="0"/>
+    <w:lsdException w:name="Medium Grid 3 Accent 1" w:semiHidden="0" w:uiPriority="69" w:unhideWhenUsed="0"/>
+    <w:lsdException w:name="Dark List Accent 1" w:semiHidden="0" w:uiPriority="70" w:unhideWhenUsed="0"/>
+    <w:lsdException w:name="Colorful Shading Accent 1" w:semiHidden="0" w:uiPriority="71" w:unhideWhenUsed="0"/>
+    <w:lsdException w:name="Colorful List Accent 1" w:semiHidden="0" w:uiPriority="72" w:unhideWhenUsed="0"/>
+    <w:lsdException w:name="Colorful Grid Accent 1" w:semiHidden="0" w:uiPriority="73" w:unhideWhenUsed="0"/>
+    <w:lsdException w:name="Light Shading Accent 2" w:semiHidden="0" w:uiPriority="60" w:unhideWhenUsed="0"/>
+    <w:lsdException w:name="Light List Accent 2" w:semiHidden="0" w:uiPriority="61" w:unhideWhenUsed="0"/>
+    <w:lsdException w:name="Light Grid Accent 2" w:semiHidden="0" w:uiPriority="62" w:unhideWhenUsed="0"/>
+    <w:lsdException w:name="Medium Shading 1 Accent 2" w:semiHidden="0" w:uiPriority="63" w:unhideWhenUsed="0"/>
+    <w:lsdException w:name="Medium Shading 2 Accent 2" w:semiHidden="0" w:uiPriority="64" w:unhideWhenUsed="0"/>
+    <w:lsdException w:name="Medium List 1 Accent 2" w:semiHidden="0" w:uiPriority="65" w:unhideWhenUsed="0"/>
+    <w:lsdException w:name="Medium List 2 Accent 2" w:semiHidden="0" w:uiPriority="66" w:unhideWhenUsed="0"/>
+    <w:lsdException w:name="Medium Grid 1 Accent 2" w:semiHidden="0" w:uiPriority="67" w:unhideWhenUsed="0"/>
+    <w:lsdException w:name="Medium Grid 2 Accent 2" w:semiHidden="0" w:uiPriority="68" w:unhideWhenUsed="0"/>
+    <w:lsdException w:name="Medium Grid 3 Accent 2" w:semiHidden="0" w:uiPriority="69" w:unhideWhenUsed="0"/>
+    <w:lsdException w:name="Dark List Accent 2" w:semiHidden="0" w:uiPriority="70" w:unhideWhenUsed="0"/>
+    <w:lsdException w:name="Colorful Shading Accent 2" w:semiHidden="0" w:uiPriority="71" w:unhideWhenUsed="0"/>
+    <w:lsdException w:name="Colorful List Accent 2" w:semiHidden="0" w:uiPriority="72" w:unhideWhenUsed="0"/>
+    <w:lsdException w:name="Colorful Grid Accent 2" w:semiHidden="0" w:uiPriority="73" w:unhideWhenUsed="0"/>
+    <w:lsdException w:name="Light Shading Accent 3" w:semiHidden="0" w:uiPriority="60" w:unhideWhenUsed="0"/>
+    <w:lsdException w:name="Light List Accent 3" w:semiHidden="0" w:uiPriority="61" w:unhideWhenUsed="0"/>
+    <w:lsdException w:name="Light Grid Accent 3" w:semiHidden="0" w:uiPriority="62" w:unhideWhenUsed="0"/>
+    <w:lsdException w:name="Medium Shading 1 Accent 3" w:semiHidden="0" w:uiPriority="63" w:unhideWhenUsed="0"/>
+    <w:lsdException w:name="Medium Shading 2 Accent 3" w:semiHidden="0" w:uiPriority="64" w:unhideWhenUsed="0"/>
+    <w:lsdException w:name="Medium List 1 Accent 3" w:semiHidden="0" w:uiPriority="65" w:unhideWhenUsed="0"/>
+    <w:lsdException w:name="Medium List 2 Accent 3" w:semiHidden="0" w:uiPriority="66" w:unhideWhenUsed="0"/>
+    <w:lsdException w:name="Medium Grid 1 Accent 3" w:semiHidden="0" w:uiPriority="67" w:unhideWhenUsed="0"/>
+    <w:lsdException w:name="Medium Grid 2 Accent 3" w:semiHidden="0" w:uiPriority="68" w:unhideWhenUsed="0"/>
+    <w:lsdException w:name="Medium Grid 3 Accent 3" w:semiHidden="0" w:uiPriority="69" w:unhideWhenUsed="0"/>
+    <w:lsdException w:name="Dark List Accent 3" w:semiHidden="0" w:uiPriority="70" w:unhideWhenUsed="0"/>
+    <w:lsdException w:name="Colorful Shading Accent 3" w:semiHidden="0" w:uiPriority="71" w:unhideWhenUsed="0"/>
+    <w:lsdException w:name="Colorful List Accent 3" w:semiHidden="0" w:uiPriority="72" w:unhideWhenUsed="0"/>
+    <w:lsdException w:name="Colorful Grid Accent 3" w:semiHidden="0" w:uiPriority="73" w:unhideWhenUsed="0"/>
+    <w:lsdException w:name="Light Shading Accent 4" w:semiHidden="0" w:uiPriority="60" w:unhideWhenUsed="0"/>
+    <w:lsdException w:name="Light List Accent 4" w:semiHidden="0" w:uiPriority="61" w:unhideWhenUsed="0"/>
+    <w:lsdException w:name="Light Grid Accent 4" w:semiHidden="0" w:uiPriority="62" w:unhideWhenUsed="0"/>
+    <w:lsdException w:name="Medium Shading 1 Accent 4" w:semiHidden="0" w:uiPriority="63" w:unhideWhenUsed="0"/>
+    <w:lsdException w:name="Medium Shading 2 Accent 4" w:semiHidden="0" w:uiPriority="64" w:unhideWhenUsed="0"/>
+    <w:lsdException w:name="Medium List 1 Accent 4" w:semiHidden="0" w:uiPriority="65" w:unhideWhenUsed="0"/>
+    <w:lsdException w:name="Medium List 2 Accent 4" w:semiHidden="0" w:uiPriority="66" w:unhideWhenUsed="0"/>
+    <w:lsdException w:name="Medium Grid 1 Accent 4" w:semiHidden="0" w:uiPriority="67" w:unhideWhenUsed="0"/>
+    <w:lsdException w:name="Medium Grid 2 Accent 4" w:semiHidden="0" w:uiPriority="68" w:unhideWhenUsed="0"/>
+    <w:lsdException w:name="Medium Grid 3 Accent 4" w:semiHidden="0" w:uiPriority="69" w:unhideWhenUsed="0"/>
+    <w:lsdException w:name="Dark List Accent 4" w:semiHidden="0" w:uiPriority="70" w:unhideWhenUsed="0"/>
+    <w:lsdException w:name="Colorful Shading Accent 4" w:semiHidden="0" w:uiPriority="71" w:unhideWhenUsed="0"/>
+    <w:lsdException w:name="Colorful List Accent 4" w:semiHidden="0" w:uiPriority="72" w:unhideWhenUsed="0"/>
+    <w:lsdException w:name="Colorful Grid Accent 4" w:semiHidden="0" w:uiPriority="73" w:unhideWhenUsed="0"/>
+    <w:lsdException w:name="Light Shading Accent 5" w:semiHidden="0" w:uiPriority="60" w:unhideWhenUsed="0"/>
+    <w:lsdException w:name="Light List Accent 5" w:semiHidden="0" w:uiPriority="61" w:unhideWhenUsed="0"/>
+    <w:lsdException w:name="Light Grid Accent 5" w:semiHidden="0" w:uiPriority="62" w:unhideWhenUsed="0"/>
+    <w:lsdException w:name="Medium Shading 1 Accent 5" w:semiHidden="0" w:uiPriority="63" w:unhideWhenUsed="0"/>
+    <w:lsdException w:name="Medium Shading 2 Accent 5" w:semiHidden="0" w:uiPriority="64" w:unhideWhenUsed="0"/>
+    <w:lsdException w:name="Medium List 1 Accent 5" w:semiHidden="0" w:uiPriority="65" w:unhideWhenUsed="0"/>
+    <w:lsdException w:name="Medium List 2 Accent 5" w:semiHidden="0" w:uiPriority="66" w:unhideWhenUsed="0"/>
+    <w:lsdException w:name="Medium Grid 1 Accent 5" w:semiHidden="0" w:uiPriority="67" w:unhideWhenUsed="0"/>
+    <w:lsdException w:name="Medium Grid 2 Accent 5" w:semiHidden="0" w:uiPriority="68" w:unhideWhenUsed="0"/>
+    <w:lsdException w:name="Medium Grid 3 Accent 5" w:semiHidden="0" w:uiPriority="69" w:unhideWhenUsed="0"/>
+    <w:lsdException w:name="Dark List Accent 5" w:semiHidden="0" w:uiPriority="70" w:unhideWhenUsed="0"/>
+    <w:lsdException w:name="Colorful Shading Accent 5" w:semiHidden="0" w:uiPriority="71" w:unhideWhenUsed="0"/>
+    <w:lsdException w:name="Colorful List Accent 5" w:semiHidden="0" w:uiPriority="72" w:unhideWhenUsed="0"/>
+    <w:lsdException w:name="Colorful Grid Accent 5" w:semiHidden="0" w:uiPriority="73" w:unhideWhenUsed="0"/>
+    <w:lsdException w:name="Light Shading Accent 6" w:semiHidden="0" w:uiPriority="60" w:unhideWhenUsed="0"/>
+    <w:lsdException w:name="Light List Accent 6" w:semiHidden="0" w:uiPriority="61" w:unhideWhenUsed="0"/>
+    <w:lsdException w:name="Light Grid Accent 6" w:semiHidden="0" w:uiPriority="62" w:unhideWhenUsed="0"/>
+    <w:lsdException w:name="Medium Shading 1 Accent 6" w:semiHidden="0" w:uiPriority="63" w:unhideWhenUsed="0"/>
+    <w:lsdException w:name="Medium Shading 2 Accent 6" w:semiHidden="0" w:uiPriority="64" w:unhideWhenUsed="0"/>
+    <w:lsdException w:name="Medium List 1 Accent 6" w:semiHidden="0" w:uiPriority="65" w:unhideWhenUsed="0"/>
+    <w:lsdException w:name="Medium List 2 Accent 6" w:semiHidden="0" w:uiPriority="66" w:unhideWhenUsed="0"/>
+    <w:lsdException w:name="Medium Grid 1 Accent 6" w:semiHidden="0" w:uiPriority="67" w:unhideWhenUsed="0"/>
+    <w:lsdException w:name="Medium Grid 2 Accent 6" w:semiHidden="0" w:uiPriority="68" w:unhideWhenUsed="0"/>
+    <w:lsdException w:name="Medium Grid 3 Accent 6" w:semiHidden="0" w:uiPriority="69" w:unhideWhenUsed="0"/>
+    <w:lsdException w:name="Dark List Accent 6" w:semiHidden="0" w:uiPriority="70" w:unhideWhenUsed="0"/>
+    <w:lsdException w:name="Colorful Shading Accent 6" w:semiHidden="0" w:uiPriority="71" w:unhideWhenUsed="0"/>
+    <w:lsdException w:name="Colorful List Accent 6" w:semiHidden="0" w:uiPriority="72" w:unhideWhenUsed="0"/>
+    <w:lsdException w:name="Colorful Grid Accent 6" w:semiHidden="0" w:uiPriority="73" w:unhideWhenUsed="0"/>
+    <w:lsdException w:name="Subtle Emphasis" w:semiHidden="0" w:uiPriority="19" w:unhideWhenUsed="0" w:qFormat="1"/>
+    <w:lsdException w:name="Intense Emphasis" w:semiHidden="0" w:uiPriority="21" w:unhideWhenUsed="0" w:qFormat="1"/>
+    <w:lsdException w:name="Subtle Reference" w:semiHidden="0" w:uiPriority="31" w:unhideWhenUsed="0" w:qFormat="1"/>
+    <w:lsdException w:name="Intense Reference" w:semiHidden="0" w:uiPriority="32" w:unhideWhenUsed="0" w:qFormat="1"/>
+    <w:lsdException w:name="Book Title" w:semiHidden="0" w:uiPriority="33" w:unhideWhenUsed="0" w:qFormat="1"/>
+    <w:lsdException w:name="Bibliography" w:uiPriority="37"/>
+    <w:lsdException w:name="TOC Heading" w:uiPriority="39" w:qFormat="1"/>
   </w:latentStyles>
   <w:style w:type="paragraph" w:default="1" w:styleId="Normal">
     <w:name w:val="Normal"/>
@@ -3025,7 +3056,7 @@
   <a:extraClrSchemeLst/>
   <a:extLst>
     <a:ext uri="{05A4C25C-085E-4340-85A3-A5531E510DB2}">
-      <thm15:themeFamily xmlns:thm15="http://schemas.microsoft.com/office/thememl/2012/main" name="Office Theme" id="{62F939B6-93AF-4DB8-9C6B-D6C7DFDC589F}" vid="{4A3C46E8-61CC-4603-A589-7422A47A8E4A}"/>
+      <thm15:themeFamily xmlns:thm15="http://schemas.microsoft.com/office/thememl/2012/main" xmlns="" name="Office Theme" id="{62F939B6-93AF-4DB8-9C6B-D6C7DFDC589F}" vid="{4A3C46E8-61CC-4603-A589-7422A47A8E4A}"/>
     </a:ext>
   </a:extLst>
 </a:theme>

</xml_diff>